<commit_message>
Ajout .jar et rapport TP2
</commit_message>
<xml_diff>
--- a/train/IUT_TD_TP_2015.docx
+++ b/train/IUT_TD_TP_2015.docx
@@ -13,6 +13,7 @@
           <w:docPartUnique/>
         </w:docPartObj>
       </w:sdtPr>
+      <w:sdtEndPr/>
       <w:sdtContent>
         <w:p>
           <w:pPr>
@@ -369,6 +370,7 @@
                                   <w:dataBinding w:prefixMappings="xmlns:ns0='http://purl.org/dc/elements/1.1/' xmlns:ns1='http://schemas.openxmlformats.org/package/2006/metadata/core-properties' " w:xpath="/ns1:coreProperties[1]/ns0:creator[1]" w:storeItemID="{6C3C8BC8-F283-45AE-878A-BAB7291924A1}"/>
                                   <w:text/>
                                 </w:sdtPr>
+                                <w:sdtEndPr/>
                                 <w:sdtContent>
                                   <w:p>
                                     <w:pPr>
@@ -415,6 +417,7 @@
                                     <w:dataBinding w:prefixMappings="xmlns:ns0='http://schemas.microsoft.com/office/2006/coverPageProps' " w:xpath="/ns0:CoverPageProperties[1]/ns0:CompanyEmail[1]" w:storeItemID="{55AF091B-3C7A-41E3-B477-F2FDAA23CFDA}"/>
                                     <w:text/>
                                   </w:sdtPr>
+                                  <w:sdtEndPr/>
                                   <w:sdtContent>
                                     <w:r>
                                       <w:rPr>
@@ -479,6 +482,7 @@
                             <w:dataBinding w:prefixMappings="xmlns:ns0='http://purl.org/dc/elements/1.1/' xmlns:ns1='http://schemas.openxmlformats.org/package/2006/metadata/core-properties' " w:xpath="/ns1:coreProperties[1]/ns0:creator[1]" w:storeItemID="{6C3C8BC8-F283-45AE-878A-BAB7291924A1}"/>
                             <w:text/>
                           </w:sdtPr>
+                          <w:sdtEndPr/>
                           <w:sdtContent>
                             <w:p>
                               <w:pPr>
@@ -525,6 +529,7 @@
                               <w:dataBinding w:prefixMappings="xmlns:ns0='http://schemas.microsoft.com/office/2006/coverPageProps' " w:xpath="/ns0:CoverPageProperties[1]/ns0:CompanyEmail[1]" w:storeItemID="{55AF091B-3C7A-41E3-B477-F2FDAA23CFDA}"/>
                               <w:text/>
                             </w:sdtPr>
+                            <w:sdtEndPr/>
                             <w:sdtContent>
                               <w:r>
                                 <w:rPr>
@@ -661,6 +666,7 @@
                                     <w:dataBinding w:prefixMappings="xmlns:ns0='http://purl.org/dc/elements/1.1/' xmlns:ns1='http://schemas.openxmlformats.org/package/2006/metadata/core-properties' " w:xpath="/ns1:coreProperties[1]/ns0:subject[1]" w:storeItemID="{6C3C8BC8-F283-45AE-878A-BAB7291924A1}"/>
                                     <w:text/>
                                   </w:sdtPr>
+                                  <w:sdtEndPr/>
                                   <w:sdtContent>
                                     <w:r>
                                       <w:rPr>
@@ -1085,6 +1091,7 @@
                               <w:dataBinding w:prefixMappings="xmlns:ns0='http://purl.org/dc/elements/1.1/' xmlns:ns1='http://schemas.openxmlformats.org/package/2006/metadata/core-properties' " w:xpath="/ns1:coreProperties[1]/ns0:subject[1]" w:storeItemID="{6C3C8BC8-F283-45AE-878A-BAB7291924A1}"/>
                               <w:text/>
                             </w:sdtPr>
+                            <w:sdtEndPr/>
                             <w:sdtContent>
                               <w:r>
                                 <w:rPr>
@@ -6009,17 +6016,8 @@
                 <w:smallCaps/>
                 <w:color w:val="404040" w:themeColor="text1" w:themeTint="BF"/>
               </w:rPr>
-              <w:t xml:space="preserve">0 - </w:t>
+              <w:t>0 - Github</w:t>
             </w:r>
-            <w:proofErr w:type="spellStart"/>
-            <w:r>
-              <w:rPr>
-                <w:smallCaps/>
-                <w:color w:val="404040" w:themeColor="text1" w:themeTint="BF"/>
-              </w:rPr>
-              <w:t>Github</w:t>
-            </w:r>
-            <w:proofErr w:type="spellEnd"/>
           </w:p>
         </w:tc>
         <w:tc>
@@ -6521,14 +6519,12 @@
       <w:r>
         <w:t xml:space="preserve"> de créer un compte </w:t>
       </w:r>
-      <w:proofErr w:type="spellStart"/>
       <w:r>
         <w:rPr>
           <w:b/>
         </w:rPr>
         <w:t>GitHub</w:t>
       </w:r>
-      <w:proofErr w:type="spellEnd"/>
       <w:r>
         <w:t xml:space="preserve"> (</w:t>
       </w:r>
@@ -6585,14 +6581,12 @@
       <w:r>
         <w:t xml:space="preserve">La documentation de </w:t>
       </w:r>
-      <w:proofErr w:type="spellStart"/>
       <w:r>
         <w:rPr>
           <w:b/>
         </w:rPr>
         <w:t>GitHub</w:t>
       </w:r>
-      <w:proofErr w:type="spellEnd"/>
       <w:r>
         <w:t xml:space="preserve"> est disponible sur </w:t>
       </w:r>
@@ -6652,14 +6646,12 @@
       <w:r>
         <w:t xml:space="preserve"> et </w:t>
       </w:r>
-      <w:proofErr w:type="spellStart"/>
       <w:r>
         <w:rPr>
           <w:i/>
         </w:rPr>
         <w:t>versionné</w:t>
       </w:r>
-      <w:proofErr w:type="spellEnd"/>
       <w:r>
         <w:t xml:space="preserve"> au même titre que vos travaux.</w:t>
       </w:r>
@@ -6678,7 +6670,6 @@
       <w:r>
         <w:t>La hiérarchie de dossiers (</w:t>
       </w:r>
-      <w:proofErr w:type="spellStart"/>
       <w:r>
         <w:rPr>
           <w:i/>
@@ -6691,7 +6682,6 @@
         </w:rPr>
         <w:t>es</w:t>
       </w:r>
-      <w:proofErr w:type="spellEnd"/>
       <w:r>
         <w:t>) devra être la suivante</w:t>
       </w:r>
@@ -6704,14 +6694,12 @@
       <w:r>
         <w:t xml:space="preserve"> cette hiérarchie, il suffira de </w:t>
       </w:r>
-      <w:proofErr w:type="spellStart"/>
       <w:r>
         <w:rPr>
           <w:i/>
         </w:rPr>
         <w:t>versionner</w:t>
       </w:r>
-      <w:proofErr w:type="spellEnd"/>
       <w:r>
         <w:rPr>
           <w:i/>
@@ -6920,7 +6908,6 @@
           </mc:Fallback>
         </mc:AlternateContent>
       </w:r>
-      <w:proofErr w:type="spellStart"/>
       <w:r>
         <w:rPr>
           <w:b/>
@@ -6928,17 +6915,7 @@
           <w:sz w:val="24"/>
           <w:szCs w:val="24"/>
         </w:rPr>
-        <w:t>Workspace</w:t>
-      </w:r>
-      <w:proofErr w:type="spellEnd"/>
-      <w:r>
-        <w:rPr>
-          <w:b/>
-          <w:i/>
-          <w:sz w:val="24"/>
-          <w:szCs w:val="24"/>
-        </w:rPr>
-        <w:t xml:space="preserve"> Eclipse</w:t>
+        <w:t>Workspace Eclipse</w:t>
       </w:r>
     </w:p>
     <w:p>
@@ -7092,7 +7069,6 @@
       <w:r>
         <w:t xml:space="preserve"> en </w:t>
       </w:r>
-      <w:proofErr w:type="spellStart"/>
       <w:r>
         <w:rPr>
           <w:b/>
@@ -7100,7 +7076,6 @@
         </w:rPr>
         <w:t>JavaDoc</w:t>
       </w:r>
-      <w:proofErr w:type="spellEnd"/>
       <w:r>
         <w:t xml:space="preserve"> et </w:t>
       </w:r>
@@ -7246,7 +7221,6 @@
       <w:r>
         <w:t xml:space="preserve">Tous les TP sont basés sur le même code : chaque TP est donc une amélioration du TP précédent. Sur votre compte </w:t>
       </w:r>
-      <w:proofErr w:type="spellStart"/>
       <w:r>
         <w:rPr>
           <w:b/>
@@ -7254,7 +7228,6 @@
         </w:rPr>
         <w:t>GitHub</w:t>
       </w:r>
-      <w:proofErr w:type="spellEnd"/>
       <w:r>
         <w:t>, il sera inutile de faire un dossier par TP, vous compléterez l’existant</w:t>
       </w:r>
@@ -7364,7 +7337,6 @@
       <w:r>
         <w:t xml:space="preserve"> </w:t>
       </w:r>
-      <w:proofErr w:type="spellStart"/>
       <w:r>
         <w:rPr>
           <w:b/>
@@ -7372,7 +7344,6 @@
         </w:rPr>
         <w:t>edu.iut.app</w:t>
       </w:r>
-      <w:proofErr w:type="spellEnd"/>
       <w:r>
         <w:rPr>
           <w:b/>
@@ -7386,7 +7357,6 @@
       <w:r>
         <w:t xml:space="preserve"> </w:t>
       </w:r>
-      <w:proofErr w:type="spellStart"/>
       <w:r>
         <w:rPr>
           <w:b/>
@@ -7401,7 +7371,6 @@
         </w:rPr>
         <w:t>gui.listeners</w:t>
       </w:r>
-      <w:proofErr w:type="spellEnd"/>
     </w:p>
     <w:p>
       <w:pPr>
@@ -7426,7 +7395,6 @@
       <w:r>
         <w:t xml:space="preserve">interface </w:t>
       </w:r>
-      <w:proofErr w:type="spellStart"/>
       <w:r>
         <w:rPr>
           <w:b/>
@@ -7434,66 +7402,22 @@
         </w:rPr>
         <w:t>IApplicationLogListener</w:t>
       </w:r>
-      <w:proofErr w:type="spellEnd"/>
       <w:r>
         <w:t xml:space="preserve"> ayant une méthode </w:t>
       </w:r>
-      <w:proofErr w:type="spellStart"/>
       <w:r>
         <w:rPr>
           <w:b/>
           <w:i/>
         </w:rPr>
-        <w:t>void</w:t>
-      </w:r>
-      <w:proofErr w:type="spellEnd"/>
+        <w:t>void newMessage(</w:t>
+      </w:r>
       <w:r>
         <w:rPr>
           <w:b/>
           <w:i/>
         </w:rPr>
-        <w:t xml:space="preserve"> </w:t>
-      </w:r>
-      <w:proofErr w:type="spellStart"/>
-      <w:proofErr w:type="gramStart"/>
-      <w:r>
-        <w:rPr>
-          <w:b/>
-          <w:i/>
-        </w:rPr>
-        <w:t>newMessage</w:t>
-      </w:r>
-      <w:proofErr w:type="spellEnd"/>
-      <w:r>
-        <w:rPr>
-          <w:b/>
-          <w:i/>
-        </w:rPr>
-        <w:t>(</w:t>
-      </w:r>
-      <w:proofErr w:type="gramEnd"/>
-      <w:r>
-        <w:rPr>
-          <w:b/>
-          <w:i/>
-        </w:rPr>
-        <w:t xml:space="preserve">String </w:t>
-      </w:r>
-      <w:proofErr w:type="spellStart"/>
-      <w:r>
-        <w:rPr>
-          <w:b/>
-          <w:i/>
-        </w:rPr>
-        <w:t>level</w:t>
-      </w:r>
-      <w:proofErr w:type="spellEnd"/>
-      <w:r>
-        <w:rPr>
-          <w:b/>
-          <w:i/>
-        </w:rPr>
-        <w:t xml:space="preserve">, </w:t>
+        <w:t xml:space="preserve">String level, </w:t>
       </w:r>
       <w:r>
         <w:rPr>
@@ -7517,7 +7441,6 @@
       <w:r>
         <w:t xml:space="preserve"> une interface </w:t>
       </w:r>
-      <w:proofErr w:type="spellStart"/>
       <w:r>
         <w:rPr>
           <w:b/>
@@ -7525,7 +7448,6 @@
         </w:rPr>
         <w:t>IApplicationLog</w:t>
       </w:r>
-      <w:proofErr w:type="spellEnd"/>
       <w:r>
         <w:t xml:space="preserve"> ayant </w:t>
       </w:r>
@@ -7548,46 +7470,12 @@
           <w:i/>
         </w:rPr>
       </w:pPr>
-      <w:proofErr w:type="spellStart"/>
       <w:r>
         <w:rPr>
           <w:b/>
           <w:i/>
         </w:rPr>
-        <w:t>void</w:t>
-      </w:r>
-      <w:proofErr w:type="spellEnd"/>
-      <w:r>
-        <w:rPr>
-          <w:b/>
-          <w:i/>
-        </w:rPr>
-        <w:t xml:space="preserve"> </w:t>
-      </w:r>
-      <w:proofErr w:type="spellStart"/>
-      <w:proofErr w:type="gramStart"/>
-      <w:r>
-        <w:rPr>
-          <w:b/>
-          <w:i/>
-        </w:rPr>
-        <w:t>setMessage</w:t>
-      </w:r>
-      <w:proofErr w:type="spellEnd"/>
-      <w:r>
-        <w:rPr>
-          <w:b/>
-          <w:i/>
-        </w:rPr>
-        <w:t>(</w:t>
-      </w:r>
-      <w:proofErr w:type="gramEnd"/>
-      <w:r>
-        <w:rPr>
-          <w:b/>
-          <w:i/>
-        </w:rPr>
-        <w:t>String message)</w:t>
+        <w:t>void setMessage(String message)</w:t>
       </w:r>
     </w:p>
     <w:p>
@@ -7603,26 +7491,8 @@
           <w:b/>
           <w:i/>
         </w:rPr>
-        <w:t xml:space="preserve">String </w:t>
-      </w:r>
-      <w:proofErr w:type="spellStart"/>
-      <w:proofErr w:type="gramStart"/>
-      <w:r>
-        <w:rPr>
-          <w:b/>
-          <w:i/>
-        </w:rPr>
-        <w:t>getMessage</w:t>
-      </w:r>
-      <w:proofErr w:type="spellEnd"/>
-      <w:r>
-        <w:rPr>
-          <w:b/>
-          <w:i/>
-        </w:rPr>
-        <w:t>()</w:t>
-      </w:r>
-      <w:proofErr w:type="gramEnd"/>
+        <w:t>String getMessage()</w:t>
+      </w:r>
     </w:p>
     <w:p>
       <w:pPr>
@@ -7632,71 +7502,12 @@
           <w:numId w:val="11"/>
         </w:numPr>
       </w:pPr>
-      <w:proofErr w:type="spellStart"/>
       <w:r>
         <w:rPr>
           <w:b/>
           <w:i/>
         </w:rPr>
-        <w:t>void</w:t>
-      </w:r>
-      <w:proofErr w:type="spellEnd"/>
-      <w:r>
-        <w:rPr>
-          <w:b/>
-          <w:i/>
-        </w:rPr>
-        <w:t xml:space="preserve"> </w:t>
-      </w:r>
-      <w:proofErr w:type="spellStart"/>
-      <w:proofErr w:type="gramStart"/>
-      <w:r>
-        <w:rPr>
-          <w:b/>
-          <w:i/>
-        </w:rPr>
-        <w:t>addListener</w:t>
-      </w:r>
-      <w:proofErr w:type="spellEnd"/>
-      <w:r>
-        <w:rPr>
-          <w:b/>
-          <w:i/>
-        </w:rPr>
-        <w:t>(</w:t>
-      </w:r>
-      <w:proofErr w:type="spellStart"/>
-      <w:proofErr w:type="gramEnd"/>
-      <w:r>
-        <w:rPr>
-          <w:b/>
-          <w:i/>
-        </w:rPr>
-        <w:t>IApplicationLogListener</w:t>
-      </w:r>
-      <w:proofErr w:type="spellEnd"/>
-      <w:r>
-        <w:rPr>
-          <w:b/>
-          <w:i/>
-        </w:rPr>
-        <w:t xml:space="preserve"> </w:t>
-      </w:r>
-      <w:proofErr w:type="spellStart"/>
-      <w:r>
-        <w:rPr>
-          <w:b/>
-          <w:i/>
-        </w:rPr>
-        <w:t>listener</w:t>
-      </w:r>
-      <w:proofErr w:type="spellEnd"/>
-      <w:r>
-        <w:rPr>
-          <w:b/>
-          <w:i/>
-        </w:rPr>
-        <w:t>)</w:t>
+        <w:t>void addListener(IApplicationLogListener listener)</w:t>
       </w:r>
     </w:p>
     <w:p>
@@ -7707,46 +7518,12 @@
           <w:numId w:val="11"/>
         </w:numPr>
       </w:pPr>
-      <w:proofErr w:type="spellStart"/>
-      <w:proofErr w:type="gramStart"/>
       <w:r>
         <w:rPr>
           <w:b/>
           <w:i/>
         </w:rPr>
-        <w:t>IApplicationLogListener</w:t>
-      </w:r>
-      <w:proofErr w:type="spellEnd"/>
-      <w:r>
-        <w:rPr>
-          <w:b/>
-          <w:i/>
-        </w:rPr>
-        <w:t>[</w:t>
-      </w:r>
-      <w:proofErr w:type="gramEnd"/>
-      <w:r>
-        <w:rPr>
-          <w:b/>
-          <w:i/>
-        </w:rPr>
-        <w:t xml:space="preserve">] </w:t>
-      </w:r>
-      <w:proofErr w:type="spellStart"/>
-      <w:r>
-        <w:rPr>
-          <w:b/>
-          <w:i/>
-        </w:rPr>
-        <w:t>getpplicationLogListeners</w:t>
-      </w:r>
-      <w:proofErr w:type="spellEnd"/>
-      <w:r>
-        <w:rPr>
-          <w:b/>
-          <w:i/>
-        </w:rPr>
-        <w:t>() </w:t>
+        <w:t>IApplicationLogListener[] getpplicationLogListeners() </w:t>
       </w:r>
     </w:p>
     <w:p>
@@ -7775,7 +7552,6 @@
       <w:r>
         <w:t xml:space="preserve"> classe </w:t>
       </w:r>
-      <w:proofErr w:type="spellStart"/>
       <w:r>
         <w:rPr>
           <w:b/>
@@ -7790,11 +7566,9 @@
         </w:rPr>
         <w:t>ApplicationLog</w:t>
       </w:r>
-      <w:proofErr w:type="spellEnd"/>
       <w:r>
         <w:t xml:space="preserve"> implémentant l’interface </w:t>
       </w:r>
-      <w:proofErr w:type="spellStart"/>
       <w:r>
         <w:rPr>
           <w:b/>
@@ -7802,7 +7576,6 @@
         </w:rPr>
         <w:t>IApplicationLog</w:t>
       </w:r>
-      <w:proofErr w:type="spellEnd"/>
     </w:p>
     <w:p>
       <w:pPr>
@@ -7815,7 +7588,6 @@
       <w:r>
         <w:t xml:space="preserve">La méthode </w:t>
       </w:r>
-      <w:proofErr w:type="spellStart"/>
       <w:r>
         <w:rPr>
           <w:b/>
@@ -7823,7 +7595,6 @@
         </w:rPr>
         <w:t>setMessage</w:t>
       </w:r>
-      <w:proofErr w:type="spellEnd"/>
       <w:r>
         <w:t xml:space="preserve"> sera abstraite</w:t>
       </w:r>
@@ -7839,7 +7610,6 @@
       <w:r>
         <w:t xml:space="preserve">Cette classe devra contenir un tableau de </w:t>
       </w:r>
-      <w:proofErr w:type="spellStart"/>
       <w:r>
         <w:rPr>
           <w:b/>
@@ -7847,7 +7617,6 @@
         </w:rPr>
         <w:t>IApplicationLogListener</w:t>
       </w:r>
-      <w:proofErr w:type="spellEnd"/>
       <w:r>
         <w:rPr>
           <w:b/>
@@ -7882,72 +7651,36 @@
       <w:r>
         <w:t xml:space="preserve"> </w:t>
       </w:r>
-      <w:proofErr w:type="spellStart"/>
       <w:r>
         <w:rPr>
           <w:b/>
           <w:i/>
         </w:rPr>
-        <w:t>ApplicationErrorLog</w:t>
-      </w:r>
-      <w:proofErr w:type="spellEnd"/>
+        <w:t>ApplicationErrorLog, ApplicationWarningsLog, ApplicationInfoLog</w:t>
+      </w:r>
+      <w:r>
+        <w:t xml:space="preserve"> </w:t>
+      </w:r>
+      <w:r>
+        <w:t xml:space="preserve">dérivant de </w:t>
+      </w:r>
+      <w:r>
+        <w:t xml:space="preserve"> </w:t>
+      </w:r>
       <w:r>
         <w:rPr>
           <w:b/>
           <w:i/>
         </w:rPr>
-        <w:t xml:space="preserve">, </w:t>
-      </w:r>
-      <w:proofErr w:type="spellStart"/>
+        <w:t>Abstract</w:t>
+      </w:r>
       <w:r>
         <w:rPr>
           <w:b/>
           <w:i/>
         </w:rPr>
-        <w:t>ApplicationWarningsLog</w:t>
-      </w:r>
-      <w:proofErr w:type="spellEnd"/>
-      <w:r>
-        <w:rPr>
-          <w:b/>
-          <w:i/>
-        </w:rPr>
-        <w:t xml:space="preserve">, </w:t>
-      </w:r>
-      <w:proofErr w:type="spellStart"/>
-      <w:r>
-        <w:rPr>
-          <w:b/>
-          <w:i/>
-        </w:rPr>
-        <w:t>ApplicationInfoLog</w:t>
-      </w:r>
-      <w:proofErr w:type="spellEnd"/>
-      <w:r>
-        <w:t xml:space="preserve"> </w:t>
-      </w:r>
-      <w:r>
-        <w:t xml:space="preserve">dérivant de </w:t>
-      </w:r>
-      <w:r>
-        <w:t xml:space="preserve"> </w:t>
-      </w:r>
-      <w:proofErr w:type="spellStart"/>
-      <w:r>
-        <w:rPr>
-          <w:b/>
-          <w:i/>
-        </w:rPr>
-        <w:t>Abstract</w:t>
-      </w:r>
-      <w:r>
-        <w:rPr>
-          <w:b/>
-          <w:i/>
-        </w:rPr>
         <w:t>ApplicationLog</w:t>
       </w:r>
-      <w:proofErr w:type="spellEnd"/>
       <w:r>
         <w:rPr>
           <w:b/>
@@ -7967,7 +7700,6 @@
       <w:r>
         <w:t xml:space="preserve">Ces classes devront contenir un tableau de </w:t>
       </w:r>
-      <w:proofErr w:type="spellStart"/>
       <w:r>
         <w:rPr>
           <w:b/>
@@ -7975,7 +7707,6 @@
         </w:rPr>
         <w:t>IApplicationLogListener</w:t>
       </w:r>
-      <w:proofErr w:type="spellEnd"/>
       <w:r>
         <w:rPr>
           <w:b/>
@@ -7998,7 +7729,6 @@
       <w:r>
         <w:t xml:space="preserve">La méthode </w:t>
       </w:r>
-      <w:proofErr w:type="spellStart"/>
       <w:r>
         <w:rPr>
           <w:b/>
@@ -8006,11 +7736,9 @@
         </w:rPr>
         <w:t>setMessage</w:t>
       </w:r>
-      <w:proofErr w:type="spellEnd"/>
       <w:r>
         <w:t xml:space="preserve"> doit appeler la méthode </w:t>
       </w:r>
-      <w:proofErr w:type="spellStart"/>
       <w:r>
         <w:rPr>
           <w:b/>
@@ -8018,11 +7746,9 @@
         </w:rPr>
         <w:t>newMessage</w:t>
       </w:r>
-      <w:proofErr w:type="spellEnd"/>
       <w:r>
         <w:t xml:space="preserve"> de chaque élément du tableau de </w:t>
       </w:r>
-      <w:proofErr w:type="spellStart"/>
       <w:r>
         <w:rPr>
           <w:b/>
@@ -8030,7 +7756,6 @@
         </w:rPr>
         <w:t>IApplicationLogListener</w:t>
       </w:r>
-      <w:proofErr w:type="spellEnd"/>
       <w:r>
         <w:t xml:space="preserve"> et </w:t>
       </w:r>
@@ -8061,7 +7786,6 @@
       <w:r>
         <w:t xml:space="preserve"> boîte de dialogue abstraite </w:t>
       </w:r>
-      <w:proofErr w:type="spellStart"/>
       <w:r>
         <w:rPr>
           <w:b/>
@@ -8069,14 +7793,12 @@
         </w:rPr>
         <w:t>AbstractApplicationMessageDialog</w:t>
       </w:r>
-      <w:proofErr w:type="spellEnd"/>
       <w:r>
         <w:t xml:space="preserve"> </w:t>
       </w:r>
       <w:r>
         <w:t xml:space="preserve">implémentant l’interface </w:t>
       </w:r>
-      <w:proofErr w:type="spellStart"/>
       <w:r>
         <w:rPr>
           <w:b/>
@@ -8084,7 +7806,6 @@
         </w:rPr>
         <w:t>IApplicationLogListener</w:t>
       </w:r>
-      <w:proofErr w:type="spellEnd"/>
     </w:p>
     <w:p>
       <w:pPr>
@@ -8097,46 +7818,12 @@
       <w:r>
         <w:t xml:space="preserve">ajouter une méthode abstraite </w:t>
       </w:r>
-      <w:proofErr w:type="spellStart"/>
       <w:r>
         <w:rPr>
           <w:b/>
           <w:i/>
         </w:rPr>
-        <w:t>void</w:t>
-      </w:r>
-      <w:proofErr w:type="spellEnd"/>
-      <w:r>
-        <w:rPr>
-          <w:b/>
-          <w:i/>
-        </w:rPr>
-        <w:t xml:space="preserve"> </w:t>
-      </w:r>
-      <w:proofErr w:type="spellStart"/>
-      <w:proofErr w:type="gramStart"/>
-      <w:r>
-        <w:rPr>
-          <w:b/>
-          <w:i/>
-        </w:rPr>
-        <w:t>showMessage</w:t>
-      </w:r>
-      <w:proofErr w:type="spellEnd"/>
-      <w:r>
-        <w:rPr>
-          <w:b/>
-          <w:i/>
-        </w:rPr>
-        <w:t>(</w:t>
-      </w:r>
-      <w:proofErr w:type="gramEnd"/>
-      <w:r>
-        <w:rPr>
-          <w:b/>
-          <w:i/>
-        </w:rPr>
-        <w:t> )</w:t>
+        <w:t>void showMessage( )</w:t>
       </w:r>
       <w:r>
         <w:t xml:space="preserve">, cette méthode doit être accessible par les classe filles seulement. </w:t>
@@ -8153,15 +7840,13 @@
       <w:r>
         <w:t xml:space="preserve">la méthode </w:t>
       </w:r>
-      <w:proofErr w:type="spellStart"/>
       <w:r>
         <w:rPr>
           <w:b/>
           <w:i/>
         </w:rPr>
-        <w:t>void</w:t>
-      </w:r>
-      <w:proofErr w:type="spellEnd"/>
+        <w:t>void newMessage(String message)</w:t>
+      </w:r>
       <w:r>
         <w:rPr>
           <w:b/>
@@ -8169,56 +7854,15 @@
         </w:rPr>
         <w:t xml:space="preserve"> </w:t>
       </w:r>
-      <w:proofErr w:type="spellStart"/>
-      <w:proofErr w:type="gramStart"/>
+      <w:r>
+        <w:t xml:space="preserve">doit appeler la méthode </w:t>
+      </w:r>
       <w:r>
         <w:rPr>
           <w:b/>
           <w:i/>
         </w:rPr>
-        <w:t>newMessage</w:t>
-      </w:r>
-      <w:proofErr w:type="spellEnd"/>
-      <w:r>
-        <w:rPr>
-          <w:b/>
-          <w:i/>
-        </w:rPr>
-        <w:t>(</w:t>
-      </w:r>
-      <w:proofErr w:type="gramEnd"/>
-      <w:r>
-        <w:rPr>
-          <w:b/>
-          <w:i/>
-        </w:rPr>
-        <w:t>String message)</w:t>
-      </w:r>
-      <w:r>
-        <w:rPr>
-          <w:b/>
-          <w:i/>
-        </w:rPr>
-        <w:t xml:space="preserve"> </w:t>
-      </w:r>
-      <w:r>
-        <w:t xml:space="preserve">doit appeler la méthode </w:t>
-      </w:r>
-      <w:proofErr w:type="spellStart"/>
-      <w:r>
-        <w:rPr>
-          <w:b/>
-          <w:i/>
-        </w:rPr>
-        <w:t>showMessage</w:t>
-      </w:r>
-      <w:proofErr w:type="spellEnd"/>
-      <w:r>
-        <w:rPr>
-          <w:b/>
-          <w:i/>
-        </w:rPr>
-        <w:t>( )</w:t>
+        <w:t>showMessage( )</w:t>
       </w:r>
     </w:p>
     <w:p>
@@ -8241,7 +7885,6 @@
       <w:r>
         <w:t xml:space="preserve">3 boites de dialogue dérivant de </w:t>
       </w:r>
-      <w:proofErr w:type="spellStart"/>
       <w:r>
         <w:rPr>
           <w:b/>
@@ -8249,7 +7892,6 @@
         </w:rPr>
         <w:t>AbstractApplicationMessageDialog</w:t>
       </w:r>
-      <w:proofErr w:type="spellEnd"/>
       <w:r>
         <w:rPr>
           <w:b/>
@@ -8273,8 +7915,6 @@
           <w:i/>
         </w:rPr>
       </w:pPr>
-      <w:proofErr w:type="spellStart"/>
-      <w:proofErr w:type="gramStart"/>
       <w:r>
         <w:rPr>
           <w:b/>
@@ -8287,24 +7927,15 @@
           <w:b/>
           <w:i/>
         </w:rPr>
-        <w:t>Dialog</w:t>
-      </w:r>
-      <w:proofErr w:type="spellEnd"/>
+        <w:t>Dialog </w:t>
+      </w:r>
       <w:r>
         <w:rPr>
           <w:b/>
           <w:i/>
         </w:rPr>
-        <w:t> </w:t>
-      </w:r>
-      <w:r>
-        <w:rPr>
-          <w:b/>
-          <w:i/>
-        </w:rPr>
         <w:t>,</w:t>
       </w:r>
-      <w:proofErr w:type="gramEnd"/>
       <w:r>
         <w:rPr>
           <w:b/>
@@ -8328,7 +7959,6 @@
           <w:i/>
         </w:rPr>
       </w:pPr>
-      <w:proofErr w:type="spellStart"/>
       <w:r>
         <w:rPr>
           <w:b/>
@@ -8343,7 +7973,6 @@
         </w:rPr>
         <w:t>Dialog</w:t>
       </w:r>
-      <w:proofErr w:type="spellEnd"/>
       <w:r>
         <w:t>, affichant un avertissement</w:t>
       </w:r>
@@ -8360,7 +7989,6 @@
           <w:i/>
         </w:rPr>
       </w:pPr>
-      <w:proofErr w:type="spellStart"/>
       <w:r>
         <w:rPr>
           <w:b/>
@@ -8375,7 +8003,6 @@
         </w:rPr>
         <w:t>Dialog</w:t>
       </w:r>
-      <w:proofErr w:type="spellEnd"/>
       <w:r>
         <w:t>, affichant un message</w:t>
       </w:r>
@@ -8408,7 +8035,6 @@
       <w:r>
         <w:t xml:space="preserve"> </w:t>
       </w:r>
-      <w:proofErr w:type="spellStart"/>
       <w:r>
         <w:rPr>
           <w:b/>
@@ -8416,7 +8042,6 @@
         </w:rPr>
         <w:t>ApplicationLogs</w:t>
       </w:r>
-      <w:proofErr w:type="spellEnd"/>
     </w:p>
     <w:p>
       <w:pPr>
@@ -8429,7 +8054,6 @@
       <w:r>
         <w:t xml:space="preserve">La classe </w:t>
       </w:r>
-      <w:proofErr w:type="spellStart"/>
       <w:r>
         <w:rPr>
           <w:b/>
@@ -8437,7 +8061,6 @@
         </w:rPr>
         <w:t>ApplicationLogs</w:t>
       </w:r>
-      <w:proofErr w:type="spellEnd"/>
       <w:r>
         <w:rPr>
           <w:b/>
@@ -8451,7 +8074,6 @@
       <w:r>
         <w:t xml:space="preserve"> de </w:t>
       </w:r>
-      <w:proofErr w:type="spellStart"/>
       <w:r>
         <w:rPr>
           <w:b/>
@@ -8459,7 +8081,6 @@
         </w:rPr>
         <w:t>IApplicationLog</w:t>
       </w:r>
-      <w:proofErr w:type="spellEnd"/>
     </w:p>
     <w:p>
       <w:pPr>
@@ -8494,69 +8115,26 @@
           <w:i/>
         </w:rPr>
       </w:pPr>
-      <w:proofErr w:type="spellStart"/>
       <w:r>
         <w:rPr>
           <w:b/>
           <w:i/>
         </w:rPr>
-        <w:t>ArrayList</w:t>
-      </w:r>
-      <w:proofErr w:type="spellEnd"/>
+        <w:t>ArrayList&lt;IApplication</w:t>
+      </w:r>
       <w:r>
         <w:rPr>
           <w:b/>
           <w:i/>
         </w:rPr>
-        <w:t>&lt;</w:t>
-      </w:r>
-      <w:proofErr w:type="spellStart"/>
+        <w:t>Log</w:t>
+      </w:r>
       <w:r>
         <w:rPr>
           <w:b/>
           <w:i/>
         </w:rPr>
-        <w:t>IApplication</w:t>
-      </w:r>
-      <w:r>
-        <w:rPr>
-          <w:b/>
-          <w:i/>
-        </w:rPr>
-        <w:t>Log</w:t>
-      </w:r>
-      <w:proofErr w:type="spellEnd"/>
-      <w:r>
-        <w:rPr>
-          <w:b/>
-          <w:i/>
-        </w:rPr>
-        <w:t xml:space="preserve">&gt; </w:t>
-      </w:r>
-      <w:proofErr w:type="spellStart"/>
-      <w:proofErr w:type="gramStart"/>
-      <w:r>
-        <w:rPr>
-          <w:b/>
-          <w:i/>
-        </w:rPr>
-        <w:t>getErrors</w:t>
-      </w:r>
-      <w:proofErr w:type="spellEnd"/>
-      <w:r>
-        <w:rPr>
-          <w:b/>
-          <w:i/>
-        </w:rPr>
-        <w:t>(</w:t>
-      </w:r>
-      <w:proofErr w:type="gramEnd"/>
-      <w:r>
-        <w:rPr>
-          <w:b/>
-          <w:i/>
-        </w:rPr>
-        <w:t>),</w:t>
+        <w:t>&gt; getErrors(),</w:t>
       </w:r>
     </w:p>
     <w:p>
@@ -8571,69 +8149,26 @@
           <w:i/>
         </w:rPr>
       </w:pPr>
-      <w:proofErr w:type="spellStart"/>
       <w:r>
         <w:rPr>
           <w:b/>
           <w:i/>
         </w:rPr>
-        <w:t>ArrayList</w:t>
-      </w:r>
-      <w:proofErr w:type="spellEnd"/>
+        <w:t>ArrayList&lt;IApplication</w:t>
+      </w:r>
       <w:r>
         <w:rPr>
           <w:b/>
           <w:i/>
         </w:rPr>
-        <w:t>&lt;</w:t>
-      </w:r>
-      <w:proofErr w:type="spellStart"/>
+        <w:t>Log</w:t>
+      </w:r>
       <w:r>
         <w:rPr>
           <w:b/>
           <w:i/>
         </w:rPr>
-        <w:t>IApplication</w:t>
-      </w:r>
-      <w:r>
-        <w:rPr>
-          <w:b/>
-          <w:i/>
-        </w:rPr>
-        <w:t>Log</w:t>
-      </w:r>
-      <w:proofErr w:type="spellEnd"/>
-      <w:r>
-        <w:rPr>
-          <w:b/>
-          <w:i/>
-        </w:rPr>
-        <w:t xml:space="preserve">&gt; </w:t>
-      </w:r>
-      <w:proofErr w:type="spellStart"/>
-      <w:proofErr w:type="gramStart"/>
-      <w:r>
-        <w:rPr>
-          <w:b/>
-          <w:i/>
-        </w:rPr>
-        <w:t>getWarnings</w:t>
-      </w:r>
-      <w:proofErr w:type="spellEnd"/>
-      <w:r>
-        <w:rPr>
-          <w:b/>
-          <w:i/>
-        </w:rPr>
-        <w:t>(</w:t>
-      </w:r>
-      <w:proofErr w:type="gramEnd"/>
-      <w:r>
-        <w:rPr>
-          <w:b/>
-          <w:i/>
-        </w:rPr>
-        <w:t>),</w:t>
+        <w:t>&gt; getWarnings(),</w:t>
       </w:r>
     </w:p>
     <w:p>
@@ -8648,63 +8183,27 @@
           <w:i/>
         </w:rPr>
       </w:pPr>
-      <w:proofErr w:type="spellStart"/>
       <w:r>
         <w:rPr>
           <w:b/>
           <w:i/>
         </w:rPr>
-        <w:t>ArrayList</w:t>
-      </w:r>
-      <w:proofErr w:type="spellEnd"/>
+        <w:t>ArrayList&lt;IApplication</w:t>
+      </w:r>
       <w:r>
         <w:rPr>
           <w:b/>
           <w:i/>
         </w:rPr>
-        <w:t>&lt;</w:t>
-      </w:r>
-      <w:proofErr w:type="spellStart"/>
+        <w:t>Log</w:t>
+      </w:r>
       <w:r>
         <w:rPr>
           <w:b/>
           <w:i/>
         </w:rPr>
-        <w:t>IApplication</w:t>
-      </w:r>
-      <w:r>
-        <w:rPr>
-          <w:b/>
-          <w:i/>
-        </w:rPr>
-        <w:t>Log</w:t>
-      </w:r>
-      <w:proofErr w:type="spellEnd"/>
-      <w:r>
-        <w:rPr>
-          <w:b/>
-          <w:i/>
-        </w:rPr>
-        <w:t xml:space="preserve">&gt; </w:t>
-      </w:r>
-      <w:proofErr w:type="spellStart"/>
-      <w:proofErr w:type="gramStart"/>
-      <w:r>
-        <w:rPr>
-          <w:b/>
-          <w:i/>
-        </w:rPr>
-        <w:t>getInfos</w:t>
-      </w:r>
-      <w:proofErr w:type="spellEnd"/>
-      <w:r>
-        <w:rPr>
-          <w:b/>
-          <w:i/>
-        </w:rPr>
-        <w:t>()</w:t>
-      </w:r>
-      <w:proofErr w:type="gramEnd"/>
+        <w:t>&gt; getInfos()</w:t>
+      </w:r>
     </w:p>
     <w:p/>
     <w:p>
@@ -8752,63 +8251,13 @@
       <w:r>
         <w:t xml:space="preserve">Implémenter 3 vues (Mois / Semaine / Jour) : classes </w:t>
       </w:r>
-      <w:proofErr w:type="spellStart"/>
       <w:r>
         <w:rPr>
           <w:b/>
           <w:i/>
         </w:rPr>
-        <w:t>EventPanel</w:t>
-      </w:r>
-      <w:proofErr w:type="spellEnd"/>
-      <w:r>
-        <w:rPr>
-          <w:b/>
-          <w:i/>
-        </w:rPr>
-        <w:t xml:space="preserve">, </w:t>
-      </w:r>
-      <w:proofErr w:type="spellStart"/>
-      <w:r>
-        <w:rPr>
-          <w:b/>
-          <w:i/>
-        </w:rPr>
-        <w:t>MonthPanel</w:t>
-      </w:r>
-      <w:proofErr w:type="spellEnd"/>
-      <w:r>
-        <w:rPr>
-          <w:b/>
-          <w:i/>
-        </w:rPr>
-        <w:t xml:space="preserve">, </w:t>
-      </w:r>
-      <w:proofErr w:type="spellStart"/>
-      <w:r>
-        <w:rPr>
-          <w:b/>
-          <w:i/>
-        </w:rPr>
-        <w:t>WeekPanel</w:t>
-      </w:r>
-      <w:proofErr w:type="spellEnd"/>
-      <w:r>
-        <w:rPr>
-          <w:b/>
-          <w:i/>
-        </w:rPr>
-        <w:t xml:space="preserve">, </w:t>
-      </w:r>
-      <w:proofErr w:type="spellStart"/>
-      <w:r>
-        <w:rPr>
-          <w:b/>
-          <w:i/>
-        </w:rPr>
-        <w:t>DayPanel</w:t>
-      </w:r>
-      <w:proofErr w:type="spellEnd"/>
+        <w:t>EventPanel, MonthPanel, WeekPanel, DayPanel</w:t>
+      </w:r>
     </w:p>
     <w:p>
       <w:pPr>
@@ -8821,24 +8270,15 @@
       <w:r>
         <w:t xml:space="preserve">Trouver un </w:t>
       </w:r>
-      <w:proofErr w:type="spellStart"/>
       <w:r>
         <w:rPr>
           <w:i/>
         </w:rPr>
-        <w:t>Layout</w:t>
-      </w:r>
-      <w:proofErr w:type="spellEnd"/>
-      <w:r>
-        <w:rPr>
-          <w:i/>
-        </w:rPr>
-        <w:t xml:space="preserve"> </w:t>
+        <w:t xml:space="preserve">Layout </w:t>
       </w:r>
       <w:r>
         <w:t xml:space="preserve">permettant de superposer ces trois vues : classe </w:t>
       </w:r>
-      <w:proofErr w:type="spellStart"/>
       <w:r>
         <w:rPr>
           <w:b/>
@@ -8846,7 +8286,6 @@
         </w:rPr>
         <w:t>SchedulerFrame</w:t>
       </w:r>
-      <w:proofErr w:type="spellEnd"/>
     </w:p>
     <w:p>
       <w:pPr>
@@ -8859,7 +8298,6 @@
       <w:r>
         <w:t xml:space="preserve">Créer une </w:t>
       </w:r>
-      <w:proofErr w:type="spellStart"/>
       <w:r>
         <w:rPr>
           <w:b/>
@@ -8867,7 +8305,6 @@
         </w:rPr>
         <w:t>Factory</w:t>
       </w:r>
-      <w:proofErr w:type="spellEnd"/>
       <w:r>
         <w:rPr>
           <w:b/>
@@ -8883,71 +8320,28 @@
           <w:b/>
           <w:i/>
         </w:rPr>
-        <w:t xml:space="preserve"> </w:t>
-      </w:r>
-      <w:proofErr w:type="spellStart"/>
+        <w:t xml:space="preserve"> AgendaPanelFactory</w:t>
+      </w:r>
+      <w:r>
+        <w:t>)</w:t>
+      </w:r>
       <w:r>
         <w:rPr>
           <w:b/>
           <w:i/>
         </w:rPr>
-        <w:t>AgendaPanelFactory</w:t>
-      </w:r>
-      <w:proofErr w:type="spellEnd"/>
-      <w:r>
-        <w:t>)</w:t>
+        <w:t xml:space="preserve"> </w:t>
+      </w:r>
+      <w:r>
+        <w:t xml:space="preserve">permettant de gérer les trois classes  </w:t>
       </w:r>
       <w:r>
         <w:rPr>
           <w:b/>
           <w:i/>
         </w:rPr>
-        <w:t xml:space="preserve"> </w:t>
-      </w:r>
-      <w:r>
-        <w:t xml:space="preserve">permettant de gérer les trois classes  </w:t>
-      </w:r>
-      <w:proofErr w:type="spellStart"/>
-      <w:r>
-        <w:rPr>
-          <w:b/>
-          <w:i/>
-        </w:rPr>
-        <w:t>MonthPanel</w:t>
-      </w:r>
-      <w:proofErr w:type="spellEnd"/>
-      <w:r>
-        <w:rPr>
-          <w:b/>
-          <w:i/>
-        </w:rPr>
-        <w:t xml:space="preserve">, </w:t>
-      </w:r>
-      <w:proofErr w:type="spellStart"/>
-      <w:r>
-        <w:rPr>
-          <w:b/>
-          <w:i/>
-        </w:rPr>
-        <w:t>WeekPanel</w:t>
-      </w:r>
-      <w:proofErr w:type="spellEnd"/>
-      <w:r>
-        <w:rPr>
-          <w:b/>
-          <w:i/>
-        </w:rPr>
-        <w:t xml:space="preserve">, </w:t>
-      </w:r>
-      <w:proofErr w:type="spellStart"/>
-      <w:r>
-        <w:rPr>
-          <w:b/>
-          <w:i/>
-        </w:rPr>
-        <w:t>DayPanel</w:t>
-      </w:r>
-      <w:proofErr w:type="spellEnd"/>
+        <w:t>MonthPanel, WeekPanel, DayPanel</w:t>
+      </w:r>
     </w:p>
     <w:p>
       <w:pPr>
@@ -8966,66 +8360,30 @@
       <w:r>
         <w:t xml:space="preserve">ant de gérer les vues </w:t>
       </w:r>
-      <w:proofErr w:type="spellStart"/>
       <w:r>
         <w:rPr>
           <w:b/>
           <w:i/>
         </w:rPr>
-        <w:t>MonthPanel</w:t>
-      </w:r>
-      <w:proofErr w:type="spellEnd"/>
+        <w:t>MonthPanel, WeekPanel, DayPanel</w:t>
+      </w:r>
       <w:r>
         <w:rPr>
           <w:b/>
           <w:i/>
         </w:rPr>
-        <w:t xml:space="preserve">, </w:t>
-      </w:r>
-      <w:proofErr w:type="spellStart"/>
+        <w:t xml:space="preserve"> : </w:t>
+      </w:r>
+      <w:r>
+        <w:t>en cliquant sur un bouton ‘</w:t>
+      </w:r>
       <w:r>
         <w:rPr>
           <w:b/>
           <w:i/>
         </w:rPr>
-        <w:t>WeekPanel</w:t>
-      </w:r>
-      <w:proofErr w:type="spellEnd"/>
-      <w:r>
-        <w:rPr>
-          <w:b/>
-          <w:i/>
-        </w:rPr>
-        <w:t xml:space="preserve">, </w:t>
-      </w:r>
-      <w:proofErr w:type="spellStart"/>
-      <w:r>
-        <w:rPr>
-          <w:b/>
-          <w:i/>
-        </w:rPr>
-        <w:t>DayPanel</w:t>
-      </w:r>
-      <w:proofErr w:type="spellEnd"/>
-      <w:r>
-        <w:rPr>
-          <w:b/>
-          <w:i/>
-        </w:rPr>
-        <w:t xml:space="preserve"> : </w:t>
-      </w:r>
-      <w:r>
-        <w:t>en cliquant sur un bouton ‘</w:t>
-      </w:r>
-      <w:proofErr w:type="spellStart"/>
-      <w:r>
-        <w:rPr>
-          <w:b/>
-          <w:i/>
-        </w:rPr>
         <w:t>next</w:t>
       </w:r>
-      <w:proofErr w:type="spellEnd"/>
       <w:r>
         <w:t>’ nous devons pouvoir voyager entre les vues</w:t>
       </w:r>
@@ -9053,7 +8411,6 @@
       <w:r>
         <w:t xml:space="preserve">Operateur </w:t>
       </w:r>
-      <w:proofErr w:type="spellStart"/>
       <w:r>
         <w:rPr>
           <w:b/>
@@ -9061,7 +8418,6 @@
         </w:rPr>
         <w:t>instanceof</w:t>
       </w:r>
-      <w:proofErr w:type="spellEnd"/>
     </w:p>
     <w:p>
       <w:pPr>
@@ -9076,21 +8432,12 @@
           <w:u w:val="none"/>
         </w:rPr>
       </w:pPr>
-      <w:proofErr w:type="spellStart"/>
       <w:r>
         <w:rPr>
           <w:b/>
           <w:i/>
         </w:rPr>
-        <w:t>JOptionPane</w:t>
-      </w:r>
-      <w:proofErr w:type="spellEnd"/>
-      <w:r>
-        <w:rPr>
-          <w:b/>
-          <w:i/>
-        </w:rPr>
-        <w:t> </w:t>
+        <w:t>JOptionPane </w:t>
       </w:r>
       <w:r>
         <w:t xml:space="preserve">: </w:t>
@@ -9160,21 +8507,8 @@
         </w:numPr>
       </w:pPr>
       <w:r>
-        <w:t xml:space="preserve">Test en exécutant </w:t>
-      </w:r>
-      <w:proofErr w:type="gramStart"/>
-      <w:r>
-        <w:t>le</w:t>
-      </w:r>
-      <w:proofErr w:type="gramEnd"/>
-      <w:r>
-        <w:t xml:space="preserve"> main dans </w:t>
-      </w:r>
-      <w:proofErr w:type="spellStart"/>
-      <w:r>
-        <w:t>IUTSheduler</w:t>
-      </w:r>
-      <w:proofErr w:type="spellEnd"/>
+        <w:t>Test en exécutant le main dans IUTSheduler</w:t>
+      </w:r>
     </w:p>
     <w:p>
       <w:pPr>
@@ -9185,23 +8519,7 @@
         </w:numPr>
       </w:pPr>
       <w:r>
-        <w:t xml:space="preserve">Recherche sur le fonctionnement du </w:t>
-      </w:r>
-      <w:proofErr w:type="spellStart"/>
-      <w:r>
-        <w:t>Card</w:t>
-      </w:r>
-      <w:proofErr w:type="spellEnd"/>
-      <w:r>
-        <w:t xml:space="preserve"> </w:t>
-      </w:r>
-      <w:proofErr w:type="spellStart"/>
-      <w:r>
-        <w:t>Layout</w:t>
-      </w:r>
-      <w:proofErr w:type="spellEnd"/>
-      <w:r>
-        <w:t xml:space="preserve"> (Pouvoir </w:t>
+        <w:t xml:space="preserve">Recherche sur le fonctionnement du Card Layout (Pouvoir </w:t>
       </w:r>
       <w:r>
         <w:t>« </w:t>
@@ -9225,13 +8543,8 @@
         </w:numPr>
       </w:pPr>
       <w:r>
-        <w:t xml:space="preserve">Recherche sur l’utilité d’un </w:t>
-      </w:r>
-      <w:proofErr w:type="spellStart"/>
-      <w:r>
-        <w:t>Factory</w:t>
-      </w:r>
-      <w:proofErr w:type="spellEnd"/>
+        <w:t>Recherche sur l’utilité d’un Factory</w:t>
+      </w:r>
     </w:p>
     <w:p>
       <w:pPr>
@@ -9261,15 +8574,7 @@
         <w:t>Certaines questions</w:t>
       </w:r>
       <w:r>
-        <w:t xml:space="preserve"> sont déjà </w:t>
-      </w:r>
-      <w:proofErr w:type="gramStart"/>
-      <w:r>
-        <w:t>faite</w:t>
-      </w:r>
-      <w:proofErr w:type="gramEnd"/>
-      <w:r>
-        <w:t>, mais il faut fouiller un peu pour le savoir.</w:t>
+        <w:t xml:space="preserve"> sont déjà faite, mais il faut fouiller un peu pour le savoir.</w:t>
       </w:r>
     </w:p>
     <w:p>
@@ -9289,7 +8594,6 @@
       <w:r>
         <w:t xml:space="preserve">: « La méthode </w:t>
       </w:r>
-      <w:proofErr w:type="spellStart"/>
       <w:r>
         <w:rPr>
           <w:b/>
@@ -9297,11 +8601,9 @@
         </w:rPr>
         <w:t>setMessage</w:t>
       </w:r>
-      <w:proofErr w:type="spellEnd"/>
       <w:r>
         <w:t xml:space="preserve"> doit appeler la méthode </w:t>
       </w:r>
-      <w:proofErr w:type="spellStart"/>
       <w:r>
         <w:rPr>
           <w:b/>
@@ -9316,11 +8618,9 @@
         </w:rPr>
         <w:t>Message</w:t>
       </w:r>
-      <w:proofErr w:type="spellEnd"/>
       <w:r>
         <w:t xml:space="preserve"> de chaque élément du tableau de </w:t>
       </w:r>
-      <w:proofErr w:type="spellStart"/>
       <w:r>
         <w:rPr>
           <w:b/>
@@ -9328,7 +8628,6 @@
         </w:rPr>
         <w:t>IApplicationLogListener</w:t>
       </w:r>
-      <w:proofErr w:type="spellEnd"/>
       <w:r>
         <w:t xml:space="preserve"> et conserver le message »</w:t>
       </w:r>
@@ -9348,31 +8647,7 @@
         <w:sym w:font="Wingdings" w:char="F0E0"/>
       </w:r>
       <w:r>
-        <w:t xml:space="preserve"> Dans </w:t>
-      </w:r>
-      <w:proofErr w:type="spellStart"/>
-      <w:r>
-        <w:t>setMessage</w:t>
-      </w:r>
-      <w:proofErr w:type="spellEnd"/>
-      <w:r>
-        <w:t xml:space="preserve"> on appel </w:t>
-      </w:r>
-      <w:proofErr w:type="spellStart"/>
-      <w:r>
-        <w:t>super.fireMessage</w:t>
-      </w:r>
-      <w:proofErr w:type="spellEnd"/>
-      <w:r>
-        <w:t xml:space="preserve"> qui elle appelle déjà </w:t>
-      </w:r>
-      <w:proofErr w:type="spellStart"/>
-      <w:r>
-        <w:t>newMessage</w:t>
-      </w:r>
-      <w:proofErr w:type="spellEnd"/>
-      <w:r>
-        <w:t xml:space="preserve"> de chaque élément</w:t>
+        <w:t xml:space="preserve"> Dans setMessage on appel super.fireMessage qui elle appelle déjà newMessage de chaque élément</w:t>
       </w:r>
     </w:p>
     <w:p>
@@ -9390,88 +8665,70 @@
         </w:numPr>
       </w:pPr>
       <w:r>
-        <w:t xml:space="preserve">Compréhension </w:t>
-      </w:r>
-      <w:proofErr w:type="gramStart"/>
-      <w:r>
-        <w:t>des design</w:t>
-      </w:r>
-      <w:proofErr w:type="gramEnd"/>
-      <w:r>
-        <w:t xml:space="preserve"> pattern (</w:t>
-      </w:r>
-      <w:proofErr w:type="spellStart"/>
-      <w:r>
-        <w:t>Factory</w:t>
-      </w:r>
-      <w:proofErr w:type="spellEnd"/>
-      <w:r>
-        <w:t xml:space="preserve"> notamment)</w:t>
-      </w:r>
-      <w:bookmarkStart w:id="13" w:name="_GoBack"/>
+        <w:t>Compréhension des design pattern (Factory notamment)</w:t>
+      </w:r>
+    </w:p>
+    <w:p>
+      <w:pPr>
+        <w:pStyle w:val="ListParagraph"/>
+      </w:pPr>
+    </w:p>
+    <w:p>
+      <w:pPr>
+        <w:rPr>
+          <w:noProof/>
+        </w:rPr>
+      </w:pPr>
+      <w:r>
+        <w:rPr>
+          <w:noProof/>
+        </w:rPr>
+        <w:br w:type="page"/>
+      </w:r>
+    </w:p>
+    <w:p>
+      <w:pPr>
+        <w:rPr>
+          <w:noProof/>
+        </w:rPr>
+      </w:pPr>
+    </w:p>
+    <w:p>
+      <w:pPr>
+        <w:pStyle w:val="Heading1"/>
+        <w:rPr>
+          <w:noProof/>
+        </w:rPr>
+      </w:pPr>
+      <w:bookmarkStart w:id="13" w:name="_Toc430965366"/>
+      <w:r>
+        <w:rPr>
+          <w:noProof/>
+        </w:rPr>
+        <w:t>TD/TP 2 –</w:t>
+      </w:r>
+      <w:r>
+        <w:rPr>
+          <w:noProof/>
+        </w:rPr>
+        <w:t xml:space="preserve"> Gestion des erreurs, tests &amp; bonnes pratiques</w:t>
+      </w:r>
       <w:bookmarkEnd w:id="13"/>
     </w:p>
     <w:p>
       <w:pPr>
-        <w:pStyle w:val="ListParagraph"/>
+        <w:pStyle w:val="Heading2"/>
       </w:pPr>
     </w:p>
     <w:p>
       <w:pPr>
-        <w:rPr>
-          <w:noProof/>
-        </w:rPr>
-      </w:pPr>
-      <w:r>
-        <w:rPr>
-          <w:noProof/>
-        </w:rPr>
-        <w:br w:type="page"/>
-      </w:r>
-    </w:p>
-    <w:p>
-      <w:pPr>
-        <w:rPr>
-          <w:noProof/>
-        </w:rPr>
-      </w:pPr>
-    </w:p>
-    <w:p>
-      <w:pPr>
-        <w:pStyle w:val="Heading1"/>
-        <w:rPr>
-          <w:noProof/>
-        </w:rPr>
-      </w:pPr>
-      <w:bookmarkStart w:id="14" w:name="_Toc430965366"/>
-      <w:r>
-        <w:rPr>
-          <w:noProof/>
-        </w:rPr>
-        <w:t>TD/TP 2 –</w:t>
-      </w:r>
-      <w:r>
-        <w:rPr>
-          <w:noProof/>
-        </w:rPr>
-        <w:t xml:space="preserve"> Gestion des erreurs, tests &amp; bonnes pratiques</w:t>
+        <w:pStyle w:val="Heading2"/>
+      </w:pPr>
+      <w:bookmarkStart w:id="14" w:name="_Toc430965367"/>
+      <w:r>
+        <w:t>Exercices</w:t>
       </w:r>
       <w:bookmarkEnd w:id="14"/>
-    </w:p>
-    <w:p>
-      <w:pPr>
-        <w:pStyle w:val="Heading2"/>
-      </w:pPr>
-    </w:p>
-    <w:p>
-      <w:pPr>
-        <w:pStyle w:val="Heading2"/>
-      </w:pPr>
-      <w:bookmarkStart w:id="15" w:name="_Toc430965367"/>
-      <w:r>
-        <w:t>Exercices</w:t>
-      </w:r>
-      <w:bookmarkEnd w:id="15"/>
     </w:p>
     <w:p/>
     <w:p>
@@ -9481,7 +8738,7 @@
           <w:i/>
         </w:rPr>
       </w:pPr>
-      <w:bookmarkStart w:id="16" w:name="_Toc430965368"/>
+      <w:bookmarkStart w:id="15" w:name="_Toc430965368"/>
       <w:r>
         <w:t xml:space="preserve">Exercice </w:t>
       </w:r>
@@ -9500,7 +8757,7 @@
         </w:rPr>
         <w:t>debugger</w:t>
       </w:r>
-      <w:bookmarkEnd w:id="16"/>
+      <w:bookmarkEnd w:id="15"/>
     </w:p>
     <w:p>
       <w:pPr>
@@ -9543,11 +8800,11 @@
       <w:pPr>
         <w:pStyle w:val="Heading3"/>
       </w:pPr>
-      <w:bookmarkStart w:id="17" w:name="_Toc430965369"/>
+      <w:bookmarkStart w:id="16" w:name="_Toc430965369"/>
       <w:r>
         <w:t>Exercice 2 : Internationalisation</w:t>
       </w:r>
-      <w:bookmarkEnd w:id="17"/>
+      <w:bookmarkEnd w:id="16"/>
     </w:p>
     <w:p>
       <w:pPr>
@@ -9572,7 +8829,6 @@
       <w:r>
         <w:t xml:space="preserve"> </w:t>
       </w:r>
-      <w:proofErr w:type="spellStart"/>
       <w:r>
         <w:rPr>
           <w:b/>
@@ -9580,14 +8836,13 @@
         </w:rPr>
         <w:t>edu.iut.app.ApplicationSession</w:t>
       </w:r>
-      <w:proofErr w:type="spellEnd"/>
     </w:p>
     <w:p/>
     <w:p>
       <w:pPr>
         <w:pStyle w:val="Heading3"/>
       </w:pPr>
-      <w:bookmarkStart w:id="18" w:name="_Toc430965370"/>
+      <w:bookmarkStart w:id="17" w:name="_Toc430965370"/>
       <w:r>
         <w:t xml:space="preserve">Exercice 3 : </w:t>
       </w:r>
@@ -9597,7 +8852,7 @@
       <w:r>
         <w:t xml:space="preserve"> (Exceptions)</w:t>
       </w:r>
-      <w:bookmarkEnd w:id="18"/>
+      <w:bookmarkEnd w:id="17"/>
     </w:p>
     <w:p>
       <w:pPr>
@@ -9619,7 +8874,6 @@
       <w:r>
         <w:t xml:space="preserve">exceptions : créer une classe </w:t>
       </w:r>
-      <w:proofErr w:type="spellStart"/>
       <w:r>
         <w:rPr>
           <w:b/>
@@ -9627,46 +8881,26 @@
         </w:rPr>
         <w:t>IUTException</w:t>
       </w:r>
-      <w:proofErr w:type="spellEnd"/>
       <w:r>
         <w:t xml:space="preserve"> de laquelle dériveront toutes vos futures classes d’exception. </w:t>
       </w:r>
-      <w:proofErr w:type="spellStart"/>
       <w:r>
         <w:rPr>
           <w:b/>
           <w:i/>
         </w:rPr>
-        <w:t>IUTException</w:t>
-      </w:r>
-      <w:proofErr w:type="spellEnd"/>
+        <w:t xml:space="preserve">IUTException </w:t>
+      </w:r>
+      <w:r>
+        <w:t xml:space="preserve">devra pouvoir ‘logger’ les erreurs : en vous appuyant sur la classe de Session pour initialiser le </w:t>
+      </w:r>
       <w:r>
         <w:rPr>
           <w:b/>
           <w:i/>
         </w:rPr>
-        <w:t xml:space="preserve"> </w:t>
-      </w:r>
-      <w:r>
-        <w:t>devra pouvoir ‘</w:t>
-      </w:r>
-      <w:proofErr w:type="spellStart"/>
-      <w:r>
         <w:t>logger</w:t>
       </w:r>
-      <w:proofErr w:type="spellEnd"/>
-      <w:r>
-        <w:t xml:space="preserve">’ les erreurs : en vous appuyant sur la classe de Session pour initialiser le </w:t>
-      </w:r>
-      <w:proofErr w:type="spellStart"/>
-      <w:r>
-        <w:rPr>
-          <w:b/>
-          <w:i/>
-        </w:rPr>
-        <w:t>logger</w:t>
-      </w:r>
-      <w:proofErr w:type="spellEnd"/>
       <w:r>
         <w:t>.</w:t>
       </w:r>
@@ -9686,99 +8920,59 @@
       <w:r>
         <w:t xml:space="preserve">Dans le TP1, nous avons créé les classes </w:t>
       </w:r>
-      <w:proofErr w:type="spellStart"/>
       <w:r>
         <w:rPr>
           <w:b/>
           <w:i/>
         </w:rPr>
-        <w:t>ApplicationErrorLog</w:t>
-      </w:r>
-      <w:proofErr w:type="spellEnd"/>
+        <w:t>ApplicationErrorLog, ApplicationWarningsLog, ApplicationInfoLog</w:t>
+      </w:r>
+      <w:r>
+        <w:t xml:space="preserve"> permettant une gestion avancée des erreurs utilisant des </w:t>
+      </w:r>
       <w:r>
         <w:rPr>
           <w:b/>
           <w:i/>
         </w:rPr>
-        <w:t xml:space="preserve">, </w:t>
-      </w:r>
-      <w:proofErr w:type="spellStart"/>
+        <w:t>listener</w:t>
+      </w:r>
       <w:r>
         <w:rPr>
           <w:b/>
           <w:i/>
         </w:rPr>
-        <w:t>ApplicationWarningsLog</w:t>
-      </w:r>
-      <w:proofErr w:type="spellEnd"/>
+        <w:t>s</w:t>
+      </w:r>
+      <w:r>
+        <w:t xml:space="preserve"> (permettant d’afficher des messages à l’écran). Il faudrait que ces messages soient aussi ‘</w:t>
+      </w:r>
       <w:r>
         <w:rPr>
           <w:b/>
           <w:i/>
         </w:rPr>
-        <w:t xml:space="preserve">, </w:t>
-      </w:r>
-      <w:proofErr w:type="spellStart"/>
+        <w:t>loggés</w:t>
+      </w:r>
+      <w:r>
+        <w:t>’ :</w:t>
+      </w:r>
+      <w:r>
+        <w:t xml:space="preserve"> modifier ces classes afin d’utiliser </w:t>
+      </w:r>
+      <w:r>
+        <w:t>un</w:t>
+      </w:r>
+      <w:r>
+        <w:t xml:space="preserve"> </w:t>
+      </w:r>
       <w:r>
         <w:rPr>
           <w:b/>
           <w:i/>
         </w:rPr>
-        <w:t>ApplicationInfoLog</w:t>
-      </w:r>
-      <w:proofErr w:type="spellEnd"/>
-      <w:r>
-        <w:t xml:space="preserve"> permettant une gestion avancée des erreurs utilisant des </w:t>
-      </w:r>
-      <w:proofErr w:type="spellStart"/>
-      <w:r>
-        <w:rPr>
-          <w:b/>
-          <w:i/>
-        </w:rPr>
-        <w:t>listener</w:t>
-      </w:r>
-      <w:r>
-        <w:rPr>
-          <w:b/>
-          <w:i/>
-        </w:rPr>
-        <w:t>s</w:t>
-      </w:r>
-      <w:proofErr w:type="spellEnd"/>
-      <w:r>
-        <w:t xml:space="preserve"> (permettant d’afficher des messages à l’écran). Il faudrait que ces messages soient aussi ‘</w:t>
-      </w:r>
-      <w:proofErr w:type="spellStart"/>
-      <w:r>
-        <w:rPr>
-          <w:b/>
-          <w:i/>
-        </w:rPr>
-        <w:t>loggés</w:t>
-      </w:r>
-      <w:proofErr w:type="spellEnd"/>
-      <w:r>
-        <w:t>’ :</w:t>
-      </w:r>
-      <w:r>
-        <w:t xml:space="preserve"> modifier ces classes afin d’utiliser </w:t>
-      </w:r>
-      <w:r>
-        <w:t>un</w:t>
-      </w:r>
-      <w:r>
-        <w:t xml:space="preserve"> </w:t>
-      </w:r>
-      <w:proofErr w:type="spellStart"/>
-      <w:r>
-        <w:rPr>
-          <w:b/>
-          <w:i/>
-        </w:rPr>
         <w:t>logger</w:t>
       </w:r>
-      <w:proofErr w:type="spellEnd"/>
       <w:r>
         <w:t xml:space="preserve"> initialiser dans la</w:t>
       </w:r>
@@ -9791,7 +8985,7 @@
       <w:pPr>
         <w:pStyle w:val="Heading3"/>
       </w:pPr>
-      <w:bookmarkStart w:id="19" w:name="_Toc430965371"/>
+      <w:bookmarkStart w:id="18" w:name="_Toc430965371"/>
       <w:r>
         <w:t>Exercice 4</w:t>
       </w:r>
@@ -9800,191 +8994,283 @@
       </w:r>
       <w:r>
         <w:t>GUI – Changer la langue d’une application</w:t>
+      </w:r>
+      <w:bookmarkEnd w:id="18"/>
+    </w:p>
+    <w:p>
+      <w:r>
+        <w:t xml:space="preserve">En vous appuyant sur le code d’internationalisation de la session, faite en sorte que les éléments affichés (dans l’interface) ou dans les erreurs, soient dépendant de </w:t>
+      </w:r>
+      <w:r>
+        <w:rPr>
+          <w:b/>
+          <w:i/>
+        </w:rPr>
+        <w:t>Locale</w:t>
+      </w:r>
+      <w:r>
+        <w:t xml:space="preserve"> (autrement</w:t>
+      </w:r>
+      <w:r>
+        <w:t xml:space="preserve"> dit</w:t>
+      </w:r>
+      <w:r>
+        <w:t>, l’application devra pouvoir afficher de l’anglais et du français sans avoir été recompilée).</w:t>
+      </w:r>
+    </w:p>
+    <w:p/>
+    <w:p>
+      <w:pPr>
+        <w:pStyle w:val="Heading3"/>
+      </w:pPr>
+      <w:bookmarkStart w:id="19" w:name="_Toc430965372"/>
+      <w:r>
+        <w:t>Exercice 5</w:t>
+      </w:r>
+      <w:r>
+        <w:t> : Créer sa bibliothèque &amp; construire un livrable</w:t>
       </w:r>
       <w:bookmarkEnd w:id="19"/>
     </w:p>
     <w:p>
       <w:r>
-        <w:t xml:space="preserve">En vous appuyant sur le code d’internationalisation de la session, faite en sorte que les éléments affichés (dans l’interface) ou dans les erreurs, soient dépendant de </w:t>
+        <w:t>A l’aide d’</w:t>
       </w:r>
       <w:r>
         <w:rPr>
           <w:b/>
           <w:i/>
         </w:rPr>
-        <w:t>Locale</w:t>
-      </w:r>
-      <w:r>
-        <w:t xml:space="preserve"> (autrement</w:t>
-      </w:r>
-      <w:r>
-        <w:t xml:space="preserve"> dit</w:t>
-      </w:r>
-      <w:r>
-        <w:t>, l’application devra pouvoir afficher de l’anglais et du français sans avoir été recompilée).</w:t>
-      </w:r>
+        <w:t>E</w:t>
+      </w:r>
+      <w:r>
+        <w:rPr>
+          <w:b/>
+          <w:i/>
+        </w:rPr>
+        <w:t>clipse</w:t>
+      </w:r>
+      <w:r>
+        <w:t>, créer une application (un ‘</w:t>
+      </w:r>
+      <w:r>
+        <w:rPr>
+          <w:b/>
+          <w:i/>
+        </w:rPr>
+        <w:t>.jar</w:t>
+      </w:r>
+      <w:r>
+        <w:t>’</w:t>
+      </w:r>
+      <w:r>
+        <w:t>) livrable (à vos chargés de TD par exemple)</w:t>
+      </w:r>
+    </w:p>
+    <w:p>
+      <w:pPr>
+        <w:rPr>
+          <w:b/>
+          <w:i/>
+        </w:rPr>
+      </w:pPr>
+      <w:r>
+        <w:rPr>
+          <w:b/>
+          <w:i/>
+        </w:rPr>
+        <w:t>Ce livrable devra désormais être disponible tout le temps (pour chaque TD/TP ou à chaque évolution majeur de vos codes</w:t>
+      </w:r>
+      <w:r>
+        <w:rPr>
+          <w:b/>
+          <w:i/>
+        </w:rPr>
+        <w:t>, il faudra le reconstruire</w:t>
+      </w:r>
+      <w:r>
+        <w:rPr>
+          <w:b/>
+          <w:i/>
+        </w:rPr>
+        <w:t>).</w:t>
+      </w:r>
+      <w:r>
+        <w:rPr>
+          <w:b/>
+          <w:i/>
+        </w:rPr>
+        <w:t xml:space="preserve"> Il faut</w:t>
+      </w:r>
+      <w:r>
+        <w:rPr>
+          <w:b/>
+          <w:i/>
+        </w:rPr>
+        <w:t xml:space="preserve"> donc le ‘versionner’ dans le dossier </w:t>
+      </w:r>
+      <w:r>
+        <w:rPr>
+          <w:b/>
+          <w:i/>
+          <w:u w:val="single"/>
+        </w:rPr>
+        <w:t>train</w:t>
+      </w:r>
+      <w:r>
+        <w:rPr>
+          <w:b/>
+          <w:i/>
+        </w:rPr>
+        <w:t>. Les scripts ‘run.sh’ et ‘run.bat’ permettent d’exécuter votre application.</w:t>
+      </w:r>
+    </w:p>
+    <w:p/>
+    <w:p/>
+    <w:p/>
+    <w:p/>
+    <w:p/>
+    <w:p/>
+    <w:p/>
+    <w:p/>
+    <w:p/>
+    <w:p>
+      <w:pPr>
+        <w:pStyle w:val="Heading2"/>
+      </w:pPr>
+      <w:bookmarkStart w:id="20" w:name="_Toc430965373"/>
+      <w:r>
+        <w:lastRenderedPageBreak/>
+        <w:t>Rapport</w:t>
+      </w:r>
+      <w:bookmarkEnd w:id="20"/>
     </w:p>
     <w:p/>
     <w:p>
       <w:pPr>
         <w:pStyle w:val="Heading3"/>
       </w:pPr>
-      <w:bookmarkStart w:id="20" w:name="_Toc430965372"/>
-      <w:r>
-        <w:t>Exercice 5</w:t>
-      </w:r>
-      <w:r>
-        <w:t> : Créer sa bibliothèque &amp; construire un livrable</w:t>
-      </w:r>
-      <w:bookmarkEnd w:id="20"/>
-    </w:p>
-    <w:p>
-      <w:r>
-        <w:t>A l’aide d’</w:t>
-      </w:r>
-      <w:r>
-        <w:rPr>
-          <w:b/>
-          <w:i/>
-        </w:rPr>
-        <w:t>E</w:t>
-      </w:r>
-      <w:r>
-        <w:rPr>
-          <w:b/>
-          <w:i/>
-        </w:rPr>
-        <w:t>clipse</w:t>
-      </w:r>
-      <w:r>
-        <w:t>, créer une application (un ‘</w:t>
-      </w:r>
-      <w:r>
-        <w:rPr>
-          <w:b/>
-          <w:i/>
-        </w:rPr>
-        <w:t>.jar</w:t>
-      </w:r>
-      <w:r>
-        <w:t>’</w:t>
-      </w:r>
-      <w:r>
-        <w:t>) livrable (à vos chargés de TD par exemple)</w:t>
-      </w:r>
-    </w:p>
-    <w:p>
-      <w:pPr>
-        <w:rPr>
-          <w:b/>
-          <w:i/>
-        </w:rPr>
-      </w:pPr>
-      <w:r>
-        <w:rPr>
-          <w:b/>
-          <w:i/>
-        </w:rPr>
-        <w:t>Ce livrable devra désormais être disponible tout le temps (pour chaque TD/TP ou à chaque évolution majeur de vos codes</w:t>
-      </w:r>
-      <w:r>
-        <w:rPr>
-          <w:b/>
-          <w:i/>
-        </w:rPr>
-        <w:t>, il faudra le reconstruire</w:t>
-      </w:r>
-      <w:r>
-        <w:rPr>
-          <w:b/>
-          <w:i/>
-        </w:rPr>
-        <w:t>).</w:t>
-      </w:r>
-      <w:r>
-        <w:rPr>
-          <w:b/>
-          <w:i/>
-        </w:rPr>
-        <w:t xml:space="preserve"> Il faut</w:t>
-      </w:r>
-      <w:r>
-        <w:rPr>
-          <w:b/>
-          <w:i/>
-        </w:rPr>
-        <w:t xml:space="preserve"> donc le ‘</w:t>
-      </w:r>
-      <w:proofErr w:type="spellStart"/>
-      <w:r>
-        <w:rPr>
-          <w:b/>
-          <w:i/>
-        </w:rPr>
-        <w:t>versionner</w:t>
-      </w:r>
-      <w:proofErr w:type="spellEnd"/>
-      <w:r>
-        <w:rPr>
-          <w:b/>
-          <w:i/>
-        </w:rPr>
-        <w:t xml:space="preserve">’ dans le dossier </w:t>
-      </w:r>
-      <w:r>
-        <w:rPr>
-          <w:b/>
-          <w:i/>
-          <w:u w:val="single"/>
-        </w:rPr>
-        <w:t>train</w:t>
-      </w:r>
-      <w:r>
-        <w:rPr>
-          <w:b/>
-          <w:i/>
-        </w:rPr>
-        <w:t>. Les scripts ‘run.sh’ et ‘run.bat’ permettent d’exécuter votre application.</w:t>
-      </w:r>
-    </w:p>
-    <w:p/>
-    <w:p>
-      <w:pPr>
-        <w:pStyle w:val="Heading2"/>
-      </w:pPr>
-      <w:bookmarkStart w:id="21" w:name="_Toc430965373"/>
-      <w:r>
-        <w:t>Rapport</w:t>
+      <w:bookmarkStart w:id="21" w:name="_Toc430965374"/>
+      <w:r>
+        <w:t>Description des travaux</w:t>
       </w:r>
       <w:bookmarkEnd w:id="21"/>
     </w:p>
     <w:p/>
     <w:p>
       <w:pPr>
+        <w:pStyle w:val="ListParagraph"/>
+        <w:numPr>
+          <w:ilvl w:val="0"/>
+          <w:numId w:val="32"/>
+        </w:numPr>
+      </w:pPr>
+      <w:r>
+        <w:t>Création du singleton Session afin de gérer l’internationalisation</w:t>
+      </w:r>
+    </w:p>
+    <w:p>
+      <w:pPr>
+        <w:pStyle w:val="ListParagraph"/>
+        <w:numPr>
+          <w:ilvl w:val="0"/>
+          <w:numId w:val="32"/>
+        </w:numPr>
+      </w:pPr>
+      <w:r>
+        <w:t>Création de la classe IUTException qui hérite de Exception.</w:t>
+      </w:r>
+    </w:p>
+    <w:p>
+      <w:pPr>
+        <w:pStyle w:val="ListParagraph"/>
+        <w:numPr>
+          <w:ilvl w:val="0"/>
+          <w:numId w:val="32"/>
+        </w:numPr>
+      </w:pPr>
+      <w:r>
+        <w:t>Travail sur les logger afin de pouvoir les stocker</w:t>
+      </w:r>
+    </w:p>
+    <w:p>
+      <w:pPr>
+        <w:pStyle w:val="ListParagraph"/>
+        <w:numPr>
+          <w:ilvl w:val="0"/>
+          <w:numId w:val="32"/>
+        </w:numPr>
+      </w:pPr>
+      <w:r>
+        <w:t>Initialisation du logger dans la Session, et modification des classes ApplicationErrorLog, ApplicationWarningsLog et ApplicationInfoLog</w:t>
+      </w:r>
+    </w:p>
+    <w:p>
+      <w:pPr>
+        <w:pStyle w:val="ListParagraph"/>
+        <w:numPr>
+          <w:ilvl w:val="0"/>
+          <w:numId w:val="32"/>
+        </w:numPr>
+      </w:pPr>
+      <w:r>
+        <w:t>Recherche sur les tests unitaires</w:t>
+      </w:r>
+    </w:p>
+    <w:p>
+      <w:pPr>
+        <w:pStyle w:val="ListParagraph"/>
+        <w:numPr>
+          <w:ilvl w:val="0"/>
+          <w:numId w:val="32"/>
+        </w:numPr>
+      </w:pPr>
+      <w:r>
+        <w:t>Gestion de l’internationalisation. On peut maintenant changé la langue en ne changeant qu’une ligne de code</w:t>
+      </w:r>
+    </w:p>
+    <w:p>
+      <w:pPr>
         <w:pStyle w:val="Heading3"/>
       </w:pPr>
-      <w:bookmarkStart w:id="22" w:name="_Toc430965374"/>
-      <w:r>
-        <w:t>Description des travaux</w:t>
+    </w:p>
+    <w:p>
+      <w:pPr>
+        <w:pStyle w:val="Heading3"/>
+      </w:pPr>
+      <w:bookmarkStart w:id="22" w:name="_Toc430965375"/>
+      <w:r>
+        <w:t>Difficultés rencontrées</w:t>
       </w:r>
       <w:bookmarkEnd w:id="22"/>
     </w:p>
+    <w:p/>
     <w:p>
       <w:pPr>
-        <w:pStyle w:val="Heading3"/>
-      </w:pPr>
+        <w:pStyle w:val="ListParagraph"/>
+        <w:numPr>
+          <w:ilvl w:val="0"/>
+          <w:numId w:val="34"/>
+        </w:numPr>
+      </w:pPr>
+      <w:r>
+        <w:t>Comprendre l’utilité de certains tests unitaires.</w:t>
+      </w:r>
     </w:p>
     <w:p>
       <w:pPr>
-        <w:pStyle w:val="Heading3"/>
-      </w:pPr>
-      <w:bookmarkStart w:id="23" w:name="_Toc430965375"/>
-      <w:r>
-        <w:t>Difficultés rencontrées</w:t>
-      </w:r>
+        <w:pStyle w:val="ListParagraph"/>
+        <w:numPr>
+          <w:ilvl w:val="0"/>
+          <w:numId w:val="34"/>
+        </w:numPr>
+      </w:pPr>
+      <w:r>
+        <w:t>Créer un livrable et le fonctionnement de la JavaDoc</w:t>
+      </w:r>
+      <w:bookmarkStart w:id="23" w:name="_GoBack"/>
       <w:bookmarkEnd w:id="23"/>
     </w:p>
-    <w:p/>
     <w:p/>
     <w:p>
       <w:pPr>
@@ -10068,7 +9354,6 @@
       <w:r>
         <w:t xml:space="preserve"> (classe </w:t>
       </w:r>
-      <w:proofErr w:type="spellStart"/>
       <w:r>
         <w:rPr>
           <w:b/>
@@ -10076,7 +9361,6 @@
         </w:rPr>
         <w:t>ApplicationSession</w:t>
       </w:r>
-      <w:proofErr w:type="spellEnd"/>
       <w:r>
         <w:t>)</w:t>
       </w:r>
@@ -10160,7 +9444,6 @@
       <w:r>
         <w:t xml:space="preserve"> Ici vous devrez travailler sur la classe </w:t>
       </w:r>
-      <w:proofErr w:type="spellStart"/>
       <w:r>
         <w:rPr>
           <w:b/>
@@ -10168,7 +9451,6 @@
         </w:rPr>
         <w:t>CommandLineOption</w:t>
       </w:r>
-      <w:proofErr w:type="spellEnd"/>
       <w:r>
         <w:rPr>
           <w:b/>
@@ -10200,7 +9482,6 @@
         </w:rPr>
         <w:t xml:space="preserve"> </w:t>
       </w:r>
-      <w:proofErr w:type="spellStart"/>
       <w:r>
         <w:rPr>
           <w:b/>
@@ -10215,7 +9496,6 @@
         </w:rPr>
         <w:t>Parser</w:t>
       </w:r>
-      <w:proofErr w:type="spellEnd"/>
     </w:p>
     <w:p>
       <w:pPr>
@@ -10234,7 +9514,6 @@
       <w:r>
         <w:t xml:space="preserve"> programme principal pour utiliser votre </w:t>
       </w:r>
-      <w:proofErr w:type="spellStart"/>
       <w:r>
         <w:rPr>
           <w:b/>
@@ -10242,7 +9521,6 @@
         </w:rPr>
         <w:t>parser</w:t>
       </w:r>
-      <w:proofErr w:type="spellEnd"/>
       <w:r>
         <w:t xml:space="preserve"> d’options</w:t>
       </w:r>
@@ -10275,7 +9553,6 @@
       <w:r>
         <w:t>d’</w:t>
       </w:r>
-      <w:proofErr w:type="spellStart"/>
       <w:r>
         <w:rPr>
           <w:b/>
@@ -10291,7 +9568,6 @@
         <w:t>vent</w:t>
       </w:r>
       <w:bookmarkEnd w:id="28"/>
-      <w:proofErr w:type="spellEnd"/>
     </w:p>
     <w:p>
       <w:pPr>
@@ -10325,13 +9601,8 @@
           <w:numId w:val="25"/>
         </w:numPr>
       </w:pPr>
-      <w:proofErr w:type="spellStart"/>
-      <w:r>
-        <w:t>Classroom</w:t>
-      </w:r>
-      <w:proofErr w:type="spellEnd"/>
-      <w:r>
-        <w:t xml:space="preserve">, </w:t>
+      <w:r>
+        <w:t xml:space="preserve">Classroom, </w:t>
       </w:r>
     </w:p>
     <w:p>
@@ -10375,7 +9646,6 @@
       <w:r>
         <w:t xml:space="preserve">Créer la classe </w:t>
       </w:r>
-      <w:proofErr w:type="spellStart"/>
       <w:r>
         <w:rPr>
           <w:b/>
@@ -10390,7 +9660,6 @@
         </w:rPr>
         <w:t>Event</w:t>
       </w:r>
-      <w:proofErr w:type="spellEnd"/>
       <w:r>
         <w:t xml:space="preserve"> (cette classe doit répondre à la problématique soumise dans le projet … à vous d’en faire le </w:t>
       </w:r>
@@ -10427,7 +9696,6 @@
       <w:r>
         <w:t xml:space="preserve"> (le jury), un objet </w:t>
       </w:r>
-      <w:proofErr w:type="spellStart"/>
       <w:r>
         <w:rPr>
           <w:b/>
@@ -10435,7 +9703,6 @@
         </w:rPr>
         <w:t>Classroom</w:t>
       </w:r>
-      <w:proofErr w:type="spellEnd"/>
       <w:r>
         <w:t xml:space="preserve"> et naturellement toutes les informations ‘normales’ pour évènement.</w:t>
       </w:r>
@@ -10468,7 +9735,6 @@
       <w:r>
         <w:t>dérivant d’une collection d’</w:t>
       </w:r>
-      <w:proofErr w:type="spellStart"/>
       <w:r>
         <w:rPr>
           <w:b/>
@@ -10476,7 +9742,6 @@
         </w:rPr>
         <w:t>ExamEvent</w:t>
       </w:r>
-      <w:proofErr w:type="spellEnd"/>
       <w:r>
         <w:t xml:space="preserve"> </w:t>
       </w:r>
@@ -10514,7 +9779,6 @@
       <w:r>
         <w:t xml:space="preserve"> </w:t>
       </w:r>
-      <w:proofErr w:type="spellStart"/>
       <w:r>
         <w:rPr>
           <w:b/>
@@ -10536,7 +9800,6 @@
         </w:rPr>
         <w:t>vents</w:t>
       </w:r>
-      <w:proofErr w:type="spellEnd"/>
     </w:p>
     <w:p>
       <w:pPr>
@@ -11139,19 +10402,11 @@
       <w:bookmarkEnd w:id="31"/>
     </w:p>
     <w:p>
-      <w:proofErr w:type="spellStart"/>
       <w:r>
         <w:rPr>
           <w:b/>
         </w:rPr>
-        <w:t>Filter</w:t>
-      </w:r>
-      <w:proofErr w:type="spellEnd"/>
-      <w:r>
-        <w:rPr>
-          <w:b/>
-        </w:rPr>
-        <w:t xml:space="preserve"> Pattern</w:t>
+        <w:t>Filter Pattern</w:t>
       </w:r>
       <w:r>
         <w:t xml:space="preserve"> : </w:t>
@@ -11185,14 +10440,12 @@
       </w:hyperlink>
     </w:p>
     <w:p>
-      <w:proofErr w:type="spellStart"/>
       <w:r>
         <w:rPr>
           <w:b/>
         </w:rPr>
         <w:t>Spinner</w:t>
       </w:r>
-      <w:proofErr w:type="spellEnd"/>
       <w:r>
         <w:rPr>
           <w:b/>
@@ -11357,7 +10610,6 @@
       <w:r>
         <w:t xml:space="preserve">Utiliser </w:t>
       </w:r>
-      <w:proofErr w:type="spellStart"/>
       <w:r>
         <w:rPr>
           <w:b/>
@@ -11365,7 +10617,6 @@
         </w:rPr>
         <w:t>CommanLineParser</w:t>
       </w:r>
-      <w:proofErr w:type="spellEnd"/>
       <w:r>
         <w:t xml:space="preserve"> (TP3) avec l’option </w:t>
       </w:r>
@@ -11374,23 +10625,7 @@
           <w:b/>
           <w:i/>
         </w:rPr>
-        <w:t>–</w:t>
-      </w:r>
-      <w:proofErr w:type="spellStart"/>
-      <w:r>
-        <w:rPr>
-          <w:b/>
-          <w:i/>
-        </w:rPr>
-        <w:t>project</w:t>
-      </w:r>
-      <w:proofErr w:type="spellEnd"/>
-      <w:r>
-        <w:rPr>
-          <w:b/>
-          <w:i/>
-        </w:rPr>
-        <w:t>=&lt;FILE&gt;</w:t>
+        <w:t>–project=&lt;FILE&gt;</w:t>
       </w:r>
       <w:r>
         <w:t xml:space="preserve"> pour pouvoir charger un contenu d’application préalablement sauvegarder</w:t>
@@ -11434,7 +10669,6 @@
       <w:r>
         <w:t xml:space="preserve"> (il faudra donc ajouter dans la session la possibilité de </w:t>
       </w:r>
-      <w:proofErr w:type="spellStart"/>
       <w:r>
         <w:rPr>
           <w:b/>
@@ -11442,7 +10676,6 @@
         </w:rPr>
         <w:t>loggé</w:t>
       </w:r>
-      <w:proofErr w:type="spellEnd"/>
       <w:r>
         <w:t xml:space="preserve"> dans un fichier et les accesseurs fournissant le ch</w:t>
       </w:r>
@@ -11464,7 +10697,6 @@
       <w:r>
         <w:t xml:space="preserve">Utiliser </w:t>
       </w:r>
-      <w:proofErr w:type="spellStart"/>
       <w:r>
         <w:rPr>
           <w:b/>
@@ -11472,7 +10704,6 @@
         </w:rPr>
         <w:t>CommanLineParser</w:t>
       </w:r>
-      <w:proofErr w:type="spellEnd"/>
       <w:r>
         <w:t xml:space="preserve"> (TP3) avec l’option </w:t>
       </w:r>
@@ -11537,7 +10768,6 @@
       <w:r>
         <w:t xml:space="preserve">Lire et visualiser une aide HTML (vous pouvez activer le </w:t>
       </w:r>
-      <w:proofErr w:type="spellStart"/>
       <w:r>
         <w:rPr>
           <w:b/>
@@ -11545,7 +10775,6 @@
         </w:rPr>
         <w:t>menuitem</w:t>
       </w:r>
-      <w:proofErr w:type="spellEnd"/>
       <w:r>
         <w:t xml:space="preserve"> ‘help’</w:t>
       </w:r>
@@ -11567,7 +10796,6 @@
       <w:r>
         <w:t xml:space="preserve">Activer les </w:t>
       </w:r>
-      <w:proofErr w:type="spellStart"/>
       <w:r>
         <w:rPr>
           <w:b/>
@@ -11582,25 +10810,8 @@
         </w:rPr>
         <w:t>s</w:t>
       </w:r>
-      <w:proofErr w:type="spellEnd"/>
-      <w:r>
-        <w:t xml:space="preserve"> ‘</w:t>
-      </w:r>
-      <w:proofErr w:type="spellStart"/>
-      <w:r>
-        <w:t>save</w:t>
-      </w:r>
-      <w:proofErr w:type="spellEnd"/>
-      <w:r>
-        <w:t>’ et ‘</w:t>
-      </w:r>
-      <w:proofErr w:type="spellStart"/>
-      <w:r>
-        <w:t>load</w:t>
-      </w:r>
-      <w:proofErr w:type="spellEnd"/>
-      <w:r>
-        <w:t>’</w:t>
+      <w:r>
+        <w:t xml:space="preserve"> ‘save’ et ‘load’</w:t>
       </w:r>
     </w:p>
     <w:p>
@@ -11878,7 +11089,6 @@
       <w:r>
         <w:t xml:space="preserve">En utilisant le code implémenté dans le TD/TP 4 (exercice 3) écrire une </w:t>
       </w:r>
-      <w:proofErr w:type="spellStart"/>
       <w:r>
         <w:rPr>
           <w:b/>
@@ -11886,7 +11096,6 @@
         </w:rPr>
         <w:t>ShutdownHook</w:t>
       </w:r>
-      <w:proofErr w:type="spellEnd"/>
       <w:r>
         <w:t xml:space="preserve"> pour faire un système de reprise sur erreur en cas de crash</w:t>
       </w:r>
@@ -11961,7 +11170,6 @@
       <w:r>
         <w:t>Créer une ‘</w:t>
       </w:r>
-      <w:proofErr w:type="spellStart"/>
       <w:r>
         <w:rPr>
           <w:b/>
@@ -11969,7 +11177,6 @@
         </w:rPr>
         <w:t>DialogBox</w:t>
       </w:r>
-      <w:proofErr w:type="spellEnd"/>
       <w:r>
         <w:t xml:space="preserve">’ </w:t>
       </w:r>
@@ -11988,7 +11195,6 @@
       <w:r>
         <w:t xml:space="preserve"> l’</w:t>
       </w:r>
-      <w:proofErr w:type="spellStart"/>
       <w:r>
         <w:rPr>
           <w:b/>
@@ -11996,14 +11202,12 @@
         </w:rPr>
         <w:t>autosave</w:t>
       </w:r>
-      <w:proofErr w:type="spellEnd"/>
       <w:r>
         <w:t xml:space="preserve"> </w:t>
       </w:r>
       <w:r>
         <w:t>(est-ce que l’</w:t>
       </w:r>
-      <w:proofErr w:type="spellStart"/>
       <w:r>
         <w:rPr>
           <w:b/>
@@ -12011,7 +11215,6 @@
         </w:rPr>
         <w:t>autosave</w:t>
       </w:r>
-      <w:proofErr w:type="spellEnd"/>
       <w:r>
         <w:t xml:space="preserve"> est activé ? à quelle fréquence ?).</w:t>
       </w:r>
@@ -12030,7 +11233,6 @@
       <w:r>
         <w:t>Cette ‘</w:t>
       </w:r>
-      <w:proofErr w:type="spellStart"/>
       <w:r>
         <w:rPr>
           <w:b/>
@@ -12038,25 +11240,15 @@
         </w:rPr>
         <w:t>DialogBox</w:t>
       </w:r>
-      <w:proofErr w:type="spellEnd"/>
       <w:r>
         <w:t>’ devra être accessible depuis le menu (</w:t>
       </w:r>
-      <w:proofErr w:type="spellStart"/>
       <w:r>
         <w:rPr>
           <w:b/>
           <w:i/>
         </w:rPr>
-        <w:t>edit</w:t>
-      </w:r>
-      <w:proofErr w:type="spellEnd"/>
-      <w:r>
-        <w:rPr>
-          <w:b/>
-          <w:i/>
-        </w:rPr>
-        <w:t>-&gt;settings</w:t>
+        <w:t>edit-&gt;settings</w:t>
       </w:r>
       <w:r>
         <w:t>)</w:t>
@@ -12270,7 +11462,6 @@
       <w:r>
         <w:t xml:space="preserve"> et ‘</w:t>
       </w:r>
-      <w:proofErr w:type="spellStart"/>
       <w:r>
         <w:rPr>
           <w:b/>
@@ -12278,7 +11469,6 @@
         </w:rPr>
         <w:t>private</w:t>
       </w:r>
-      <w:proofErr w:type="spellEnd"/>
       <w:r>
         <w:t>’</w:t>
       </w:r>
@@ -12320,7 +11510,6 @@
       <w:r>
         <w:t xml:space="preserve">Créer une </w:t>
       </w:r>
-      <w:proofErr w:type="spellStart"/>
       <w:r>
         <w:rPr>
           <w:i/>
@@ -12331,14 +11520,7 @@
         <w:rPr>
           <w:i/>
         </w:rPr>
-        <w:t>houtbox</w:t>
-      </w:r>
-      <w:proofErr w:type="spellEnd"/>
-      <w:r>
-        <w:rPr>
-          <w:i/>
-        </w:rPr>
-        <w:t xml:space="preserve"> </w:t>
+        <w:t xml:space="preserve">houtbox </w:t>
       </w:r>
       <w:r>
         <w:t xml:space="preserve">avec une </w:t>
@@ -12368,21 +11550,12 @@
       <w:r>
         <w:t xml:space="preserve">Cette </w:t>
       </w:r>
-      <w:proofErr w:type="spellStart"/>
       <w:r>
         <w:rPr>
           <w:b/>
           <w:i/>
         </w:rPr>
-        <w:t>shoutbox</w:t>
-      </w:r>
-      <w:proofErr w:type="spellEnd"/>
-      <w:r>
-        <w:rPr>
-          <w:b/>
-          <w:i/>
-        </w:rPr>
-        <w:t xml:space="preserve"> </w:t>
+        <w:t xml:space="preserve">shoutbox </w:t>
       </w:r>
       <w:r>
         <w:t xml:space="preserve"> devra se connecter au server pour afficher les </w:t>
@@ -12419,7 +11592,6 @@
       </w:r>
     </w:p>
     <w:p>
-      <w:proofErr w:type="spellStart"/>
       <w:r>
         <w:rPr>
           <w:b/>
@@ -12427,7 +11599,6 @@
         </w:rPr>
         <w:t>Shoutbox</w:t>
       </w:r>
-      <w:proofErr w:type="spellEnd"/>
       <w:r>
         <w:t xml:space="preserve"> : </w:t>
       </w:r>
@@ -12545,6 +11716,7 @@
         <w:docPartUnique/>
       </w:docPartObj>
     </w:sdtPr>
+    <w:sdtEndPr/>
     <w:sdtContent>
       <w:p>
         <w:pPr>
@@ -12701,7 +11873,7 @@
                                     <w:noProof/>
                                     <w:color w:val="FFFFFF" w:themeColor="background1"/>
                                   </w:rPr>
-                                  <w:t>6</w:t>
+                                  <w:t>8</w:t>
                                 </w:r>
                                 <w:r>
                                   <w:rPr>
@@ -12756,7 +11928,7 @@
                               <w:noProof/>
                               <w:color w:val="FFFFFF" w:themeColor="background1"/>
                             </w:rPr>
-                            <w:t>6</w:t>
+                            <w:t>8</w:t>
                           </w:r>
                           <w:r>
                             <w:rPr>
@@ -15539,7 +14711,7 @@
   <w:abstractNum w:abstractNumId="25">
     <w:nsid w:val="68B12235"/>
     <w:multiLevelType w:val="hybridMultilevel"/>
-    <w:tmpl w:val="9AE4BE02"/>
+    <w:tmpl w:val="13FAC92A"/>
     <w:lvl w:ilvl="0" w:tplc="04090001">
       <w:start w:val="1"/>
       <w:numFmt w:val="bullet"/>
@@ -16075,6 +15247,119 @@
     </w:lvl>
   </w:abstractNum>
   <w:abstractNum w:abstractNumId="30">
+    <w:nsid w:val="725A362B"/>
+    <w:multiLevelType w:val="hybridMultilevel"/>
+    <w:tmpl w:val="AC7EDA82"/>
+    <w:lvl w:ilvl="0" w:tplc="04090001">
+      <w:start w:val="1"/>
+      <w:numFmt w:val="bullet"/>
+      <w:lvlText w:val=""/>
+      <w:lvlJc w:val="left"/>
+      <w:pPr>
+        <w:ind w:left="720" w:hanging="360"/>
+      </w:pPr>
+      <w:rPr>
+        <w:rFonts w:ascii="Symbol" w:hAnsi="Symbol" w:hint="default"/>
+      </w:rPr>
+    </w:lvl>
+    <w:lvl w:ilvl="1" w:tplc="04090003" w:tentative="1">
+      <w:start w:val="1"/>
+      <w:numFmt w:val="bullet"/>
+      <w:lvlText w:val="o"/>
+      <w:lvlJc w:val="left"/>
+      <w:pPr>
+        <w:ind w:left="1440" w:hanging="360"/>
+      </w:pPr>
+      <w:rPr>
+        <w:rFonts w:ascii="Courier New" w:hAnsi="Courier New" w:hint="default"/>
+      </w:rPr>
+    </w:lvl>
+    <w:lvl w:ilvl="2" w:tplc="04090005" w:tentative="1">
+      <w:start w:val="1"/>
+      <w:numFmt w:val="bullet"/>
+      <w:lvlText w:val=""/>
+      <w:lvlJc w:val="left"/>
+      <w:pPr>
+        <w:ind w:left="2160" w:hanging="360"/>
+      </w:pPr>
+      <w:rPr>
+        <w:rFonts w:ascii="Wingdings" w:hAnsi="Wingdings" w:hint="default"/>
+      </w:rPr>
+    </w:lvl>
+    <w:lvl w:ilvl="3" w:tplc="04090001" w:tentative="1">
+      <w:start w:val="1"/>
+      <w:numFmt w:val="bullet"/>
+      <w:lvlText w:val=""/>
+      <w:lvlJc w:val="left"/>
+      <w:pPr>
+        <w:ind w:left="2880" w:hanging="360"/>
+      </w:pPr>
+      <w:rPr>
+        <w:rFonts w:ascii="Symbol" w:hAnsi="Symbol" w:hint="default"/>
+      </w:rPr>
+    </w:lvl>
+    <w:lvl w:ilvl="4" w:tplc="04090003" w:tentative="1">
+      <w:start w:val="1"/>
+      <w:numFmt w:val="bullet"/>
+      <w:lvlText w:val="o"/>
+      <w:lvlJc w:val="left"/>
+      <w:pPr>
+        <w:ind w:left="3600" w:hanging="360"/>
+      </w:pPr>
+      <w:rPr>
+        <w:rFonts w:ascii="Courier New" w:hAnsi="Courier New" w:hint="default"/>
+      </w:rPr>
+    </w:lvl>
+    <w:lvl w:ilvl="5" w:tplc="04090005" w:tentative="1">
+      <w:start w:val="1"/>
+      <w:numFmt w:val="bullet"/>
+      <w:lvlText w:val=""/>
+      <w:lvlJc w:val="left"/>
+      <w:pPr>
+        <w:ind w:left="4320" w:hanging="360"/>
+      </w:pPr>
+      <w:rPr>
+        <w:rFonts w:ascii="Wingdings" w:hAnsi="Wingdings" w:hint="default"/>
+      </w:rPr>
+    </w:lvl>
+    <w:lvl w:ilvl="6" w:tplc="04090001" w:tentative="1">
+      <w:start w:val="1"/>
+      <w:numFmt w:val="bullet"/>
+      <w:lvlText w:val=""/>
+      <w:lvlJc w:val="left"/>
+      <w:pPr>
+        <w:ind w:left="5040" w:hanging="360"/>
+      </w:pPr>
+      <w:rPr>
+        <w:rFonts w:ascii="Symbol" w:hAnsi="Symbol" w:hint="default"/>
+      </w:rPr>
+    </w:lvl>
+    <w:lvl w:ilvl="7" w:tplc="04090003" w:tentative="1">
+      <w:start w:val="1"/>
+      <w:numFmt w:val="bullet"/>
+      <w:lvlText w:val="o"/>
+      <w:lvlJc w:val="left"/>
+      <w:pPr>
+        <w:ind w:left="5760" w:hanging="360"/>
+      </w:pPr>
+      <w:rPr>
+        <w:rFonts w:ascii="Courier New" w:hAnsi="Courier New" w:hint="default"/>
+      </w:rPr>
+    </w:lvl>
+    <w:lvl w:ilvl="8" w:tplc="04090005" w:tentative="1">
+      <w:start w:val="1"/>
+      <w:numFmt w:val="bullet"/>
+      <w:lvlText w:val=""/>
+      <w:lvlJc w:val="left"/>
+      <w:pPr>
+        <w:ind w:left="6480" w:hanging="360"/>
+      </w:pPr>
+      <w:rPr>
+        <w:rFonts w:ascii="Wingdings" w:hAnsi="Wingdings" w:hint="default"/>
+      </w:rPr>
+    </w:lvl>
+  </w:abstractNum>
+  <w:abstractNum w:abstractNumId="31">
     <w:nsid w:val="739602CA"/>
     <w:multiLevelType w:val="hybridMultilevel"/>
     <w:tmpl w:val="53820E50"/>
@@ -16160,7 +15445,7 @@
       </w:pPr>
     </w:lvl>
   </w:abstractNum>
-  <w:abstractNum w:abstractNumId="31">
+  <w:abstractNum w:abstractNumId="32">
     <w:nsid w:val="7BF94CD8"/>
     <w:multiLevelType w:val="hybridMultilevel"/>
     <w:tmpl w:val="C6CE4730"/>
@@ -16273,7 +15558,7 @@
       </w:rPr>
     </w:lvl>
   </w:abstractNum>
-  <w:abstractNum w:abstractNumId="32">
+  <w:abstractNum w:abstractNumId="33">
     <w:nsid w:val="7D99258B"/>
     <w:multiLevelType w:val="hybridMultilevel"/>
     <w:tmpl w:val="ED1C10D2"/>
@@ -16387,13 +15672,13 @@
     </w:lvl>
   </w:abstractNum>
   <w:num w:numId="1">
-    <w:abstractNumId w:val="32"/>
+    <w:abstractNumId w:val="33"/>
   </w:num>
   <w:num w:numId="2">
     <w:abstractNumId w:val="9"/>
   </w:num>
   <w:num w:numId="3">
-    <w:abstractNumId w:val="30"/>
+    <w:abstractNumId w:val="31"/>
   </w:num>
   <w:num w:numId="4">
     <w:abstractNumId w:val="3"/>
@@ -16432,7 +15717,7 @@
     <w:abstractNumId w:val="27"/>
   </w:num>
   <w:num w:numId="16">
-    <w:abstractNumId w:val="31"/>
+    <w:abstractNumId w:val="32"/>
   </w:num>
   <w:num w:numId="17">
     <w:abstractNumId w:val="20"/>
@@ -16484,6 +15769,9 @@
   </w:num>
   <w:num w:numId="33">
     <w:abstractNumId w:val="10"/>
+  </w:num>
+  <w:num w:numId="34">
+    <w:abstractNumId w:val="30"/>
   </w:num>
 </w:numbering>
 </file>
@@ -22381,49 +21669,49 @@
     </dgm:pt>
   </dgm:ptLst>
   <dgm:cxnLst>
-    <dgm:cxn modelId="{68714580-7966-4B5B-AB93-11B0B5F5D2E2}" type="presOf" srcId="{139FABCB-F47A-4731-86FD-9DEB34D850B8}" destId="{AB7C6CD4-FF75-4E23-A8C3-0A2318DBB1D6}" srcOrd="0" destOrd="0" presId="urn:microsoft.com/office/officeart/2005/8/layout/hierarchy2"/>
+    <dgm:cxn modelId="{63A47BFA-0B8D-4063-A2AE-D5FA301BB2D7}" type="presOf" srcId="{F20EDC0B-CCE5-4D9D-9982-89A201087390}" destId="{CAE1C8E1-FF9C-459C-820F-5A372E5B5202}" srcOrd="1" destOrd="0" presId="urn:microsoft.com/office/officeart/2005/8/layout/hierarchy2"/>
+    <dgm:cxn modelId="{B52B96C4-BBC0-40DE-9E59-F2C17F1A1E7F}" type="presOf" srcId="{7BC373CD-A346-4D76-9165-35DCB418DD6B}" destId="{4E10DB54-35ED-4D9F-B388-F6C78413B8E9}" srcOrd="0" destOrd="0" presId="urn:microsoft.com/office/officeart/2005/8/layout/hierarchy2"/>
+    <dgm:cxn modelId="{34AADB09-F8EB-4DAD-B569-7CF349E06B03}" type="presOf" srcId="{83FAD934-5D5B-40FC-B3CA-D6105DE3D322}" destId="{19EBF599-727A-47CA-B105-7B4051DFB8C7}" srcOrd="1" destOrd="0" presId="urn:microsoft.com/office/officeart/2005/8/layout/hierarchy2"/>
+    <dgm:cxn modelId="{2F52B12B-FA42-4DC2-A77E-20A2EA93FFE5}" type="presOf" srcId="{753D8466-5B43-4022-9EA6-80697AD791EF}" destId="{A6341011-54EC-4E06-9306-EAF2DE56CD2C}" srcOrd="1" destOrd="0" presId="urn:microsoft.com/office/officeart/2005/8/layout/hierarchy2"/>
+    <dgm:cxn modelId="{C2C3619C-7F4D-4DB3-99E7-3A953574832D}" type="presOf" srcId="{3958656D-BDA3-48B8-B715-8A44FDE6304E}" destId="{2AEF7D3A-FF38-45BC-9B3E-D40CCE847072}" srcOrd="0" destOrd="0" presId="urn:microsoft.com/office/officeart/2005/8/layout/hierarchy2"/>
+    <dgm:cxn modelId="{441FC626-D079-485B-B102-AD9ED9C21E63}" type="presOf" srcId="{BABCE05A-4544-49DE-A70D-EBD4C2932AA1}" destId="{B4361C68-E191-4E89-B0BD-BAD091626B5B}" srcOrd="0" destOrd="0" presId="urn:microsoft.com/office/officeart/2005/8/layout/hierarchy2"/>
+    <dgm:cxn modelId="{0E25D7D5-D613-4C2D-A47B-AC45A73C19F4}" type="presOf" srcId="{D4D9B399-9B7F-46DA-97B2-FED098F5DA6B}" destId="{6E6D9CAD-33D1-4ABE-986B-53D6D631EB94}" srcOrd="0" destOrd="0" presId="urn:microsoft.com/office/officeart/2005/8/layout/hierarchy2"/>
+    <dgm:cxn modelId="{D4445B13-46F9-4298-8EF3-3D7743530902}" srcId="{D4D9B399-9B7F-46DA-97B2-FED098F5DA6B}" destId="{86643E8D-F7CB-4F7B-B35A-FF26EACC433C}" srcOrd="1" destOrd="0" parTransId="{5E47499F-6F41-4F22-A420-01A675CE6103}" sibTransId="{DB2EC02B-535E-4B00-9144-23BE3F31800E}"/>
+    <dgm:cxn modelId="{61746A87-2069-4365-B430-FA397CE67230}" type="presOf" srcId="{7BC373CD-A346-4D76-9165-35DCB418DD6B}" destId="{F67B909A-A307-4E9B-9469-45A779E59A51}" srcOrd="1" destOrd="0" presId="urn:microsoft.com/office/officeart/2005/8/layout/hierarchy2"/>
+    <dgm:cxn modelId="{C353768D-EED9-4E80-8091-56483B0ECF51}" srcId="{D4D9B399-9B7F-46DA-97B2-FED098F5DA6B}" destId="{C3D618C2-BF81-4220-A584-D841429B7058}" srcOrd="0" destOrd="0" parTransId="{BABCE05A-4544-49DE-A70D-EBD4C2932AA1}" sibTransId="{C88A3667-CC99-4312-8DC1-79D7EC0A2D9C}"/>
+    <dgm:cxn modelId="{D210A1C4-00BA-4F32-B684-70B74D587859}" type="presOf" srcId="{9F4AA07C-F7C0-4EE0-B444-1A0A99B21C5A}" destId="{87E32AC2-4577-44E3-BD84-D5E3BD970540}" srcOrd="1" destOrd="0" presId="urn:microsoft.com/office/officeart/2005/8/layout/hierarchy2"/>
+    <dgm:cxn modelId="{CD688725-DE90-4245-A4AA-E82D2275B325}" srcId="{45CDA3C7-8713-4369-838A-8B5F475DA36B}" destId="{DC7A1CA0-5D34-4F3B-A580-15CFD66EA796}" srcOrd="2" destOrd="0" parTransId="{753D8466-5B43-4022-9EA6-80697AD791EF}" sibTransId="{93D5BA25-8BAF-4D7D-969F-34AFD1EF368C}"/>
+    <dgm:cxn modelId="{B94211FC-1406-433A-A204-738B592724D7}" type="presOf" srcId="{C3D618C2-BF81-4220-A584-D841429B7058}" destId="{CA6C5886-D1D3-4819-90BD-4BAC8F1EE87D}" srcOrd="0" destOrd="0" presId="urn:microsoft.com/office/officeart/2005/8/layout/hierarchy2"/>
+    <dgm:cxn modelId="{BB929C76-AC23-4017-BBC5-DE4D6B1CF904}" type="presOf" srcId="{139FABCB-F47A-4731-86FD-9DEB34D850B8}" destId="{86416187-05A5-41DD-ADA2-C443892DABB2}" srcOrd="1" destOrd="0" presId="urn:microsoft.com/office/officeart/2005/8/layout/hierarchy2"/>
+    <dgm:cxn modelId="{7E3C541B-032F-416C-A1AC-7C1BD89D5BB5}" srcId="{45CDA3C7-8713-4369-838A-8B5F475DA36B}" destId="{96FC7229-231F-4CA5-9914-6E9A83756569}" srcOrd="1" destOrd="0" parTransId="{7BC373CD-A346-4D76-9165-35DCB418DD6B}" sibTransId="{2C4CAAAA-9463-4CC1-AF37-CEDDE9349C90}"/>
+    <dgm:cxn modelId="{6FBA17EC-0BC5-4B31-A9C5-3D6524CC40D8}" type="presOf" srcId="{5E47499F-6F41-4F22-A420-01A675CE6103}" destId="{E11C7B6F-7180-43A5-992E-3EA5851F2391}" srcOrd="0" destOrd="0" presId="urn:microsoft.com/office/officeart/2005/8/layout/hierarchy2"/>
+    <dgm:cxn modelId="{86FE09F4-885D-4CB0-B418-38ECFC00DFD6}" type="presOf" srcId="{80D7FF03-79A4-410F-8B98-6A9724B85CBA}" destId="{47ACED10-AF50-4A06-8AC5-32A97AE3B1C8}" srcOrd="0" destOrd="0" presId="urn:microsoft.com/office/officeart/2005/8/layout/hierarchy2"/>
+    <dgm:cxn modelId="{FD2D63AA-8DEF-4B8E-96CE-98F6A721D5FF}" type="presOf" srcId="{7B2890D2-36E9-4029-898C-FC7E72272380}" destId="{497DB5E4-8EF3-40EA-9803-E80F51F19C35}" srcOrd="0" destOrd="0" presId="urn:microsoft.com/office/officeart/2005/8/layout/hierarchy2"/>
+    <dgm:cxn modelId="{6B2B8A1F-5145-46F9-BA5A-C342EC7A8392}" type="presOf" srcId="{50BC2FEF-90AA-4887-A217-BCE929A4632A}" destId="{FDA47220-895B-4A69-B2BB-8BF8C016FF4B}" srcOrd="0" destOrd="0" presId="urn:microsoft.com/office/officeart/2005/8/layout/hierarchy2"/>
+    <dgm:cxn modelId="{97CD5736-54C6-4ACB-8C56-28D4F8AF533A}" srcId="{076B6350-4EE3-45E3-9904-173A771DF62A}" destId="{3958656D-BDA3-48B8-B715-8A44FDE6304E}" srcOrd="2" destOrd="0" parTransId="{6990C93A-7D15-43F9-A3BA-EF955BCEFB0F}" sibTransId="{D8D28F1D-BA72-4B54-B03D-1B8F6862319E}"/>
+    <dgm:cxn modelId="{F9B1644F-E249-48EB-97B5-22C2400DED34}" srcId="{D4D9B399-9B7F-46DA-97B2-FED098F5DA6B}" destId="{80D7FF03-79A4-410F-8B98-6A9724B85CBA}" srcOrd="2" destOrd="0" parTransId="{83FAD934-5D5B-40FC-B3CA-D6105DE3D322}" sibTransId="{30CB0A91-0FCE-45F8-A754-700AB3BFFDC6}"/>
+    <dgm:cxn modelId="{F94B3699-DF82-45FB-A12F-9F4189B94BD4}" type="presOf" srcId="{5E47499F-6F41-4F22-A420-01A675CE6103}" destId="{FB48A239-373B-4448-BD7F-C055FA9C8C48}" srcOrd="1" destOrd="0" presId="urn:microsoft.com/office/officeart/2005/8/layout/hierarchy2"/>
+    <dgm:cxn modelId="{F14138C1-A3B2-4AE2-A00B-7F7DE38EAA68}" srcId="{5AA90255-5B35-44C4-B702-E81F223BEFD8}" destId="{45CDA3C7-8713-4369-838A-8B5F475DA36B}" srcOrd="0" destOrd="0" parTransId="{139FABCB-F47A-4731-86FD-9DEB34D850B8}" sibTransId="{7D179423-A3B9-4F05-A55D-89D4307A11C9}"/>
+    <dgm:cxn modelId="{2FF7B2F4-EF8D-4927-8920-37CA2C709D9D}" type="presOf" srcId="{BABCE05A-4544-49DE-A70D-EBD4C2932AA1}" destId="{12FD7525-DB42-46F9-B8FD-D33568A05731}" srcOrd="1" destOrd="0" presId="urn:microsoft.com/office/officeart/2005/8/layout/hierarchy2"/>
+    <dgm:cxn modelId="{DA8F4AFA-9837-4B98-B725-E3E4F7C625AD}" type="presOf" srcId="{753D8466-5B43-4022-9EA6-80697AD791EF}" destId="{2938BCE4-55BC-4FA7-8B13-8D7362E71CAD}" srcOrd="0" destOrd="0" presId="urn:microsoft.com/office/officeart/2005/8/layout/hierarchy2"/>
+    <dgm:cxn modelId="{9F31585C-3F45-409F-84CD-A2A78F5EDFDC}" type="presOf" srcId="{83FAD934-5D5B-40FC-B3CA-D6105DE3D322}" destId="{8F195852-041E-423A-B5DF-8945941EB406}" srcOrd="0" destOrd="0" presId="urn:microsoft.com/office/officeart/2005/8/layout/hierarchy2"/>
+    <dgm:cxn modelId="{7FB55B4B-D778-485E-80DB-622F39D1A15E}" srcId="{3958656D-BDA3-48B8-B715-8A44FDE6304E}" destId="{7B2890D2-36E9-4029-898C-FC7E72272380}" srcOrd="0" destOrd="0" parTransId="{F20EDC0B-CCE5-4D9D-9982-89A201087390}" sibTransId="{0DDB3E07-6F3E-4DE7-8E05-649EA4E9106B}"/>
+    <dgm:cxn modelId="{9D74AD5B-545C-4DBF-8093-2231B4F1A7A1}" type="presOf" srcId="{8B8178A4-03D0-4F83-88CD-9E6E781603E6}" destId="{C0C8DC8E-72DB-4A2E-A50E-DA1CA06D79E3}" srcOrd="0" destOrd="0" presId="urn:microsoft.com/office/officeart/2005/8/layout/hierarchy2"/>
+    <dgm:cxn modelId="{A00C2611-4B4E-44CE-9A1B-0A2B692A7FD9}" type="presOf" srcId="{5AA90255-5B35-44C4-B702-E81F223BEFD8}" destId="{3985982F-35AF-48B0-84C6-0C8F1D9EF2FA}" srcOrd="0" destOrd="0" presId="urn:microsoft.com/office/officeart/2005/8/layout/hierarchy2"/>
+    <dgm:cxn modelId="{815E6A28-38E6-4C7E-9B10-4E3DBAE4DFC9}" type="presOf" srcId="{9F4AA07C-F7C0-4EE0-B444-1A0A99B21C5A}" destId="{EB2274FC-15F8-41B7-935B-E389FD47AFD1}" srcOrd="0" destOrd="0" presId="urn:microsoft.com/office/officeart/2005/8/layout/hierarchy2"/>
+    <dgm:cxn modelId="{4835DD44-B839-469B-9540-916586033D48}" type="presOf" srcId="{B503AF60-5EB5-4190-8EFC-246E35833849}" destId="{F53448B5-447F-4F1A-81C6-1F0D19E192DD}" srcOrd="0" destOrd="0" presId="urn:microsoft.com/office/officeart/2005/8/layout/hierarchy2"/>
+    <dgm:cxn modelId="{81145E0B-F69D-4AA6-83D1-1B87BD16A491}" type="presOf" srcId="{F20EDC0B-CCE5-4D9D-9982-89A201087390}" destId="{674BA392-5914-4B78-A520-EE26D65D05C8}" srcOrd="0" destOrd="0" presId="urn:microsoft.com/office/officeart/2005/8/layout/hierarchy2"/>
     <dgm:cxn modelId="{32ABE36F-B84E-48F4-BC67-8F5D825C7F85}" srcId="{076B6350-4EE3-45E3-9904-173A771DF62A}" destId="{D4D9B399-9B7F-46DA-97B2-FED098F5DA6B}" srcOrd="0" destOrd="0" parTransId="{E6A38AA6-80D6-4020-A52C-B824CD5FBB0F}" sibTransId="{48A5178F-146C-4A23-8FF2-2E99B30882F8}"/>
+    <dgm:cxn modelId="{AFEA3523-B995-4692-B0F8-5DA3BD2380ED}" type="presOf" srcId="{96FC7229-231F-4CA5-9914-6E9A83756569}" destId="{1906A700-A645-429B-8F9F-2A4F59D4835E}" srcOrd="0" destOrd="0" presId="urn:microsoft.com/office/officeart/2005/8/layout/hierarchy2"/>
+    <dgm:cxn modelId="{149E30D8-124C-4B86-9965-C72E832208B8}" type="presOf" srcId="{50BC2FEF-90AA-4887-A217-BCE929A4632A}" destId="{9F0B1A31-63BD-41F6-82FC-F5574A92E909}" srcOrd="1" destOrd="0" presId="urn:microsoft.com/office/officeart/2005/8/layout/hierarchy2"/>
+    <dgm:cxn modelId="{4CE301CD-89A8-41A8-9F17-DEC7FF5575CF}" srcId="{076B6350-4EE3-45E3-9904-173A771DF62A}" destId="{5AA90255-5B35-44C4-B702-E81F223BEFD8}" srcOrd="1" destOrd="0" parTransId="{2854FE16-3A46-47EE-A032-1136B67EB2C8}" sibTransId="{7B5E0C86-564B-4BB8-9398-E23143C8B801}"/>
+    <dgm:cxn modelId="{CF13A5BE-FBC7-44C9-872A-8D2FB24A5F74}" type="presOf" srcId="{DC7A1CA0-5D34-4F3B-A580-15CFD66EA796}" destId="{368F1645-5A66-45DB-B296-C23315AB7E22}" srcOrd="0" destOrd="0" presId="urn:microsoft.com/office/officeart/2005/8/layout/hierarchy2"/>
     <dgm:cxn modelId="{A80A4F65-7375-4E8E-9CED-0483DD45593D}" srcId="{3958656D-BDA3-48B8-B715-8A44FDE6304E}" destId="{B503AF60-5EB5-4190-8EFC-246E35833849}" srcOrd="1" destOrd="0" parTransId="{9F4AA07C-F7C0-4EE0-B444-1A0A99B21C5A}" sibTransId="{97EEA01A-8995-4136-9B0E-B8636C2DDA04}"/>
     <dgm:cxn modelId="{F4C2DE13-5BC7-41F2-8884-9DCE396D7D44}" type="presOf" srcId="{076B6350-4EE3-45E3-9904-173A771DF62A}" destId="{BE306FCD-9806-4F30-B3B1-CA273857349C}" srcOrd="0" destOrd="0" presId="urn:microsoft.com/office/officeart/2005/8/layout/hierarchy2"/>
+    <dgm:cxn modelId="{422DF914-90A8-493C-B856-734C17DEACFD}" type="presOf" srcId="{86643E8D-F7CB-4F7B-B35A-FF26EACC433C}" destId="{419BEB18-32F6-4B18-9238-A8818FE634FC}" srcOrd="0" destOrd="0" presId="urn:microsoft.com/office/officeart/2005/8/layout/hierarchy2"/>
     <dgm:cxn modelId="{96C6A9B5-7C0D-453A-8D3D-838B1E47CC7C}" srcId="{45CDA3C7-8713-4369-838A-8B5F475DA36B}" destId="{8B8178A4-03D0-4F83-88CD-9E6E781603E6}" srcOrd="0" destOrd="0" parTransId="{50BC2FEF-90AA-4887-A217-BCE929A4632A}" sibTransId="{0B865DCC-B624-40ED-970E-B677A52C4467}"/>
-    <dgm:cxn modelId="{815E6A28-38E6-4C7E-9B10-4E3DBAE4DFC9}" type="presOf" srcId="{9F4AA07C-F7C0-4EE0-B444-1A0A99B21C5A}" destId="{EB2274FC-15F8-41B7-935B-E389FD47AFD1}" srcOrd="0" destOrd="0" presId="urn:microsoft.com/office/officeart/2005/8/layout/hierarchy2"/>
     <dgm:cxn modelId="{53D788D0-98D2-466B-8B9F-729953C85D18}" type="presOf" srcId="{45CDA3C7-8713-4369-838A-8B5F475DA36B}" destId="{A1B1FB24-4A19-4073-B3DA-7D6FAFFD6611}" srcOrd="0" destOrd="0" presId="urn:microsoft.com/office/officeart/2005/8/layout/hierarchy2"/>
-    <dgm:cxn modelId="{C2C3619C-7F4D-4DB3-99E7-3A953574832D}" type="presOf" srcId="{3958656D-BDA3-48B8-B715-8A44FDE6304E}" destId="{2AEF7D3A-FF38-45BC-9B3E-D40CCE847072}" srcOrd="0" destOrd="0" presId="urn:microsoft.com/office/officeart/2005/8/layout/hierarchy2"/>
-    <dgm:cxn modelId="{61746A87-2069-4365-B430-FA397CE67230}" type="presOf" srcId="{7BC373CD-A346-4D76-9165-35DCB418DD6B}" destId="{F67B909A-A307-4E9B-9469-45A779E59A51}" srcOrd="1" destOrd="0" presId="urn:microsoft.com/office/officeart/2005/8/layout/hierarchy2"/>
-    <dgm:cxn modelId="{86FE09F4-885D-4CB0-B418-38ECFC00DFD6}" type="presOf" srcId="{80D7FF03-79A4-410F-8B98-6A9724B85CBA}" destId="{47ACED10-AF50-4A06-8AC5-32A97AE3B1C8}" srcOrd="0" destOrd="0" presId="urn:microsoft.com/office/officeart/2005/8/layout/hierarchy2"/>
-    <dgm:cxn modelId="{AFEA3523-B995-4692-B0F8-5DA3BD2380ED}" type="presOf" srcId="{96FC7229-231F-4CA5-9914-6E9A83756569}" destId="{1906A700-A645-429B-8F9F-2A4F59D4835E}" srcOrd="0" destOrd="0" presId="urn:microsoft.com/office/officeart/2005/8/layout/hierarchy2"/>
-    <dgm:cxn modelId="{DA8F4AFA-9837-4B98-B725-E3E4F7C625AD}" type="presOf" srcId="{753D8466-5B43-4022-9EA6-80697AD791EF}" destId="{2938BCE4-55BC-4FA7-8B13-8D7362E71CAD}" srcOrd="0" destOrd="0" presId="urn:microsoft.com/office/officeart/2005/8/layout/hierarchy2"/>
-    <dgm:cxn modelId="{4CE301CD-89A8-41A8-9F17-DEC7FF5575CF}" srcId="{076B6350-4EE3-45E3-9904-173A771DF62A}" destId="{5AA90255-5B35-44C4-B702-E81F223BEFD8}" srcOrd="1" destOrd="0" parTransId="{2854FE16-3A46-47EE-A032-1136B67EB2C8}" sibTransId="{7B5E0C86-564B-4BB8-9398-E23143C8B801}"/>
-    <dgm:cxn modelId="{F14138C1-A3B2-4AE2-A00B-7F7DE38EAA68}" srcId="{5AA90255-5B35-44C4-B702-E81F223BEFD8}" destId="{45CDA3C7-8713-4369-838A-8B5F475DA36B}" srcOrd="0" destOrd="0" parTransId="{139FABCB-F47A-4731-86FD-9DEB34D850B8}" sibTransId="{7D179423-A3B9-4F05-A55D-89D4307A11C9}"/>
-    <dgm:cxn modelId="{81145E0B-F69D-4AA6-83D1-1B87BD16A491}" type="presOf" srcId="{F20EDC0B-CCE5-4D9D-9982-89A201087390}" destId="{674BA392-5914-4B78-A520-EE26D65D05C8}" srcOrd="0" destOrd="0" presId="urn:microsoft.com/office/officeart/2005/8/layout/hierarchy2"/>
-    <dgm:cxn modelId="{FD2D63AA-8DEF-4B8E-96CE-98F6A721D5FF}" type="presOf" srcId="{7B2890D2-36E9-4029-898C-FC7E72272380}" destId="{497DB5E4-8EF3-40EA-9803-E80F51F19C35}" srcOrd="0" destOrd="0" presId="urn:microsoft.com/office/officeart/2005/8/layout/hierarchy2"/>
-    <dgm:cxn modelId="{7FB55B4B-D778-485E-80DB-622F39D1A15E}" srcId="{3958656D-BDA3-48B8-B715-8A44FDE6304E}" destId="{7B2890D2-36E9-4029-898C-FC7E72272380}" srcOrd="0" destOrd="0" parTransId="{F20EDC0B-CCE5-4D9D-9982-89A201087390}" sibTransId="{0DDB3E07-6F3E-4DE7-8E05-649EA4E9106B}"/>
-    <dgm:cxn modelId="{2F52B12B-FA42-4DC2-A77E-20A2EA93FFE5}" type="presOf" srcId="{753D8466-5B43-4022-9EA6-80697AD791EF}" destId="{A6341011-54EC-4E06-9306-EAF2DE56CD2C}" srcOrd="1" destOrd="0" presId="urn:microsoft.com/office/officeart/2005/8/layout/hierarchy2"/>
-    <dgm:cxn modelId="{C353768D-EED9-4E80-8091-56483B0ECF51}" srcId="{D4D9B399-9B7F-46DA-97B2-FED098F5DA6B}" destId="{C3D618C2-BF81-4220-A584-D841429B7058}" srcOrd="0" destOrd="0" parTransId="{BABCE05A-4544-49DE-A70D-EBD4C2932AA1}" sibTransId="{C88A3667-CC99-4312-8DC1-79D7EC0A2D9C}"/>
-    <dgm:cxn modelId="{F9B1644F-E249-48EB-97B5-22C2400DED34}" srcId="{D4D9B399-9B7F-46DA-97B2-FED098F5DA6B}" destId="{80D7FF03-79A4-410F-8B98-6A9724B85CBA}" srcOrd="2" destOrd="0" parTransId="{83FAD934-5D5B-40FC-B3CA-D6105DE3D322}" sibTransId="{30CB0A91-0FCE-45F8-A754-700AB3BFFDC6}"/>
-    <dgm:cxn modelId="{9F31585C-3F45-409F-84CD-A2A78F5EDFDC}" type="presOf" srcId="{83FAD934-5D5B-40FC-B3CA-D6105DE3D322}" destId="{8F195852-041E-423A-B5DF-8945941EB406}" srcOrd="0" destOrd="0" presId="urn:microsoft.com/office/officeart/2005/8/layout/hierarchy2"/>
-    <dgm:cxn modelId="{441FC626-D079-485B-B102-AD9ED9C21E63}" type="presOf" srcId="{BABCE05A-4544-49DE-A70D-EBD4C2932AA1}" destId="{B4361C68-E191-4E89-B0BD-BAD091626B5B}" srcOrd="0" destOrd="0" presId="urn:microsoft.com/office/officeart/2005/8/layout/hierarchy2"/>
-    <dgm:cxn modelId="{422DF914-90A8-493C-B856-734C17DEACFD}" type="presOf" srcId="{86643E8D-F7CB-4F7B-B35A-FF26EACC433C}" destId="{419BEB18-32F6-4B18-9238-A8818FE634FC}" srcOrd="0" destOrd="0" presId="urn:microsoft.com/office/officeart/2005/8/layout/hierarchy2"/>
-    <dgm:cxn modelId="{7E3C541B-032F-416C-A1AC-7C1BD89D5BB5}" srcId="{45CDA3C7-8713-4369-838A-8B5F475DA36B}" destId="{96FC7229-231F-4CA5-9914-6E9A83756569}" srcOrd="1" destOrd="0" parTransId="{7BC373CD-A346-4D76-9165-35DCB418DD6B}" sibTransId="{2C4CAAAA-9463-4CC1-AF37-CEDDE9349C90}"/>
-    <dgm:cxn modelId="{F94B3699-DF82-45FB-A12F-9F4189B94BD4}" type="presOf" srcId="{5E47499F-6F41-4F22-A420-01A675CE6103}" destId="{FB48A239-373B-4448-BD7F-C055FA9C8C48}" srcOrd="1" destOrd="0" presId="urn:microsoft.com/office/officeart/2005/8/layout/hierarchy2"/>
-    <dgm:cxn modelId="{BB929C76-AC23-4017-BBC5-DE4D6B1CF904}" type="presOf" srcId="{139FABCB-F47A-4731-86FD-9DEB34D850B8}" destId="{86416187-05A5-41DD-ADA2-C443892DABB2}" srcOrd="1" destOrd="0" presId="urn:microsoft.com/office/officeart/2005/8/layout/hierarchy2"/>
-    <dgm:cxn modelId="{6FBA17EC-0BC5-4B31-A9C5-3D6524CC40D8}" type="presOf" srcId="{5E47499F-6F41-4F22-A420-01A675CE6103}" destId="{E11C7B6F-7180-43A5-992E-3EA5851F2391}" srcOrd="0" destOrd="0" presId="urn:microsoft.com/office/officeart/2005/8/layout/hierarchy2"/>
-    <dgm:cxn modelId="{6B2B8A1F-5145-46F9-BA5A-C342EC7A8392}" type="presOf" srcId="{50BC2FEF-90AA-4887-A217-BCE929A4632A}" destId="{FDA47220-895B-4A69-B2BB-8BF8C016FF4B}" srcOrd="0" destOrd="0" presId="urn:microsoft.com/office/officeart/2005/8/layout/hierarchy2"/>
-    <dgm:cxn modelId="{2FF7B2F4-EF8D-4927-8920-37CA2C709D9D}" type="presOf" srcId="{BABCE05A-4544-49DE-A70D-EBD4C2932AA1}" destId="{12FD7525-DB42-46F9-B8FD-D33568A05731}" srcOrd="1" destOrd="0" presId="urn:microsoft.com/office/officeart/2005/8/layout/hierarchy2"/>
-    <dgm:cxn modelId="{0E25D7D5-D613-4C2D-A47B-AC45A73C19F4}" type="presOf" srcId="{D4D9B399-9B7F-46DA-97B2-FED098F5DA6B}" destId="{6E6D9CAD-33D1-4ABE-986B-53D6D631EB94}" srcOrd="0" destOrd="0" presId="urn:microsoft.com/office/officeart/2005/8/layout/hierarchy2"/>
-    <dgm:cxn modelId="{CD688725-DE90-4245-A4AA-E82D2275B325}" srcId="{45CDA3C7-8713-4369-838A-8B5F475DA36B}" destId="{DC7A1CA0-5D34-4F3B-A580-15CFD66EA796}" srcOrd="2" destOrd="0" parTransId="{753D8466-5B43-4022-9EA6-80697AD791EF}" sibTransId="{93D5BA25-8BAF-4D7D-969F-34AFD1EF368C}"/>
-    <dgm:cxn modelId="{D4445B13-46F9-4298-8EF3-3D7743530902}" srcId="{D4D9B399-9B7F-46DA-97B2-FED098F5DA6B}" destId="{86643E8D-F7CB-4F7B-B35A-FF26EACC433C}" srcOrd="1" destOrd="0" parTransId="{5E47499F-6F41-4F22-A420-01A675CE6103}" sibTransId="{DB2EC02B-535E-4B00-9144-23BE3F31800E}"/>
-    <dgm:cxn modelId="{149E30D8-124C-4B86-9965-C72E832208B8}" type="presOf" srcId="{50BC2FEF-90AA-4887-A217-BCE929A4632A}" destId="{9F0B1A31-63BD-41F6-82FC-F5574A92E909}" srcOrd="1" destOrd="0" presId="urn:microsoft.com/office/officeart/2005/8/layout/hierarchy2"/>
-    <dgm:cxn modelId="{B52B96C4-BBC0-40DE-9E59-F2C17F1A1E7F}" type="presOf" srcId="{7BC373CD-A346-4D76-9165-35DCB418DD6B}" destId="{4E10DB54-35ED-4D9F-B388-F6C78413B8E9}" srcOrd="0" destOrd="0" presId="urn:microsoft.com/office/officeart/2005/8/layout/hierarchy2"/>
-    <dgm:cxn modelId="{9D74AD5B-545C-4DBF-8093-2231B4F1A7A1}" type="presOf" srcId="{8B8178A4-03D0-4F83-88CD-9E6E781603E6}" destId="{C0C8DC8E-72DB-4A2E-A50E-DA1CA06D79E3}" srcOrd="0" destOrd="0" presId="urn:microsoft.com/office/officeart/2005/8/layout/hierarchy2"/>
-    <dgm:cxn modelId="{A00C2611-4B4E-44CE-9A1B-0A2B692A7FD9}" type="presOf" srcId="{5AA90255-5B35-44C4-B702-E81F223BEFD8}" destId="{3985982F-35AF-48B0-84C6-0C8F1D9EF2FA}" srcOrd="0" destOrd="0" presId="urn:microsoft.com/office/officeart/2005/8/layout/hierarchy2"/>
-    <dgm:cxn modelId="{D210A1C4-00BA-4F32-B684-70B74D587859}" type="presOf" srcId="{9F4AA07C-F7C0-4EE0-B444-1A0A99B21C5A}" destId="{87E32AC2-4577-44E3-BD84-D5E3BD970540}" srcOrd="1" destOrd="0" presId="urn:microsoft.com/office/officeart/2005/8/layout/hierarchy2"/>
-    <dgm:cxn modelId="{63A47BFA-0B8D-4063-A2AE-D5FA301BB2D7}" type="presOf" srcId="{F20EDC0B-CCE5-4D9D-9982-89A201087390}" destId="{CAE1C8E1-FF9C-459C-820F-5A372E5B5202}" srcOrd="1" destOrd="0" presId="urn:microsoft.com/office/officeart/2005/8/layout/hierarchy2"/>
-    <dgm:cxn modelId="{4835DD44-B839-469B-9540-916586033D48}" type="presOf" srcId="{B503AF60-5EB5-4190-8EFC-246E35833849}" destId="{F53448B5-447F-4F1A-81C6-1F0D19E192DD}" srcOrd="0" destOrd="0" presId="urn:microsoft.com/office/officeart/2005/8/layout/hierarchy2"/>
-    <dgm:cxn modelId="{B94211FC-1406-433A-A204-738B592724D7}" type="presOf" srcId="{C3D618C2-BF81-4220-A584-D841429B7058}" destId="{CA6C5886-D1D3-4819-90BD-4BAC8F1EE87D}" srcOrd="0" destOrd="0" presId="urn:microsoft.com/office/officeart/2005/8/layout/hierarchy2"/>
-    <dgm:cxn modelId="{97CD5736-54C6-4ACB-8C56-28D4F8AF533A}" srcId="{076B6350-4EE3-45E3-9904-173A771DF62A}" destId="{3958656D-BDA3-48B8-B715-8A44FDE6304E}" srcOrd="2" destOrd="0" parTransId="{6990C93A-7D15-43F9-A3BA-EF955BCEFB0F}" sibTransId="{D8D28F1D-BA72-4B54-B03D-1B8F6862319E}"/>
-    <dgm:cxn modelId="{34AADB09-F8EB-4DAD-B569-7CF349E06B03}" type="presOf" srcId="{83FAD934-5D5B-40FC-B3CA-D6105DE3D322}" destId="{19EBF599-727A-47CA-B105-7B4051DFB8C7}" srcOrd="1" destOrd="0" presId="urn:microsoft.com/office/officeart/2005/8/layout/hierarchy2"/>
-    <dgm:cxn modelId="{CF13A5BE-FBC7-44C9-872A-8D2FB24A5F74}" type="presOf" srcId="{DC7A1CA0-5D34-4F3B-A580-15CFD66EA796}" destId="{368F1645-5A66-45DB-B296-C23315AB7E22}" srcOrd="0" destOrd="0" presId="urn:microsoft.com/office/officeart/2005/8/layout/hierarchy2"/>
+    <dgm:cxn modelId="{68714580-7966-4B5B-AB93-11B0B5F5D2E2}" type="presOf" srcId="{139FABCB-F47A-4731-86FD-9DEB34D850B8}" destId="{AB7C6CD4-FF75-4E23-A8C3-0A2318DBB1D6}" srcOrd="0" destOrd="0" presId="urn:microsoft.com/office/officeart/2005/8/layout/hierarchy2"/>
     <dgm:cxn modelId="{6C13EEF6-1833-4596-A859-58E1F2656E93}" type="presParOf" srcId="{BE306FCD-9806-4F30-B3B1-CA273857349C}" destId="{BC89B9CD-5E6C-4475-ADF6-F7C2D7A5A353}" srcOrd="0" destOrd="0" presId="urn:microsoft.com/office/officeart/2005/8/layout/hierarchy2"/>
     <dgm:cxn modelId="{C11749E6-F8DF-499F-8223-F2359C47C062}" type="presParOf" srcId="{BC89B9CD-5E6C-4475-ADF6-F7C2D7A5A353}" destId="{6E6D9CAD-33D1-4ABE-986B-53D6D631EB94}" srcOrd="0" destOrd="0" presId="urn:microsoft.com/office/officeart/2005/8/layout/hierarchy2"/>
     <dgm:cxn modelId="{BD0A73D2-A80A-482C-A834-E43788505C2E}" type="presParOf" srcId="{BC89B9CD-5E6C-4475-ADF6-F7C2D7A5A353}" destId="{47C7FA5F-116D-41D5-BE1E-63389D526519}" srcOrd="1" destOrd="0" presId="urn:microsoft.com/office/officeart/2005/8/layout/hierarchy2"/>
@@ -28853,7 +28141,7 @@
   <a:extraClrSchemeLst/>
   <a:extLst>
     <a:ext uri="{05A4C25C-085E-4340-85A3-A5531E510DB2}">
-      <thm15:themeFamily xmlns:thm15="http://schemas.microsoft.com/office/thememl/2012/main" xmlns="" name="Slate" id="{C3F70B94-7CE9-428E-ADC1-3269CC2C3385}" vid="{3F2DE9A5-64E6-437C-A389-CC4477E817E8}"/>
+      <thm15:themeFamily xmlns="" xmlns:thm15="http://schemas.microsoft.com/office/thememl/2012/main" name="Slate" id="{C3F70B94-7CE9-428E-ADC1-3269CC2C3385}" vid="{3F2DE9A5-64E6-437C-A389-CC4477E817E8}"/>
     </a:ext>
   </a:extLst>
 </a:theme>
@@ -28900,7 +28188,7 @@
 </file>
 
 <file path=customXml/itemProps3.xml><?xml version="1.0" encoding="utf-8"?>
-<ds:datastoreItem xmlns:ds="http://schemas.openxmlformats.org/officeDocument/2006/customXml" ds:itemID="{B9B16345-9174-C141-B4AC-5F59C332BB97}">
+<ds:datastoreItem xmlns:ds="http://schemas.openxmlformats.org/officeDocument/2006/customXml" ds:itemID="{F54ED0C2-BB1B-5949-980D-719BF32FB07F}">
   <ds:schemaRefs>
     <ds:schemaRef ds:uri="http://schemas.openxmlformats.org/officeDocument/2006/bibliography"/>
   </ds:schemaRefs>

</xml_diff>

<commit_message>
Compte rendu + maj du .jar
</commit_message>
<xml_diff>
--- a/train/IUT_TD_TP_2015.docx
+++ b/train/IUT_TD_TP_2015.docx
@@ -6016,17 +6016,8 @@
                 <w:smallCaps/>
                 <w:color w:val="404040" w:themeColor="text1" w:themeTint="BF"/>
               </w:rPr>
-              <w:t xml:space="preserve">0 - </w:t>
+              <w:t>0 - Github</w:t>
             </w:r>
-            <w:proofErr w:type="spellStart"/>
-            <w:r>
-              <w:rPr>
-                <w:smallCaps/>
-                <w:color w:val="404040" w:themeColor="text1" w:themeTint="BF"/>
-              </w:rPr>
-              <w:t>Github</w:t>
-            </w:r>
-            <w:proofErr w:type="spellEnd"/>
           </w:p>
         </w:tc>
         <w:tc>
@@ -6528,14 +6519,12 @@
       <w:r>
         <w:t xml:space="preserve"> de créer un compte </w:t>
       </w:r>
-      <w:proofErr w:type="spellStart"/>
       <w:r>
         <w:rPr>
           <w:b/>
         </w:rPr>
         <w:t>GitHub</w:t>
       </w:r>
-      <w:proofErr w:type="spellEnd"/>
       <w:r>
         <w:t xml:space="preserve"> (</w:t>
       </w:r>
@@ -6592,14 +6581,12 @@
       <w:r>
         <w:t xml:space="preserve">La documentation de </w:t>
       </w:r>
-      <w:proofErr w:type="spellStart"/>
       <w:r>
         <w:rPr>
           <w:b/>
         </w:rPr>
         <w:t>GitHub</w:t>
       </w:r>
-      <w:proofErr w:type="spellEnd"/>
       <w:r>
         <w:t xml:space="preserve"> est disponible sur </w:t>
       </w:r>
@@ -6659,14 +6646,12 @@
       <w:r>
         <w:t xml:space="preserve"> et </w:t>
       </w:r>
-      <w:proofErr w:type="spellStart"/>
       <w:r>
         <w:rPr>
           <w:i/>
         </w:rPr>
         <w:t>versionné</w:t>
       </w:r>
-      <w:proofErr w:type="spellEnd"/>
       <w:r>
         <w:t xml:space="preserve"> au même titre que vos travaux.</w:t>
       </w:r>
@@ -6685,7 +6670,6 @@
       <w:r>
         <w:t>La hiérarchie de dossiers (</w:t>
       </w:r>
-      <w:proofErr w:type="spellStart"/>
       <w:r>
         <w:rPr>
           <w:i/>
@@ -6698,7 +6682,6 @@
         </w:rPr>
         <w:t>es</w:t>
       </w:r>
-      <w:proofErr w:type="spellEnd"/>
       <w:r>
         <w:t>) devra être la suivante</w:t>
       </w:r>
@@ -6711,14 +6694,12 @@
       <w:r>
         <w:t xml:space="preserve"> cette hiérarchie, il suffira de </w:t>
       </w:r>
-      <w:proofErr w:type="spellStart"/>
       <w:r>
         <w:rPr>
           <w:i/>
         </w:rPr>
         <w:t>versionner</w:t>
       </w:r>
-      <w:proofErr w:type="spellEnd"/>
       <w:r>
         <w:rPr>
           <w:i/>
@@ -6927,7 +6908,6 @@
           </mc:Fallback>
         </mc:AlternateContent>
       </w:r>
-      <w:proofErr w:type="spellStart"/>
       <w:r>
         <w:rPr>
           <w:b/>
@@ -6935,17 +6915,7 @@
           <w:sz w:val="24"/>
           <w:szCs w:val="24"/>
         </w:rPr>
-        <w:t>Workspace</w:t>
-      </w:r>
-      <w:proofErr w:type="spellEnd"/>
-      <w:r>
-        <w:rPr>
-          <w:b/>
-          <w:i/>
-          <w:sz w:val="24"/>
-          <w:szCs w:val="24"/>
-        </w:rPr>
-        <w:t xml:space="preserve"> Eclipse</w:t>
+        <w:t>Workspace Eclipse</w:t>
       </w:r>
     </w:p>
     <w:p>
@@ -7099,7 +7069,6 @@
       <w:r>
         <w:t xml:space="preserve"> en </w:t>
       </w:r>
-      <w:proofErr w:type="spellStart"/>
       <w:r>
         <w:rPr>
           <w:b/>
@@ -7107,7 +7076,6 @@
         </w:rPr>
         <w:t>JavaDoc</w:t>
       </w:r>
-      <w:proofErr w:type="spellEnd"/>
       <w:r>
         <w:t xml:space="preserve"> et </w:t>
       </w:r>
@@ -7253,7 +7221,6 @@
       <w:r>
         <w:t xml:space="preserve">Tous les TP sont basés sur le même code : chaque TP est donc une amélioration du TP précédent. Sur votre compte </w:t>
       </w:r>
-      <w:proofErr w:type="spellStart"/>
       <w:r>
         <w:rPr>
           <w:b/>
@@ -7261,7 +7228,6 @@
         </w:rPr>
         <w:t>GitHub</w:t>
       </w:r>
-      <w:proofErr w:type="spellEnd"/>
       <w:r>
         <w:t>, il sera inutile de faire un dossier par TP, vous compléterez l’existant</w:t>
       </w:r>
@@ -7371,7 +7337,6 @@
       <w:r>
         <w:t xml:space="preserve"> </w:t>
       </w:r>
-      <w:proofErr w:type="spellStart"/>
       <w:r>
         <w:rPr>
           <w:b/>
@@ -7379,7 +7344,6 @@
         </w:rPr>
         <w:t>edu.iut.app</w:t>
       </w:r>
-      <w:proofErr w:type="spellEnd"/>
       <w:r>
         <w:rPr>
           <w:b/>
@@ -7393,7 +7357,6 @@
       <w:r>
         <w:t xml:space="preserve"> </w:t>
       </w:r>
-      <w:proofErr w:type="spellStart"/>
       <w:r>
         <w:rPr>
           <w:b/>
@@ -7408,7 +7371,6 @@
         </w:rPr>
         <w:t>gui.listeners</w:t>
       </w:r>
-      <w:proofErr w:type="spellEnd"/>
     </w:p>
     <w:p>
       <w:pPr>
@@ -7433,7 +7395,6 @@
       <w:r>
         <w:t xml:space="preserve">interface </w:t>
       </w:r>
-      <w:proofErr w:type="spellStart"/>
       <w:r>
         <w:rPr>
           <w:b/>
@@ -7441,66 +7402,22 @@
         </w:rPr>
         <w:t>IApplicationLogListener</w:t>
       </w:r>
-      <w:proofErr w:type="spellEnd"/>
       <w:r>
         <w:t xml:space="preserve"> ayant une méthode </w:t>
       </w:r>
-      <w:proofErr w:type="spellStart"/>
       <w:r>
         <w:rPr>
           <w:b/>
           <w:i/>
         </w:rPr>
-        <w:t>void</w:t>
-      </w:r>
-      <w:proofErr w:type="spellEnd"/>
+        <w:t>void newMessage(</w:t>
+      </w:r>
       <w:r>
         <w:rPr>
           <w:b/>
           <w:i/>
         </w:rPr>
-        <w:t xml:space="preserve"> </w:t>
-      </w:r>
-      <w:proofErr w:type="spellStart"/>
-      <w:proofErr w:type="gramStart"/>
-      <w:r>
-        <w:rPr>
-          <w:b/>
-          <w:i/>
-        </w:rPr>
-        <w:t>newMessage</w:t>
-      </w:r>
-      <w:proofErr w:type="spellEnd"/>
-      <w:r>
-        <w:rPr>
-          <w:b/>
-          <w:i/>
-        </w:rPr>
-        <w:t>(</w:t>
-      </w:r>
-      <w:proofErr w:type="gramEnd"/>
-      <w:r>
-        <w:rPr>
-          <w:b/>
-          <w:i/>
-        </w:rPr>
-        <w:t xml:space="preserve">String </w:t>
-      </w:r>
-      <w:proofErr w:type="spellStart"/>
-      <w:r>
-        <w:rPr>
-          <w:b/>
-          <w:i/>
-        </w:rPr>
-        <w:t>level</w:t>
-      </w:r>
-      <w:proofErr w:type="spellEnd"/>
-      <w:r>
-        <w:rPr>
-          <w:b/>
-          <w:i/>
-        </w:rPr>
-        <w:t xml:space="preserve">, </w:t>
+        <w:t xml:space="preserve">String level, </w:t>
       </w:r>
       <w:r>
         <w:rPr>
@@ -7524,7 +7441,6 @@
       <w:r>
         <w:t xml:space="preserve"> une interface </w:t>
       </w:r>
-      <w:proofErr w:type="spellStart"/>
       <w:r>
         <w:rPr>
           <w:b/>
@@ -7532,7 +7448,6 @@
         </w:rPr>
         <w:t>IApplicationLog</w:t>
       </w:r>
-      <w:proofErr w:type="spellEnd"/>
       <w:r>
         <w:t xml:space="preserve"> ayant </w:t>
       </w:r>
@@ -7555,46 +7470,12 @@
           <w:i/>
         </w:rPr>
       </w:pPr>
-      <w:proofErr w:type="spellStart"/>
       <w:r>
         <w:rPr>
           <w:b/>
           <w:i/>
         </w:rPr>
-        <w:t>void</w:t>
-      </w:r>
-      <w:proofErr w:type="spellEnd"/>
-      <w:r>
-        <w:rPr>
-          <w:b/>
-          <w:i/>
-        </w:rPr>
-        <w:t xml:space="preserve"> </w:t>
-      </w:r>
-      <w:proofErr w:type="spellStart"/>
-      <w:proofErr w:type="gramStart"/>
-      <w:r>
-        <w:rPr>
-          <w:b/>
-          <w:i/>
-        </w:rPr>
-        <w:t>setMessage</w:t>
-      </w:r>
-      <w:proofErr w:type="spellEnd"/>
-      <w:r>
-        <w:rPr>
-          <w:b/>
-          <w:i/>
-        </w:rPr>
-        <w:t>(</w:t>
-      </w:r>
-      <w:proofErr w:type="gramEnd"/>
-      <w:r>
-        <w:rPr>
-          <w:b/>
-          <w:i/>
-        </w:rPr>
-        <w:t>String message)</w:t>
+        <w:t>void setMessage(String message)</w:t>
       </w:r>
     </w:p>
     <w:p>
@@ -7610,26 +7491,8 @@
           <w:b/>
           <w:i/>
         </w:rPr>
-        <w:t xml:space="preserve">String </w:t>
-      </w:r>
-      <w:proofErr w:type="spellStart"/>
-      <w:proofErr w:type="gramStart"/>
-      <w:r>
-        <w:rPr>
-          <w:b/>
-          <w:i/>
-        </w:rPr>
-        <w:t>getMessage</w:t>
-      </w:r>
-      <w:proofErr w:type="spellEnd"/>
-      <w:r>
-        <w:rPr>
-          <w:b/>
-          <w:i/>
-        </w:rPr>
-        <w:t>()</w:t>
-      </w:r>
-      <w:proofErr w:type="gramEnd"/>
+        <w:t>String getMessage()</w:t>
+      </w:r>
     </w:p>
     <w:p>
       <w:pPr>
@@ -7639,71 +7502,12 @@
           <w:numId w:val="11"/>
         </w:numPr>
       </w:pPr>
-      <w:proofErr w:type="spellStart"/>
       <w:r>
         <w:rPr>
           <w:b/>
           <w:i/>
         </w:rPr>
-        <w:t>void</w:t>
-      </w:r>
-      <w:proofErr w:type="spellEnd"/>
-      <w:r>
-        <w:rPr>
-          <w:b/>
-          <w:i/>
-        </w:rPr>
-        <w:t xml:space="preserve"> </w:t>
-      </w:r>
-      <w:proofErr w:type="spellStart"/>
-      <w:proofErr w:type="gramStart"/>
-      <w:r>
-        <w:rPr>
-          <w:b/>
-          <w:i/>
-        </w:rPr>
-        <w:t>addListener</w:t>
-      </w:r>
-      <w:proofErr w:type="spellEnd"/>
-      <w:r>
-        <w:rPr>
-          <w:b/>
-          <w:i/>
-        </w:rPr>
-        <w:t>(</w:t>
-      </w:r>
-      <w:proofErr w:type="spellStart"/>
-      <w:proofErr w:type="gramEnd"/>
-      <w:r>
-        <w:rPr>
-          <w:b/>
-          <w:i/>
-        </w:rPr>
-        <w:t>IApplicationLogListener</w:t>
-      </w:r>
-      <w:proofErr w:type="spellEnd"/>
-      <w:r>
-        <w:rPr>
-          <w:b/>
-          <w:i/>
-        </w:rPr>
-        <w:t xml:space="preserve"> </w:t>
-      </w:r>
-      <w:proofErr w:type="spellStart"/>
-      <w:r>
-        <w:rPr>
-          <w:b/>
-          <w:i/>
-        </w:rPr>
-        <w:t>listener</w:t>
-      </w:r>
-      <w:proofErr w:type="spellEnd"/>
-      <w:r>
-        <w:rPr>
-          <w:b/>
-          <w:i/>
-        </w:rPr>
-        <w:t>)</w:t>
+        <w:t>void addListener(IApplicationLogListener listener)</w:t>
       </w:r>
     </w:p>
     <w:p>
@@ -7714,46 +7518,12 @@
           <w:numId w:val="11"/>
         </w:numPr>
       </w:pPr>
-      <w:proofErr w:type="spellStart"/>
-      <w:proofErr w:type="gramStart"/>
       <w:r>
         <w:rPr>
           <w:b/>
           <w:i/>
         </w:rPr>
-        <w:t>IApplicationLogListener</w:t>
-      </w:r>
-      <w:proofErr w:type="spellEnd"/>
-      <w:r>
-        <w:rPr>
-          <w:b/>
-          <w:i/>
-        </w:rPr>
-        <w:t>[</w:t>
-      </w:r>
-      <w:proofErr w:type="gramEnd"/>
-      <w:r>
-        <w:rPr>
-          <w:b/>
-          <w:i/>
-        </w:rPr>
-        <w:t xml:space="preserve">] </w:t>
-      </w:r>
-      <w:proofErr w:type="spellStart"/>
-      <w:r>
-        <w:rPr>
-          <w:b/>
-          <w:i/>
-        </w:rPr>
-        <w:t>getpplicationLogListeners</w:t>
-      </w:r>
-      <w:proofErr w:type="spellEnd"/>
-      <w:r>
-        <w:rPr>
-          <w:b/>
-          <w:i/>
-        </w:rPr>
-        <w:t>() </w:t>
+        <w:t>IApplicationLogListener[] getpplicationLogListeners() </w:t>
       </w:r>
     </w:p>
     <w:p>
@@ -7782,7 +7552,6 @@
       <w:r>
         <w:t xml:space="preserve"> classe </w:t>
       </w:r>
-      <w:proofErr w:type="spellStart"/>
       <w:r>
         <w:rPr>
           <w:b/>
@@ -7797,11 +7566,9 @@
         </w:rPr>
         <w:t>ApplicationLog</w:t>
       </w:r>
-      <w:proofErr w:type="spellEnd"/>
       <w:r>
         <w:t xml:space="preserve"> implémentant l’interface </w:t>
       </w:r>
-      <w:proofErr w:type="spellStart"/>
       <w:r>
         <w:rPr>
           <w:b/>
@@ -7809,7 +7576,6 @@
         </w:rPr>
         <w:t>IApplicationLog</w:t>
       </w:r>
-      <w:proofErr w:type="spellEnd"/>
     </w:p>
     <w:p>
       <w:pPr>
@@ -7822,7 +7588,6 @@
       <w:r>
         <w:t xml:space="preserve">La méthode </w:t>
       </w:r>
-      <w:proofErr w:type="spellStart"/>
       <w:r>
         <w:rPr>
           <w:b/>
@@ -7830,7 +7595,6 @@
         </w:rPr>
         <w:t>setMessage</w:t>
       </w:r>
-      <w:proofErr w:type="spellEnd"/>
       <w:r>
         <w:t xml:space="preserve"> sera abstraite</w:t>
       </w:r>
@@ -7846,7 +7610,6 @@
       <w:r>
         <w:t xml:space="preserve">Cette classe devra contenir un tableau de </w:t>
       </w:r>
-      <w:proofErr w:type="spellStart"/>
       <w:r>
         <w:rPr>
           <w:b/>
@@ -7854,7 +7617,6 @@
         </w:rPr>
         <w:t>IApplicationLogListener</w:t>
       </w:r>
-      <w:proofErr w:type="spellEnd"/>
       <w:r>
         <w:rPr>
           <w:b/>
@@ -7889,72 +7651,36 @@
       <w:r>
         <w:t xml:space="preserve"> </w:t>
       </w:r>
-      <w:proofErr w:type="spellStart"/>
       <w:r>
         <w:rPr>
           <w:b/>
           <w:i/>
         </w:rPr>
-        <w:t>ApplicationErrorLog</w:t>
-      </w:r>
-      <w:proofErr w:type="spellEnd"/>
+        <w:t>ApplicationErrorLog, ApplicationWarningsLog, ApplicationInfoLog</w:t>
+      </w:r>
+      <w:r>
+        <w:t xml:space="preserve"> </w:t>
+      </w:r>
+      <w:r>
+        <w:t xml:space="preserve">dérivant de </w:t>
+      </w:r>
+      <w:r>
+        <w:t xml:space="preserve"> </w:t>
+      </w:r>
       <w:r>
         <w:rPr>
           <w:b/>
           <w:i/>
         </w:rPr>
-        <w:t xml:space="preserve">, </w:t>
-      </w:r>
-      <w:proofErr w:type="spellStart"/>
+        <w:t>Abstract</w:t>
+      </w:r>
       <w:r>
         <w:rPr>
           <w:b/>
           <w:i/>
         </w:rPr>
-        <w:t>ApplicationWarningsLog</w:t>
-      </w:r>
-      <w:proofErr w:type="spellEnd"/>
-      <w:r>
-        <w:rPr>
-          <w:b/>
-          <w:i/>
-        </w:rPr>
-        <w:t xml:space="preserve">, </w:t>
-      </w:r>
-      <w:proofErr w:type="spellStart"/>
-      <w:r>
-        <w:rPr>
-          <w:b/>
-          <w:i/>
-        </w:rPr>
-        <w:t>ApplicationInfoLog</w:t>
-      </w:r>
-      <w:proofErr w:type="spellEnd"/>
-      <w:r>
-        <w:t xml:space="preserve"> </w:t>
-      </w:r>
-      <w:r>
-        <w:t xml:space="preserve">dérivant de </w:t>
-      </w:r>
-      <w:r>
-        <w:t xml:space="preserve"> </w:t>
-      </w:r>
-      <w:proofErr w:type="spellStart"/>
-      <w:r>
-        <w:rPr>
-          <w:b/>
-          <w:i/>
-        </w:rPr>
-        <w:t>Abstract</w:t>
-      </w:r>
-      <w:r>
-        <w:rPr>
-          <w:b/>
-          <w:i/>
-        </w:rPr>
         <w:t>ApplicationLog</w:t>
       </w:r>
-      <w:proofErr w:type="spellEnd"/>
       <w:r>
         <w:rPr>
           <w:b/>
@@ -7974,7 +7700,6 @@
       <w:r>
         <w:t xml:space="preserve">Ces classes devront contenir un tableau de </w:t>
       </w:r>
-      <w:proofErr w:type="spellStart"/>
       <w:r>
         <w:rPr>
           <w:b/>
@@ -7982,7 +7707,6 @@
         </w:rPr>
         <w:t>IApplicationLogListener</w:t>
       </w:r>
-      <w:proofErr w:type="spellEnd"/>
       <w:r>
         <w:rPr>
           <w:b/>
@@ -8005,7 +7729,6 @@
       <w:r>
         <w:t xml:space="preserve">La méthode </w:t>
       </w:r>
-      <w:proofErr w:type="spellStart"/>
       <w:r>
         <w:rPr>
           <w:b/>
@@ -8013,11 +7736,9 @@
         </w:rPr>
         <w:t>setMessage</w:t>
       </w:r>
-      <w:proofErr w:type="spellEnd"/>
       <w:r>
         <w:t xml:space="preserve"> doit appeler la méthode </w:t>
       </w:r>
-      <w:proofErr w:type="spellStart"/>
       <w:r>
         <w:rPr>
           <w:b/>
@@ -8025,11 +7746,9 @@
         </w:rPr>
         <w:t>newMessage</w:t>
       </w:r>
-      <w:proofErr w:type="spellEnd"/>
       <w:r>
         <w:t xml:space="preserve"> de chaque élément du tableau de </w:t>
       </w:r>
-      <w:proofErr w:type="spellStart"/>
       <w:r>
         <w:rPr>
           <w:b/>
@@ -8037,7 +7756,6 @@
         </w:rPr>
         <w:t>IApplicationLogListener</w:t>
       </w:r>
-      <w:proofErr w:type="spellEnd"/>
       <w:r>
         <w:t xml:space="preserve"> et </w:t>
       </w:r>
@@ -8068,7 +7786,6 @@
       <w:r>
         <w:t xml:space="preserve"> boîte de dialogue abstraite </w:t>
       </w:r>
-      <w:proofErr w:type="spellStart"/>
       <w:r>
         <w:rPr>
           <w:b/>
@@ -8076,14 +7793,12 @@
         </w:rPr>
         <w:t>AbstractApplicationMessageDialog</w:t>
       </w:r>
-      <w:proofErr w:type="spellEnd"/>
       <w:r>
         <w:t xml:space="preserve"> </w:t>
       </w:r>
       <w:r>
         <w:t xml:space="preserve">implémentant l’interface </w:t>
       </w:r>
-      <w:proofErr w:type="spellStart"/>
       <w:r>
         <w:rPr>
           <w:b/>
@@ -8091,7 +7806,6 @@
         </w:rPr>
         <w:t>IApplicationLogListener</w:t>
       </w:r>
-      <w:proofErr w:type="spellEnd"/>
     </w:p>
     <w:p>
       <w:pPr>
@@ -8104,46 +7818,12 @@
       <w:r>
         <w:t xml:space="preserve">ajouter une méthode abstraite </w:t>
       </w:r>
-      <w:proofErr w:type="spellStart"/>
       <w:r>
         <w:rPr>
           <w:b/>
           <w:i/>
         </w:rPr>
-        <w:t>void</w:t>
-      </w:r>
-      <w:proofErr w:type="spellEnd"/>
-      <w:r>
-        <w:rPr>
-          <w:b/>
-          <w:i/>
-        </w:rPr>
-        <w:t xml:space="preserve"> </w:t>
-      </w:r>
-      <w:proofErr w:type="spellStart"/>
-      <w:proofErr w:type="gramStart"/>
-      <w:r>
-        <w:rPr>
-          <w:b/>
-          <w:i/>
-        </w:rPr>
-        <w:t>showMessage</w:t>
-      </w:r>
-      <w:proofErr w:type="spellEnd"/>
-      <w:r>
-        <w:rPr>
-          <w:b/>
-          <w:i/>
-        </w:rPr>
-        <w:t>(</w:t>
-      </w:r>
-      <w:proofErr w:type="gramEnd"/>
-      <w:r>
-        <w:rPr>
-          <w:b/>
-          <w:i/>
-        </w:rPr>
-        <w:t> )</w:t>
+        <w:t>void showMessage( )</w:t>
       </w:r>
       <w:r>
         <w:t xml:space="preserve">, cette méthode doit être accessible par les classe filles seulement. </w:t>
@@ -8160,15 +7840,13 @@
       <w:r>
         <w:t xml:space="preserve">la méthode </w:t>
       </w:r>
-      <w:proofErr w:type="spellStart"/>
       <w:r>
         <w:rPr>
           <w:b/>
           <w:i/>
         </w:rPr>
-        <w:t>void</w:t>
-      </w:r>
-      <w:proofErr w:type="spellEnd"/>
+        <w:t>void newMessage(String message)</w:t>
+      </w:r>
       <w:r>
         <w:rPr>
           <w:b/>
@@ -8176,56 +7854,15 @@
         </w:rPr>
         <w:t xml:space="preserve"> </w:t>
       </w:r>
-      <w:proofErr w:type="spellStart"/>
-      <w:proofErr w:type="gramStart"/>
+      <w:r>
+        <w:t xml:space="preserve">doit appeler la méthode </w:t>
+      </w:r>
       <w:r>
         <w:rPr>
           <w:b/>
           <w:i/>
         </w:rPr>
-        <w:t>newMessage</w:t>
-      </w:r>
-      <w:proofErr w:type="spellEnd"/>
-      <w:r>
-        <w:rPr>
-          <w:b/>
-          <w:i/>
-        </w:rPr>
-        <w:t>(</w:t>
-      </w:r>
-      <w:proofErr w:type="gramEnd"/>
-      <w:r>
-        <w:rPr>
-          <w:b/>
-          <w:i/>
-        </w:rPr>
-        <w:t>String message)</w:t>
-      </w:r>
-      <w:r>
-        <w:rPr>
-          <w:b/>
-          <w:i/>
-        </w:rPr>
-        <w:t xml:space="preserve"> </w:t>
-      </w:r>
-      <w:r>
-        <w:t xml:space="preserve">doit appeler la méthode </w:t>
-      </w:r>
-      <w:proofErr w:type="spellStart"/>
-      <w:r>
-        <w:rPr>
-          <w:b/>
-          <w:i/>
-        </w:rPr>
-        <w:t>showMessage</w:t>
-      </w:r>
-      <w:proofErr w:type="spellEnd"/>
-      <w:r>
-        <w:rPr>
-          <w:b/>
-          <w:i/>
-        </w:rPr>
-        <w:t>( )</w:t>
+        <w:t>showMessage( )</w:t>
       </w:r>
     </w:p>
     <w:p>
@@ -8248,7 +7885,6 @@
       <w:r>
         <w:t xml:space="preserve">3 boites de dialogue dérivant de </w:t>
       </w:r>
-      <w:proofErr w:type="spellStart"/>
       <w:r>
         <w:rPr>
           <w:b/>
@@ -8256,7 +7892,6 @@
         </w:rPr>
         <w:t>AbstractApplicationMessageDialog</w:t>
       </w:r>
-      <w:proofErr w:type="spellEnd"/>
       <w:r>
         <w:rPr>
           <w:b/>
@@ -8280,8 +7915,6 @@
           <w:i/>
         </w:rPr>
       </w:pPr>
-      <w:proofErr w:type="spellStart"/>
-      <w:proofErr w:type="gramStart"/>
       <w:r>
         <w:rPr>
           <w:b/>
@@ -8294,24 +7927,15 @@
           <w:b/>
           <w:i/>
         </w:rPr>
-        <w:t>Dialog</w:t>
-      </w:r>
-      <w:proofErr w:type="spellEnd"/>
+        <w:t>Dialog </w:t>
+      </w:r>
       <w:r>
         <w:rPr>
           <w:b/>
           <w:i/>
         </w:rPr>
-        <w:t> </w:t>
-      </w:r>
-      <w:r>
-        <w:rPr>
-          <w:b/>
-          <w:i/>
-        </w:rPr>
         <w:t>,</w:t>
       </w:r>
-      <w:proofErr w:type="gramEnd"/>
       <w:r>
         <w:rPr>
           <w:b/>
@@ -8335,7 +7959,6 @@
           <w:i/>
         </w:rPr>
       </w:pPr>
-      <w:proofErr w:type="spellStart"/>
       <w:r>
         <w:rPr>
           <w:b/>
@@ -8350,7 +7973,6 @@
         </w:rPr>
         <w:t>Dialog</w:t>
       </w:r>
-      <w:proofErr w:type="spellEnd"/>
       <w:r>
         <w:t>, affichant un avertissement</w:t>
       </w:r>
@@ -8367,7 +7989,6 @@
           <w:i/>
         </w:rPr>
       </w:pPr>
-      <w:proofErr w:type="spellStart"/>
       <w:r>
         <w:rPr>
           <w:b/>
@@ -8382,7 +8003,6 @@
         </w:rPr>
         <w:t>Dialog</w:t>
       </w:r>
-      <w:proofErr w:type="spellEnd"/>
       <w:r>
         <w:t>, affichant un message</w:t>
       </w:r>
@@ -8415,7 +8035,6 @@
       <w:r>
         <w:t xml:space="preserve"> </w:t>
       </w:r>
-      <w:proofErr w:type="spellStart"/>
       <w:r>
         <w:rPr>
           <w:b/>
@@ -8423,7 +8042,6 @@
         </w:rPr>
         <w:t>ApplicationLogs</w:t>
       </w:r>
-      <w:proofErr w:type="spellEnd"/>
     </w:p>
     <w:p>
       <w:pPr>
@@ -8436,7 +8054,6 @@
       <w:r>
         <w:t xml:space="preserve">La classe </w:t>
       </w:r>
-      <w:proofErr w:type="spellStart"/>
       <w:r>
         <w:rPr>
           <w:b/>
@@ -8444,7 +8061,6 @@
         </w:rPr>
         <w:t>ApplicationLogs</w:t>
       </w:r>
-      <w:proofErr w:type="spellEnd"/>
       <w:r>
         <w:rPr>
           <w:b/>
@@ -8458,7 +8074,6 @@
       <w:r>
         <w:t xml:space="preserve"> de </w:t>
       </w:r>
-      <w:proofErr w:type="spellStart"/>
       <w:r>
         <w:rPr>
           <w:b/>
@@ -8466,7 +8081,6 @@
         </w:rPr>
         <w:t>IApplicationLog</w:t>
       </w:r>
-      <w:proofErr w:type="spellEnd"/>
     </w:p>
     <w:p>
       <w:pPr>
@@ -8501,69 +8115,26 @@
           <w:i/>
         </w:rPr>
       </w:pPr>
-      <w:proofErr w:type="spellStart"/>
       <w:r>
         <w:rPr>
           <w:b/>
           <w:i/>
         </w:rPr>
-        <w:t>ArrayList</w:t>
-      </w:r>
-      <w:proofErr w:type="spellEnd"/>
+        <w:t>ArrayList&lt;IApplication</w:t>
+      </w:r>
       <w:r>
         <w:rPr>
           <w:b/>
           <w:i/>
         </w:rPr>
-        <w:t>&lt;</w:t>
-      </w:r>
-      <w:proofErr w:type="spellStart"/>
+        <w:t>Log</w:t>
+      </w:r>
       <w:r>
         <w:rPr>
           <w:b/>
           <w:i/>
         </w:rPr>
-        <w:t>IApplication</w:t>
-      </w:r>
-      <w:r>
-        <w:rPr>
-          <w:b/>
-          <w:i/>
-        </w:rPr>
-        <w:t>Log</w:t>
-      </w:r>
-      <w:proofErr w:type="spellEnd"/>
-      <w:r>
-        <w:rPr>
-          <w:b/>
-          <w:i/>
-        </w:rPr>
-        <w:t xml:space="preserve">&gt; </w:t>
-      </w:r>
-      <w:proofErr w:type="spellStart"/>
-      <w:proofErr w:type="gramStart"/>
-      <w:r>
-        <w:rPr>
-          <w:b/>
-          <w:i/>
-        </w:rPr>
-        <w:t>getErrors</w:t>
-      </w:r>
-      <w:proofErr w:type="spellEnd"/>
-      <w:r>
-        <w:rPr>
-          <w:b/>
-          <w:i/>
-        </w:rPr>
-        <w:t>(</w:t>
-      </w:r>
-      <w:proofErr w:type="gramEnd"/>
-      <w:r>
-        <w:rPr>
-          <w:b/>
-          <w:i/>
-        </w:rPr>
-        <w:t>),</w:t>
+        <w:t>&gt; getErrors(),</w:t>
       </w:r>
     </w:p>
     <w:p>
@@ -8578,69 +8149,26 @@
           <w:i/>
         </w:rPr>
       </w:pPr>
-      <w:proofErr w:type="spellStart"/>
       <w:r>
         <w:rPr>
           <w:b/>
           <w:i/>
         </w:rPr>
-        <w:t>ArrayList</w:t>
-      </w:r>
-      <w:proofErr w:type="spellEnd"/>
+        <w:t>ArrayList&lt;IApplication</w:t>
+      </w:r>
       <w:r>
         <w:rPr>
           <w:b/>
           <w:i/>
         </w:rPr>
-        <w:t>&lt;</w:t>
-      </w:r>
-      <w:proofErr w:type="spellStart"/>
+        <w:t>Log</w:t>
+      </w:r>
       <w:r>
         <w:rPr>
           <w:b/>
           <w:i/>
         </w:rPr>
-        <w:t>IApplication</w:t>
-      </w:r>
-      <w:r>
-        <w:rPr>
-          <w:b/>
-          <w:i/>
-        </w:rPr>
-        <w:t>Log</w:t>
-      </w:r>
-      <w:proofErr w:type="spellEnd"/>
-      <w:r>
-        <w:rPr>
-          <w:b/>
-          <w:i/>
-        </w:rPr>
-        <w:t xml:space="preserve">&gt; </w:t>
-      </w:r>
-      <w:proofErr w:type="spellStart"/>
-      <w:proofErr w:type="gramStart"/>
-      <w:r>
-        <w:rPr>
-          <w:b/>
-          <w:i/>
-        </w:rPr>
-        <w:t>getWarnings</w:t>
-      </w:r>
-      <w:proofErr w:type="spellEnd"/>
-      <w:r>
-        <w:rPr>
-          <w:b/>
-          <w:i/>
-        </w:rPr>
-        <w:t>(</w:t>
-      </w:r>
-      <w:proofErr w:type="gramEnd"/>
-      <w:r>
-        <w:rPr>
-          <w:b/>
-          <w:i/>
-        </w:rPr>
-        <w:t>),</w:t>
+        <w:t>&gt; getWarnings(),</w:t>
       </w:r>
     </w:p>
     <w:p>
@@ -8655,63 +8183,27 @@
           <w:i/>
         </w:rPr>
       </w:pPr>
-      <w:proofErr w:type="spellStart"/>
       <w:r>
         <w:rPr>
           <w:b/>
           <w:i/>
         </w:rPr>
-        <w:t>ArrayList</w:t>
-      </w:r>
-      <w:proofErr w:type="spellEnd"/>
+        <w:t>ArrayList&lt;IApplication</w:t>
+      </w:r>
       <w:r>
         <w:rPr>
           <w:b/>
           <w:i/>
         </w:rPr>
-        <w:t>&lt;</w:t>
-      </w:r>
-      <w:proofErr w:type="spellStart"/>
+        <w:t>Log</w:t>
+      </w:r>
       <w:r>
         <w:rPr>
           <w:b/>
           <w:i/>
         </w:rPr>
-        <w:t>IApplication</w:t>
-      </w:r>
-      <w:r>
-        <w:rPr>
-          <w:b/>
-          <w:i/>
-        </w:rPr>
-        <w:t>Log</w:t>
-      </w:r>
-      <w:proofErr w:type="spellEnd"/>
-      <w:r>
-        <w:rPr>
-          <w:b/>
-          <w:i/>
-        </w:rPr>
-        <w:t xml:space="preserve">&gt; </w:t>
-      </w:r>
-      <w:proofErr w:type="spellStart"/>
-      <w:proofErr w:type="gramStart"/>
-      <w:r>
-        <w:rPr>
-          <w:b/>
-          <w:i/>
-        </w:rPr>
-        <w:t>getInfos</w:t>
-      </w:r>
-      <w:proofErr w:type="spellEnd"/>
-      <w:r>
-        <w:rPr>
-          <w:b/>
-          <w:i/>
-        </w:rPr>
-        <w:t>()</w:t>
-      </w:r>
-      <w:proofErr w:type="gramEnd"/>
+        <w:t>&gt; getInfos()</w:t>
+      </w:r>
     </w:p>
     <w:p/>
     <w:p>
@@ -8735,16 +8227,11 @@
         <w:t>GUI</w:t>
       </w:r>
       <w:r>
-        <w:t xml:space="preserve"> – Visualisation de </w:t>
-      </w:r>
-      <w:proofErr w:type="spellStart"/>
-      <w:r>
-        <w:t>Widget</w:t>
+        <w:t xml:space="preserve"> – Visualisation de Widget</w:t>
       </w:r>
       <w:r>
         <w:t>s</w:t>
       </w:r>
-      <w:proofErr w:type="spellEnd"/>
       <w:r>
         <w:t xml:space="preserve"> sous forme de table</w:t>
       </w:r>
@@ -8764,63 +8251,13 @@
       <w:r>
         <w:t xml:space="preserve">Implémenter 3 vues (Mois / Semaine / Jour) : classes </w:t>
       </w:r>
-      <w:proofErr w:type="spellStart"/>
       <w:r>
         <w:rPr>
           <w:b/>
           <w:i/>
         </w:rPr>
-        <w:t>EventPanel</w:t>
-      </w:r>
-      <w:proofErr w:type="spellEnd"/>
-      <w:r>
-        <w:rPr>
-          <w:b/>
-          <w:i/>
-        </w:rPr>
-        <w:t xml:space="preserve">, </w:t>
-      </w:r>
-      <w:proofErr w:type="spellStart"/>
-      <w:r>
-        <w:rPr>
-          <w:b/>
-          <w:i/>
-        </w:rPr>
-        <w:t>MonthPanel</w:t>
-      </w:r>
-      <w:proofErr w:type="spellEnd"/>
-      <w:r>
-        <w:rPr>
-          <w:b/>
-          <w:i/>
-        </w:rPr>
-        <w:t xml:space="preserve">, </w:t>
-      </w:r>
-      <w:proofErr w:type="spellStart"/>
-      <w:r>
-        <w:rPr>
-          <w:b/>
-          <w:i/>
-        </w:rPr>
-        <w:t>WeekPanel</w:t>
-      </w:r>
-      <w:proofErr w:type="spellEnd"/>
-      <w:r>
-        <w:rPr>
-          <w:b/>
-          <w:i/>
-        </w:rPr>
-        <w:t xml:space="preserve">, </w:t>
-      </w:r>
-      <w:proofErr w:type="spellStart"/>
-      <w:r>
-        <w:rPr>
-          <w:b/>
-          <w:i/>
-        </w:rPr>
-        <w:t>DayPanel</w:t>
-      </w:r>
-      <w:proofErr w:type="spellEnd"/>
+        <w:t>EventPanel, MonthPanel, WeekPanel, DayPanel</w:t>
+      </w:r>
     </w:p>
     <w:p>
       <w:pPr>
@@ -8833,24 +8270,15 @@
       <w:r>
         <w:t xml:space="preserve">Trouver un </w:t>
       </w:r>
-      <w:proofErr w:type="spellStart"/>
       <w:r>
         <w:rPr>
           <w:i/>
         </w:rPr>
-        <w:t>Layout</w:t>
-      </w:r>
-      <w:proofErr w:type="spellEnd"/>
-      <w:r>
-        <w:rPr>
-          <w:i/>
-        </w:rPr>
-        <w:t xml:space="preserve"> </w:t>
+        <w:t xml:space="preserve">Layout </w:t>
       </w:r>
       <w:r>
         <w:t xml:space="preserve">permettant de superposer ces trois vues : classe </w:t>
       </w:r>
-      <w:proofErr w:type="spellStart"/>
       <w:r>
         <w:rPr>
           <w:b/>
@@ -8858,7 +8286,6 @@
         </w:rPr>
         <w:t>SchedulerFrame</w:t>
       </w:r>
-      <w:proofErr w:type="spellEnd"/>
     </w:p>
     <w:p>
       <w:pPr>
@@ -8871,7 +8298,6 @@
       <w:r>
         <w:t xml:space="preserve">Créer une </w:t>
       </w:r>
-      <w:proofErr w:type="spellStart"/>
       <w:r>
         <w:rPr>
           <w:b/>
@@ -8879,7 +8305,6 @@
         </w:rPr>
         <w:t>Factory</w:t>
       </w:r>
-      <w:proofErr w:type="spellEnd"/>
       <w:r>
         <w:rPr>
           <w:b/>
@@ -8895,71 +8320,28 @@
           <w:b/>
           <w:i/>
         </w:rPr>
-        <w:t xml:space="preserve"> </w:t>
-      </w:r>
-      <w:proofErr w:type="spellStart"/>
+        <w:t xml:space="preserve"> AgendaPanelFactory</w:t>
+      </w:r>
+      <w:r>
+        <w:t>)</w:t>
+      </w:r>
       <w:r>
         <w:rPr>
           <w:b/>
           <w:i/>
         </w:rPr>
-        <w:t>AgendaPanelFactory</w:t>
-      </w:r>
-      <w:proofErr w:type="spellEnd"/>
-      <w:r>
-        <w:t>)</w:t>
+        <w:t xml:space="preserve"> </w:t>
+      </w:r>
+      <w:r>
+        <w:t xml:space="preserve">permettant de gérer les trois classes  </w:t>
       </w:r>
       <w:r>
         <w:rPr>
           <w:b/>
           <w:i/>
         </w:rPr>
-        <w:t xml:space="preserve"> </w:t>
-      </w:r>
-      <w:r>
-        <w:t xml:space="preserve">permettant de gérer les trois classes  </w:t>
-      </w:r>
-      <w:proofErr w:type="spellStart"/>
-      <w:r>
-        <w:rPr>
-          <w:b/>
-          <w:i/>
-        </w:rPr>
-        <w:t>MonthPanel</w:t>
-      </w:r>
-      <w:proofErr w:type="spellEnd"/>
-      <w:r>
-        <w:rPr>
-          <w:b/>
-          <w:i/>
-        </w:rPr>
-        <w:t xml:space="preserve">, </w:t>
-      </w:r>
-      <w:proofErr w:type="spellStart"/>
-      <w:r>
-        <w:rPr>
-          <w:b/>
-          <w:i/>
-        </w:rPr>
-        <w:t>WeekPanel</w:t>
-      </w:r>
-      <w:proofErr w:type="spellEnd"/>
-      <w:r>
-        <w:rPr>
-          <w:b/>
-          <w:i/>
-        </w:rPr>
-        <w:t xml:space="preserve">, </w:t>
-      </w:r>
-      <w:proofErr w:type="spellStart"/>
-      <w:r>
-        <w:rPr>
-          <w:b/>
-          <w:i/>
-        </w:rPr>
-        <w:t>DayPanel</w:t>
-      </w:r>
-      <w:proofErr w:type="spellEnd"/>
+        <w:t>MonthPanel, WeekPanel, DayPanel</w:t>
+      </w:r>
     </w:p>
     <w:p>
       <w:pPr>
@@ -8978,66 +8360,30 @@
       <w:r>
         <w:t xml:space="preserve">ant de gérer les vues </w:t>
       </w:r>
-      <w:proofErr w:type="spellStart"/>
       <w:r>
         <w:rPr>
           <w:b/>
           <w:i/>
         </w:rPr>
-        <w:t>MonthPanel</w:t>
-      </w:r>
-      <w:proofErr w:type="spellEnd"/>
+        <w:t>MonthPanel, WeekPanel, DayPanel</w:t>
+      </w:r>
       <w:r>
         <w:rPr>
           <w:b/>
           <w:i/>
         </w:rPr>
-        <w:t xml:space="preserve">, </w:t>
-      </w:r>
-      <w:proofErr w:type="spellStart"/>
+        <w:t xml:space="preserve"> : </w:t>
+      </w:r>
+      <w:r>
+        <w:t>en cliquant sur un bouton ‘</w:t>
+      </w:r>
       <w:r>
         <w:rPr>
           <w:b/>
           <w:i/>
         </w:rPr>
-        <w:t>WeekPanel</w:t>
-      </w:r>
-      <w:proofErr w:type="spellEnd"/>
-      <w:r>
-        <w:rPr>
-          <w:b/>
-          <w:i/>
-        </w:rPr>
-        <w:t xml:space="preserve">, </w:t>
-      </w:r>
-      <w:proofErr w:type="spellStart"/>
-      <w:r>
-        <w:rPr>
-          <w:b/>
-          <w:i/>
-        </w:rPr>
-        <w:t>DayPanel</w:t>
-      </w:r>
-      <w:proofErr w:type="spellEnd"/>
-      <w:r>
-        <w:rPr>
-          <w:b/>
-          <w:i/>
-        </w:rPr>
-        <w:t xml:space="preserve"> : </w:t>
-      </w:r>
-      <w:r>
-        <w:t>en cliquant sur un bouton ‘</w:t>
-      </w:r>
-      <w:proofErr w:type="spellStart"/>
-      <w:r>
-        <w:rPr>
-          <w:b/>
-          <w:i/>
-        </w:rPr>
         <w:t>next</w:t>
       </w:r>
-      <w:proofErr w:type="spellEnd"/>
       <w:r>
         <w:t>’ nous devons pouvoir voyager entre les vues</w:t>
       </w:r>
@@ -9065,7 +8411,6 @@
       <w:r>
         <w:t xml:space="preserve">Operateur </w:t>
       </w:r>
-      <w:proofErr w:type="spellStart"/>
       <w:r>
         <w:rPr>
           <w:b/>
@@ -9073,7 +8418,6 @@
         </w:rPr>
         <w:t>instanceof</w:t>
       </w:r>
-      <w:proofErr w:type="spellEnd"/>
     </w:p>
     <w:p>
       <w:pPr>
@@ -9088,21 +8432,12 @@
           <w:u w:val="none"/>
         </w:rPr>
       </w:pPr>
-      <w:proofErr w:type="spellStart"/>
       <w:r>
         <w:rPr>
           <w:b/>
           <w:i/>
         </w:rPr>
-        <w:t>JOptionPane</w:t>
-      </w:r>
-      <w:proofErr w:type="spellEnd"/>
-      <w:r>
-        <w:rPr>
-          <w:b/>
-          <w:i/>
-        </w:rPr>
-        <w:t> </w:t>
+        <w:t>JOptionPane </w:t>
       </w:r>
       <w:r>
         <w:t xml:space="preserve">: </w:t>
@@ -9172,21 +8507,8 @@
         </w:numPr>
       </w:pPr>
       <w:r>
-        <w:t xml:space="preserve">Test en exécutant </w:t>
-      </w:r>
-      <w:proofErr w:type="gramStart"/>
-      <w:r>
-        <w:t>le</w:t>
-      </w:r>
-      <w:proofErr w:type="gramEnd"/>
-      <w:r>
-        <w:t xml:space="preserve"> main dans </w:t>
-      </w:r>
-      <w:proofErr w:type="spellStart"/>
-      <w:r>
-        <w:t>IUTSheduler</w:t>
-      </w:r>
-      <w:proofErr w:type="spellEnd"/>
+        <w:t>Test en exécutant le main dans IUTSheduler</w:t>
+      </w:r>
     </w:p>
     <w:p>
       <w:pPr>
@@ -9197,23 +8519,7 @@
         </w:numPr>
       </w:pPr>
       <w:r>
-        <w:t xml:space="preserve">Recherche sur le fonctionnement du </w:t>
-      </w:r>
-      <w:proofErr w:type="spellStart"/>
-      <w:r>
-        <w:t>Card</w:t>
-      </w:r>
-      <w:proofErr w:type="spellEnd"/>
-      <w:r>
-        <w:t xml:space="preserve"> </w:t>
-      </w:r>
-      <w:proofErr w:type="spellStart"/>
-      <w:r>
-        <w:t>Layout</w:t>
-      </w:r>
-      <w:proofErr w:type="spellEnd"/>
-      <w:r>
-        <w:t xml:space="preserve"> (Pouvoir </w:t>
+        <w:t xml:space="preserve">Recherche sur le fonctionnement du Card Layout (Pouvoir </w:t>
       </w:r>
       <w:r>
         <w:t>« </w:t>
@@ -9237,13 +8543,8 @@
         </w:numPr>
       </w:pPr>
       <w:r>
-        <w:t xml:space="preserve">Recherche sur l’utilité d’un </w:t>
-      </w:r>
-      <w:proofErr w:type="spellStart"/>
-      <w:r>
-        <w:t>Factory</w:t>
-      </w:r>
-      <w:proofErr w:type="spellEnd"/>
+        <w:t>Recherche sur l’utilité d’un Factory</w:t>
+      </w:r>
     </w:p>
     <w:p>
       <w:pPr>
@@ -9273,15 +8574,7 @@
         <w:t>Certaines questions</w:t>
       </w:r>
       <w:r>
-        <w:t xml:space="preserve"> sont déjà </w:t>
-      </w:r>
-      <w:proofErr w:type="gramStart"/>
-      <w:r>
-        <w:t>faite</w:t>
-      </w:r>
-      <w:proofErr w:type="gramEnd"/>
-      <w:r>
-        <w:t>, mais il faut fouiller un peu pour le savoir.</w:t>
+        <w:t xml:space="preserve"> sont déjà faite, mais il faut fouiller un peu pour le savoir.</w:t>
       </w:r>
     </w:p>
     <w:p>
@@ -9301,7 +8594,6 @@
       <w:r>
         <w:t xml:space="preserve">: « La méthode </w:t>
       </w:r>
-      <w:proofErr w:type="spellStart"/>
       <w:r>
         <w:rPr>
           <w:b/>
@@ -9309,11 +8601,9 @@
         </w:rPr>
         <w:t>setMessage</w:t>
       </w:r>
-      <w:proofErr w:type="spellEnd"/>
       <w:r>
         <w:t xml:space="preserve"> doit appeler la méthode </w:t>
       </w:r>
-      <w:proofErr w:type="spellStart"/>
       <w:r>
         <w:rPr>
           <w:b/>
@@ -9328,11 +8618,9 @@
         </w:rPr>
         <w:t>Message</w:t>
       </w:r>
-      <w:proofErr w:type="spellEnd"/>
       <w:r>
         <w:t xml:space="preserve"> de chaque élément du tableau de </w:t>
       </w:r>
-      <w:proofErr w:type="spellStart"/>
       <w:r>
         <w:rPr>
           <w:b/>
@@ -9340,7 +8628,6 @@
         </w:rPr>
         <w:t>IApplicationLogListener</w:t>
       </w:r>
-      <w:proofErr w:type="spellEnd"/>
       <w:r>
         <w:t xml:space="preserve"> et conserver le message »</w:t>
       </w:r>
@@ -9360,31 +8647,7 @@
         <w:sym w:font="Wingdings" w:char="F0E0"/>
       </w:r>
       <w:r>
-        <w:t xml:space="preserve"> Dans </w:t>
-      </w:r>
-      <w:proofErr w:type="spellStart"/>
-      <w:r>
-        <w:t>setMessage</w:t>
-      </w:r>
-      <w:proofErr w:type="spellEnd"/>
-      <w:r>
-        <w:t xml:space="preserve"> on appel </w:t>
-      </w:r>
-      <w:proofErr w:type="spellStart"/>
-      <w:r>
-        <w:t>super.fireMessage</w:t>
-      </w:r>
-      <w:proofErr w:type="spellEnd"/>
-      <w:r>
-        <w:t xml:space="preserve"> qui elle appelle déjà </w:t>
-      </w:r>
-      <w:proofErr w:type="spellStart"/>
-      <w:r>
-        <w:t>newMessage</w:t>
-      </w:r>
-      <w:proofErr w:type="spellEnd"/>
-      <w:r>
-        <w:t xml:space="preserve"> de chaque élément</w:t>
+        <w:t xml:space="preserve"> Dans setMessage on appel super.fireMessage qui elle appelle déjà newMessage de chaque élément</w:t>
       </w:r>
     </w:p>
     <w:p>
@@ -9402,23 +8665,7 @@
         </w:numPr>
       </w:pPr>
       <w:r>
-        <w:t xml:space="preserve">Compréhension </w:t>
-      </w:r>
-      <w:proofErr w:type="gramStart"/>
-      <w:r>
-        <w:t>des design</w:t>
-      </w:r>
-      <w:proofErr w:type="gramEnd"/>
-      <w:r>
-        <w:t xml:space="preserve"> pattern (</w:t>
-      </w:r>
-      <w:proofErr w:type="spellStart"/>
-      <w:r>
-        <w:t>Factory</w:t>
-      </w:r>
-      <w:proofErr w:type="spellEnd"/>
-      <w:r>
-        <w:t xml:space="preserve"> notamment)</w:t>
+        <w:t>Compréhension des design pattern (Factory notamment)</w:t>
       </w:r>
     </w:p>
     <w:p>
@@ -9545,15 +8792,7 @@
         <w:t>r</w:t>
       </w:r>
       <w:r>
-        <w:t xml:space="preserve"> </w:t>
-      </w:r>
-      <w:proofErr w:type="gramStart"/>
-      <w:r>
-        <w:t>l’(</w:t>
-      </w:r>
-      <w:proofErr w:type="gramEnd"/>
-      <w:r>
-        <w:t>es) erreur(s) introduite(s) dans le code du TP2.</w:t>
+        <w:t xml:space="preserve"> l’(es) erreur(s) introduite(s) dans le code du TP2.</w:t>
       </w:r>
     </w:p>
     <w:p/>
@@ -9590,7 +8829,6 @@
       <w:r>
         <w:t xml:space="preserve"> </w:t>
       </w:r>
-      <w:proofErr w:type="spellStart"/>
       <w:r>
         <w:rPr>
           <w:b/>
@@ -9598,7 +8836,6 @@
         </w:rPr>
         <w:t>edu.iut.app.ApplicationSession</w:t>
       </w:r>
-      <w:proofErr w:type="spellEnd"/>
     </w:p>
     <w:p/>
     <w:p>
@@ -9637,7 +8874,6 @@
       <w:r>
         <w:t xml:space="preserve">exceptions : créer une classe </w:t>
       </w:r>
-      <w:proofErr w:type="spellStart"/>
       <w:r>
         <w:rPr>
           <w:b/>
@@ -9645,46 +8881,26 @@
         </w:rPr>
         <w:t>IUTException</w:t>
       </w:r>
-      <w:proofErr w:type="spellEnd"/>
       <w:r>
         <w:t xml:space="preserve"> de laquelle dériveront toutes vos futures classes d’exception. </w:t>
       </w:r>
-      <w:proofErr w:type="spellStart"/>
       <w:r>
         <w:rPr>
           <w:b/>
           <w:i/>
         </w:rPr>
-        <w:t>IUTException</w:t>
-      </w:r>
-      <w:proofErr w:type="spellEnd"/>
+        <w:t xml:space="preserve">IUTException </w:t>
+      </w:r>
+      <w:r>
+        <w:t xml:space="preserve">devra pouvoir ‘logger’ les erreurs : en vous appuyant sur la classe de Session pour initialiser le </w:t>
+      </w:r>
       <w:r>
         <w:rPr>
           <w:b/>
           <w:i/>
         </w:rPr>
-        <w:t xml:space="preserve"> </w:t>
-      </w:r>
-      <w:r>
-        <w:t>devra pouvoir ‘</w:t>
-      </w:r>
-      <w:proofErr w:type="spellStart"/>
-      <w:r>
         <w:t>logger</w:t>
       </w:r>
-      <w:proofErr w:type="spellEnd"/>
-      <w:r>
-        <w:t xml:space="preserve">’ les erreurs : en vous appuyant sur la classe de Session pour initialiser le </w:t>
-      </w:r>
-      <w:proofErr w:type="spellStart"/>
-      <w:r>
-        <w:rPr>
-          <w:b/>
-          <w:i/>
-        </w:rPr>
-        <w:t>logger</w:t>
-      </w:r>
-      <w:proofErr w:type="spellEnd"/>
       <w:r>
         <w:t>.</w:t>
       </w:r>
@@ -9704,99 +8920,59 @@
       <w:r>
         <w:t xml:space="preserve">Dans le TP1, nous avons créé les classes </w:t>
       </w:r>
-      <w:proofErr w:type="spellStart"/>
       <w:r>
         <w:rPr>
           <w:b/>
           <w:i/>
         </w:rPr>
-        <w:t>ApplicationErrorLog</w:t>
-      </w:r>
-      <w:proofErr w:type="spellEnd"/>
+        <w:t>ApplicationErrorLog, ApplicationWarningsLog, ApplicationInfoLog</w:t>
+      </w:r>
+      <w:r>
+        <w:t xml:space="preserve"> permettant une gestion avancée des erreurs utilisant des </w:t>
+      </w:r>
       <w:r>
         <w:rPr>
           <w:b/>
           <w:i/>
         </w:rPr>
-        <w:t xml:space="preserve">, </w:t>
-      </w:r>
-      <w:proofErr w:type="spellStart"/>
+        <w:t>listener</w:t>
+      </w:r>
       <w:r>
         <w:rPr>
           <w:b/>
           <w:i/>
         </w:rPr>
-        <w:t>ApplicationWarningsLog</w:t>
-      </w:r>
-      <w:proofErr w:type="spellEnd"/>
+        <w:t>s</w:t>
+      </w:r>
+      <w:r>
+        <w:t xml:space="preserve"> (permettant d’afficher des messages à l’écran). Il faudrait que ces messages soient aussi ‘</w:t>
+      </w:r>
       <w:r>
         <w:rPr>
           <w:b/>
           <w:i/>
         </w:rPr>
-        <w:t xml:space="preserve">, </w:t>
-      </w:r>
-      <w:proofErr w:type="spellStart"/>
+        <w:t>loggés</w:t>
+      </w:r>
+      <w:r>
+        <w:t>’ :</w:t>
+      </w:r>
+      <w:r>
+        <w:t xml:space="preserve"> modifier ces classes afin d’utiliser </w:t>
+      </w:r>
+      <w:r>
+        <w:t>un</w:t>
+      </w:r>
+      <w:r>
+        <w:t xml:space="preserve"> </w:t>
+      </w:r>
       <w:r>
         <w:rPr>
           <w:b/>
           <w:i/>
         </w:rPr>
-        <w:t>ApplicationInfoLog</w:t>
-      </w:r>
-      <w:proofErr w:type="spellEnd"/>
-      <w:r>
-        <w:t xml:space="preserve"> permettant une gestion avancée des erreurs utilisant des </w:t>
-      </w:r>
-      <w:proofErr w:type="spellStart"/>
-      <w:r>
-        <w:rPr>
-          <w:b/>
-          <w:i/>
-        </w:rPr>
-        <w:t>listener</w:t>
-      </w:r>
-      <w:r>
-        <w:rPr>
-          <w:b/>
-          <w:i/>
-        </w:rPr>
-        <w:t>s</w:t>
-      </w:r>
-      <w:proofErr w:type="spellEnd"/>
-      <w:r>
-        <w:t xml:space="preserve"> (permettant d’afficher des messages à l’écran). Il faudrait que ces messages soient aussi ‘</w:t>
-      </w:r>
-      <w:proofErr w:type="spellStart"/>
-      <w:r>
-        <w:rPr>
-          <w:b/>
-          <w:i/>
-        </w:rPr>
-        <w:t>loggés</w:t>
-      </w:r>
-      <w:proofErr w:type="spellEnd"/>
-      <w:r>
-        <w:t>’ :</w:t>
-      </w:r>
-      <w:r>
-        <w:t xml:space="preserve"> modifier ces classes afin d’utiliser </w:t>
-      </w:r>
-      <w:r>
-        <w:t>un</w:t>
-      </w:r>
-      <w:r>
-        <w:t xml:space="preserve"> </w:t>
-      </w:r>
-      <w:proofErr w:type="spellStart"/>
-      <w:r>
-        <w:rPr>
-          <w:b/>
-          <w:i/>
-        </w:rPr>
         <w:t>logger</w:t>
       </w:r>
-      <w:proofErr w:type="spellEnd"/>
       <w:r>
         <w:t xml:space="preserve"> initialiser dans la</w:t>
       </w:r>
@@ -9931,23 +9107,7 @@
           <w:b/>
           <w:i/>
         </w:rPr>
-        <w:t xml:space="preserve"> donc le ‘</w:t>
-      </w:r>
-      <w:proofErr w:type="spellStart"/>
-      <w:r>
-        <w:rPr>
-          <w:b/>
-          <w:i/>
-        </w:rPr>
-        <w:t>versionner</w:t>
-      </w:r>
-      <w:proofErr w:type="spellEnd"/>
-      <w:r>
-        <w:rPr>
-          <w:b/>
-          <w:i/>
-        </w:rPr>
-        <w:t xml:space="preserve">’ dans le dossier </w:t>
+        <w:t xml:space="preserve"> donc le ‘versionner’ dans le dossier </w:t>
       </w:r>
       <w:r>
         <w:rPr>
@@ -10042,15 +9202,7 @@
         </w:numPr>
       </w:pPr>
       <w:r>
-        <w:t xml:space="preserve">Création de la classe </w:t>
-      </w:r>
-      <w:proofErr w:type="spellStart"/>
-      <w:r>
-        <w:t>IUTException</w:t>
-      </w:r>
-      <w:proofErr w:type="spellEnd"/>
-      <w:r>
-        <w:t xml:space="preserve"> qui hérite de Exception.</w:t>
+        <w:t>Création de la classe IUTException qui hérite de Exception.</w:t>
       </w:r>
     </w:p>
     <w:p>
@@ -10062,15 +9214,7 @@
         </w:numPr>
       </w:pPr>
       <w:r>
-        <w:t xml:space="preserve">Travail sur les </w:t>
-      </w:r>
-      <w:proofErr w:type="spellStart"/>
-      <w:r>
-        <w:t>logger</w:t>
-      </w:r>
-      <w:proofErr w:type="spellEnd"/>
-      <w:r>
-        <w:t xml:space="preserve"> afin de pouvoir les stocker</w:t>
+        <w:t>Travail sur les logger afin de pouvoir les stocker</w:t>
       </w:r>
     </w:p>
     <w:p>
@@ -10082,37 +9226,8 @@
         </w:numPr>
       </w:pPr>
       <w:r>
-        <w:t xml:space="preserve">Initialisation du </w:t>
-      </w:r>
-      <w:proofErr w:type="spellStart"/>
-      <w:r>
-        <w:t>logger</w:t>
-      </w:r>
-      <w:proofErr w:type="spellEnd"/>
-      <w:r>
-        <w:t xml:space="preserve"> dans la Session, et modification des classes </w:t>
-      </w:r>
-      <w:proofErr w:type="spellStart"/>
-      <w:r>
-        <w:t>ApplicationErrorLog</w:t>
-      </w:r>
-      <w:proofErr w:type="spellEnd"/>
-      <w:r>
-        <w:t xml:space="preserve">, </w:t>
-      </w:r>
-      <w:proofErr w:type="spellStart"/>
-      <w:r>
-        <w:t>ApplicationWarningsLog</w:t>
-      </w:r>
-      <w:proofErr w:type="spellEnd"/>
-      <w:r>
-        <w:t xml:space="preserve"> et </w:t>
-      </w:r>
-      <w:proofErr w:type="spellStart"/>
-      <w:r>
-        <w:t>ApplicationInfoLog</w:t>
-      </w:r>
-      <w:proofErr w:type="spellEnd"/>
+        <w:t>Initialisation du logger dans la Session, et modification des classes ApplicationErrorLog, ApplicationWarningsLog et ApplicationInfoLog</w:t>
+      </w:r>
     </w:p>
     <w:p>
       <w:pPr>
@@ -10181,13 +9296,8 @@
         </w:numPr>
       </w:pPr>
       <w:r>
-        <w:t xml:space="preserve">Créer un livrable et le fonctionnement de la </w:t>
-      </w:r>
-      <w:proofErr w:type="spellStart"/>
-      <w:r>
-        <w:t>JavaDoc</w:t>
-      </w:r>
-      <w:proofErr w:type="spellEnd"/>
+        <w:t>Créer un livrable et le fonctionnement de la JavaDoc</w:t>
+      </w:r>
     </w:p>
     <w:p/>
     <w:p>
@@ -10272,7 +9382,6 @@
       <w:r>
         <w:t xml:space="preserve"> (classe </w:t>
       </w:r>
-      <w:proofErr w:type="spellStart"/>
       <w:r>
         <w:rPr>
           <w:b/>
@@ -10280,7 +9389,6 @@
         </w:rPr>
         <w:t>ApplicationSession</w:t>
       </w:r>
-      <w:proofErr w:type="spellEnd"/>
       <w:r>
         <w:t>)</w:t>
       </w:r>
@@ -10364,7 +9472,6 @@
       <w:r>
         <w:t xml:space="preserve"> Ici vous devrez travailler sur la classe </w:t>
       </w:r>
-      <w:proofErr w:type="spellStart"/>
       <w:r>
         <w:rPr>
           <w:b/>
@@ -10372,7 +9479,6 @@
         </w:rPr>
         <w:t>CommandLineOption</w:t>
       </w:r>
-      <w:proofErr w:type="spellEnd"/>
       <w:r>
         <w:rPr>
           <w:b/>
@@ -10404,7 +9510,6 @@
         </w:rPr>
         <w:t xml:space="preserve"> </w:t>
       </w:r>
-      <w:proofErr w:type="spellStart"/>
       <w:r>
         <w:rPr>
           <w:b/>
@@ -10419,7 +9524,6 @@
         </w:rPr>
         <w:t>Parser</w:t>
       </w:r>
-      <w:proofErr w:type="spellEnd"/>
     </w:p>
     <w:p>
       <w:pPr>
@@ -10438,7 +9542,6 @@
       <w:r>
         <w:t xml:space="preserve"> programme principal pour utiliser votre </w:t>
       </w:r>
-      <w:proofErr w:type="spellStart"/>
       <w:r>
         <w:rPr>
           <w:b/>
@@ -10446,7 +9549,6 @@
         </w:rPr>
         <w:t>parser</w:t>
       </w:r>
-      <w:proofErr w:type="spellEnd"/>
       <w:r>
         <w:t xml:space="preserve"> d’options</w:t>
       </w:r>
@@ -10479,7 +9581,6 @@
       <w:r>
         <w:t>d’</w:t>
       </w:r>
-      <w:proofErr w:type="spellStart"/>
       <w:r>
         <w:rPr>
           <w:b/>
@@ -10495,7 +9596,6 @@
         <w:t>vent</w:t>
       </w:r>
       <w:bookmarkEnd w:id="27"/>
-      <w:proofErr w:type="spellEnd"/>
     </w:p>
     <w:p>
       <w:pPr>
@@ -10529,13 +9629,8 @@
           <w:numId w:val="25"/>
         </w:numPr>
       </w:pPr>
-      <w:proofErr w:type="spellStart"/>
-      <w:r>
-        <w:t>Classroom</w:t>
-      </w:r>
-      <w:proofErr w:type="spellEnd"/>
-      <w:r>
-        <w:t xml:space="preserve">, </w:t>
+      <w:r>
+        <w:t xml:space="preserve">Classroom, </w:t>
       </w:r>
     </w:p>
     <w:p>
@@ -10579,7 +9674,6 @@
       <w:r>
         <w:t xml:space="preserve">Créer la classe </w:t>
       </w:r>
-      <w:proofErr w:type="spellStart"/>
       <w:r>
         <w:rPr>
           <w:b/>
@@ -10594,7 +9688,6 @@
         </w:rPr>
         <w:t>Event</w:t>
       </w:r>
-      <w:proofErr w:type="spellEnd"/>
       <w:r>
         <w:t xml:space="preserve"> (cette classe doit répondre à la problématique soumise dans le projet … à vous d’en faire le </w:t>
       </w:r>
@@ -10631,7 +9724,6 @@
       <w:r>
         <w:t xml:space="preserve"> (le jury), un objet </w:t>
       </w:r>
-      <w:proofErr w:type="spellStart"/>
       <w:r>
         <w:rPr>
           <w:b/>
@@ -10639,7 +9731,6 @@
         </w:rPr>
         <w:t>Classroom</w:t>
       </w:r>
-      <w:proofErr w:type="spellEnd"/>
       <w:r>
         <w:t xml:space="preserve"> et naturellement toutes les informations ‘normales’ pour évènement.</w:t>
       </w:r>
@@ -10672,7 +9763,6 @@
       <w:r>
         <w:t>dérivant d’une collection d’</w:t>
       </w:r>
-      <w:proofErr w:type="spellStart"/>
       <w:r>
         <w:rPr>
           <w:b/>
@@ -10680,7 +9770,6 @@
         </w:rPr>
         <w:t>ExamEvent</w:t>
       </w:r>
-      <w:proofErr w:type="spellEnd"/>
       <w:r>
         <w:t xml:space="preserve"> </w:t>
       </w:r>
@@ -10718,7 +9807,6 @@
       <w:r>
         <w:t xml:space="preserve"> </w:t>
       </w:r>
-      <w:proofErr w:type="spellStart"/>
       <w:r>
         <w:rPr>
           <w:b/>
@@ -10740,7 +9828,6 @@
         </w:rPr>
         <w:t>vents</w:t>
       </w:r>
-      <w:proofErr w:type="spellEnd"/>
     </w:p>
     <w:p>
       <w:pPr>
@@ -11343,19 +10430,11 @@
       <w:bookmarkEnd w:id="30"/>
     </w:p>
     <w:p>
-      <w:proofErr w:type="spellStart"/>
       <w:r>
         <w:rPr>
           <w:b/>
         </w:rPr>
-        <w:t>Filter</w:t>
-      </w:r>
-      <w:proofErr w:type="spellEnd"/>
-      <w:r>
-        <w:rPr>
-          <w:b/>
-        </w:rPr>
-        <w:t xml:space="preserve"> Pattern</w:t>
+        <w:t>Filter Pattern</w:t>
       </w:r>
       <w:r>
         <w:t xml:space="preserve"> : </w:t>
@@ -11389,14 +10468,12 @@
       </w:hyperlink>
     </w:p>
     <w:p>
-      <w:proofErr w:type="spellStart"/>
       <w:r>
         <w:rPr>
           <w:b/>
         </w:rPr>
         <w:t>Spinner</w:t>
       </w:r>
-      <w:proofErr w:type="spellEnd"/>
       <w:r>
         <w:rPr>
           <w:b/>
@@ -11478,7 +10555,10 @@
         </w:numPr>
       </w:pPr>
       <w:r>
-        <w:t>Nous avons crée un singleton car…</w:t>
+        <w:t>N</w:t>
+      </w:r>
+      <w:r>
+        <w:t>ous avons crée un singleton car l’objet Session sera unique à chaque lancement du programme. Celui ci nous permettra de fournir les mêmes informations à toutes les classes, et de gérer tout ce qui est propre à l’instance actuelle du programme.</w:t>
       </w:r>
     </w:p>
     <w:p>
@@ -11508,13 +10588,8 @@
         </w:numPr>
       </w:pPr>
       <w:r>
-        <w:t xml:space="preserve">Recherche sur l’utilité d’un </w:t>
-      </w:r>
-      <w:proofErr w:type="spellStart"/>
-      <w:r>
-        <w:t>Parser</w:t>
-      </w:r>
-      <w:proofErr w:type="spellEnd"/>
+        <w:t>Recherche sur l’utilité d’un Parser</w:t>
+      </w:r>
     </w:p>
     <w:p>
       <w:pPr>
@@ -11525,15 +10600,7 @@
         </w:numPr>
       </w:pPr>
       <w:r>
-        <w:t>Remplissage de la fonction « </w:t>
-      </w:r>
-      <w:proofErr w:type="spellStart"/>
-      <w:r>
-        <w:t>parse</w:t>
-      </w:r>
-      <w:proofErr w:type="spellEnd"/>
-      <w:r>
-        <w:t> »</w:t>
+        <w:t>Remplissage de la fonction « parse »</w:t>
       </w:r>
     </w:p>
     <w:p>
@@ -11545,13 +10612,8 @@
         </w:numPr>
       </w:pPr>
       <w:r>
-        <w:t xml:space="preserve">Remplissage de la classe </w:t>
-      </w:r>
-      <w:proofErr w:type="spellStart"/>
-      <w:r>
-        <w:t>CommandLineOption</w:t>
-      </w:r>
-      <w:proofErr w:type="spellEnd"/>
+        <w:t>Remplissage de la classe CommandLineOption</w:t>
+      </w:r>
     </w:p>
     <w:p>
       <w:pPr>
@@ -11580,7 +10642,31 @@
         </w:numPr>
       </w:pPr>
       <w:r>
-        <w:t>REMPLISSAGE LEO</w:t>
+        <w:t>Remplissage des classes Person, Classroom et Document (avec accesseurs et constructeurs)</w:t>
+      </w:r>
+    </w:p>
+    <w:p>
+      <w:pPr>
+        <w:pStyle w:val="ListParagraph"/>
+        <w:numPr>
+          <w:ilvl w:val="1"/>
+          <w:numId w:val="35"/>
+        </w:numPr>
+      </w:pPr>
+      <w:r>
+        <w:t>Remplissage de la classe ExamEvent (avec ses accesseurs)</w:t>
+      </w:r>
+    </w:p>
+    <w:p>
+      <w:pPr>
+        <w:pStyle w:val="ListParagraph"/>
+        <w:numPr>
+          <w:ilvl w:val="1"/>
+          <w:numId w:val="35"/>
+        </w:numPr>
+      </w:pPr>
+      <w:r>
+        <w:t>Remplissage de la classe Agenda (liste d’ExamEvent)</w:t>
       </w:r>
     </w:p>
     <w:p>
@@ -11616,44 +10702,8 @@
         <w:rPr>
           <w:b/>
         </w:rPr>
-        <w:t xml:space="preserve"> </w:t>
-      </w:r>
-      <w:proofErr w:type="spellStart"/>
-      <w:r>
-        <w:rPr>
-          <w:b/>
-        </w:rPr>
-        <w:t>ICriteriaPerson</w:t>
-      </w:r>
-      <w:proofErr w:type="spellEnd"/>
-      <w:r>
-        <w:rPr>
-          <w:b/>
-        </w:rPr>
-        <w:t xml:space="preserve">, </w:t>
-      </w:r>
-      <w:proofErr w:type="spellStart"/>
-      <w:r>
-        <w:rPr>
-          <w:b/>
-        </w:rPr>
-        <w:t>ICriteriaDocument</w:t>
-      </w:r>
-      <w:proofErr w:type="spellEnd"/>
-      <w:r>
-        <w:rPr>
-          <w:b/>
-        </w:rPr>
-        <w:t xml:space="preserve">, </w:t>
-      </w:r>
-      <w:proofErr w:type="spellStart"/>
-      <w:r>
-        <w:rPr>
-          <w:b/>
-        </w:rPr>
-        <w:t>ICriteriaDate</w:t>
-      </w:r>
-      <w:proofErr w:type="spellEnd"/>
+        <w:t xml:space="preserve"> ICriteriaPerson, ICriteriaDocument, ICriteriaDate</w:t>
+      </w:r>
       <w:r>
         <w:t>. Les trois sont implémentées par Agenda</w:t>
       </w:r>
@@ -11666,24 +10716,14 @@
           <w:numId w:val="35"/>
         </w:numPr>
       </w:pPr>
-      <w:proofErr w:type="spellStart"/>
       <w:r>
         <w:rPr>
           <w:b/>
         </w:rPr>
         <w:t>ICriteriaPerson</w:t>
       </w:r>
-      <w:proofErr w:type="spellEnd"/>
-      <w:r>
-        <w:t xml:space="preserve"> permet d’obtenir les </w:t>
-      </w:r>
-      <w:proofErr w:type="spellStart"/>
-      <w:r>
-        <w:t>ExamEvents</w:t>
-      </w:r>
-      <w:proofErr w:type="spellEnd"/>
-      <w:r>
-        <w:t xml:space="preserve"> qui respectent deux critères. Le premier critère définit si l’on veut que notre critère s’applique sur un membre du jury ou un étudient. Le deuxième nous permet de choisir la valeur du critère.</w:t>
+      <w:r>
+        <w:t xml:space="preserve"> permet d’obtenir les ExamEvents qui respectent deux critères. Le premier critère définit si l’on veut que notre critère s’applique sur un membre du jury ou un étudient. Le deuxième nous permet de choisir la valeur du critère.</w:t>
       </w:r>
     </w:p>
     <w:p>
@@ -11701,39 +10741,8 @@
         <w:t>Par exemple</w:t>
       </w:r>
       <w:r>
-        <w:t xml:space="preserve"> la fonction : </w:t>
-      </w:r>
-      <w:proofErr w:type="spellStart"/>
-      <w:proofErr w:type="gramStart"/>
-      <w:r>
-        <w:t>meetCriteriaFirstName</w:t>
-      </w:r>
-      <w:proofErr w:type="spellEnd"/>
-      <w:r>
-        <w:t>(</w:t>
-      </w:r>
-      <w:proofErr w:type="spellStart"/>
-      <w:proofErr w:type="gramEnd"/>
-      <w:r>
-        <w:t>PersonFunction.JURY</w:t>
-      </w:r>
-      <w:proofErr w:type="spellEnd"/>
-      <w:r>
-        <w:t xml:space="preserve"> , « </w:t>
-      </w:r>
-      <w:proofErr w:type="spellStart"/>
-      <w:r>
-        <w:t>Ferey</w:t>
-      </w:r>
-      <w:proofErr w:type="spellEnd"/>
-      <w:r>
-        <w:t xml:space="preserve"> ») nous renvoi une liste des évènements dont le Jury contient </w:t>
-      </w:r>
-      <w:proofErr w:type="spellStart"/>
-      <w:r>
-        <w:t>Ferey</w:t>
-      </w:r>
-      <w:proofErr w:type="spellEnd"/>
+        <w:t xml:space="preserve"> la fonction : meetCriteriaFirstName(PersonFunction.JURY , « Ferey ») nous renvoi une liste des évènements dont le Jury contient Ferey</w:t>
+      </w:r>
     </w:p>
     <w:p>
       <w:pPr>
@@ -11746,30 +10755,14 @@
           <w:b/>
         </w:rPr>
       </w:pPr>
-      <w:proofErr w:type="spellStart"/>
       <w:r>
         <w:rPr>
           <w:b/>
         </w:rPr>
-        <w:t>ICriteriaDocument</w:t>
-      </w:r>
-      <w:proofErr w:type="spellEnd"/>
-      <w:r>
-        <w:rPr>
-          <w:b/>
-        </w:rPr>
-        <w:t xml:space="preserve"> </w:t>
-      </w:r>
-      <w:r>
-        <w:t xml:space="preserve">permet d’obtenir les </w:t>
-      </w:r>
-      <w:proofErr w:type="spellStart"/>
-      <w:r>
-        <w:t>ExamEvents</w:t>
-      </w:r>
-      <w:proofErr w:type="spellEnd"/>
-      <w:r>
-        <w:t xml:space="preserve"> qui contiennent des documents avec un URI précis.</w:t>
+        <w:t xml:space="preserve">ICriteriaDocument </w:t>
+      </w:r>
+      <w:r>
+        <w:t>permet d’obtenir les ExamEvents qui contiennent des documents avec un URI précis.</w:t>
       </w:r>
     </w:p>
     <w:p>
@@ -11783,30 +10776,14 @@
           <w:b/>
         </w:rPr>
       </w:pPr>
-      <w:proofErr w:type="spellStart"/>
       <w:r>
         <w:rPr>
           <w:b/>
         </w:rPr>
-        <w:t>ICriteriaDate</w:t>
-      </w:r>
-      <w:proofErr w:type="spellEnd"/>
-      <w:r>
-        <w:rPr>
-          <w:b/>
-        </w:rPr>
-        <w:t xml:space="preserve"> </w:t>
-      </w:r>
-      <w:r>
-        <w:t xml:space="preserve">nous permet d’obtenir les </w:t>
-      </w:r>
-      <w:proofErr w:type="spellStart"/>
-      <w:r>
-        <w:t>ExamEvents</w:t>
-      </w:r>
-      <w:proofErr w:type="spellEnd"/>
-      <w:r>
-        <w:t xml:space="preserve"> qui ont lui avant, après, ou le jour même d’une date passée en paramètre.</w:t>
+        <w:t xml:space="preserve">ICriteriaDate </w:t>
+      </w:r>
+      <w:r>
+        <w:t>nous permet d’obtenir les ExamEvents qui ont lui avant, après, ou le jour même d’une date passée en paramètre.</w:t>
       </w:r>
     </w:p>
     <w:p>
@@ -11820,6 +10797,8 @@
     </w:p>
     <w:p>
       <w:pPr>
+        <w:pStyle w:val="ListParagraph"/>
+        <w:ind w:left="2160"/>
         <w:rPr>
           <w:b/>
         </w:rPr>
@@ -11827,25 +10806,71 @@
     </w:p>
     <w:p>
       <w:pPr>
-        <w:rPr>
-          <w:b/>
-        </w:rPr>
-      </w:pPr>
+        <w:pStyle w:val="ListParagraph"/>
+        <w:numPr>
+          <w:ilvl w:val="0"/>
+          <w:numId w:val="35"/>
+        </w:numPr>
+      </w:pPr>
+      <w:r>
+        <w:lastRenderedPageBreak/>
+        <w:t>Exercice 4</w:t>
+      </w:r>
     </w:p>
     <w:p>
       <w:pPr>
-        <w:pStyle w:val="Heading3"/>
-      </w:pPr>
+        <w:pStyle w:val="ListParagraph"/>
+        <w:numPr>
+          <w:ilvl w:val="1"/>
+          <w:numId w:val="35"/>
+        </w:numPr>
+      </w:pPr>
+      <w:r>
+        <w:t>Ajout des menus, permettant de modifier la vue selon les trois choix. Les autres items affichent une dialog box avec un message dans la bonne langue précisant que la fonction n’est pas implémentée</w:t>
+      </w:r>
     </w:p>
     <w:p>
       <w:pPr>
+        <w:pStyle w:val="ListParagraph"/>
+        <w:numPr>
+          <w:ilvl w:val="1"/>
+          <w:numId w:val="35"/>
+        </w:numPr>
+      </w:pPr>
+      <w:r>
+        <w:t>Ajout d’un spinner avec années, calculées en fonction de l’année en cours, et de deux combobox contenant les jours et les mois, en fonction de la langue.</w:t>
+      </w:r>
+    </w:p>
+    <w:p>
+      <w:pPr>
+        <w:rPr>
+          <w:b/>
+        </w:rPr>
+      </w:pPr>
+      <w:bookmarkStart w:id="33" w:name="_GoBack"/>
+      <w:bookmarkEnd w:id="33"/>
+    </w:p>
+    <w:p>
+      <w:pPr>
+        <w:rPr>
+          <w:b/>
+        </w:rPr>
+      </w:pPr>
+    </w:p>
+    <w:p>
+      <w:pPr>
         <w:pStyle w:val="Heading3"/>
       </w:pPr>
-      <w:bookmarkStart w:id="33" w:name="_Toc430965386"/>
+    </w:p>
+    <w:p>
+      <w:pPr>
+        <w:pStyle w:val="Heading3"/>
+      </w:pPr>
+      <w:bookmarkStart w:id="34" w:name="_Toc430965386"/>
       <w:r>
         <w:t>Difficultés rencontrées</w:t>
       </w:r>
-      <w:bookmarkEnd w:id="33"/>
+      <w:bookmarkEnd w:id="34"/>
     </w:p>
     <w:p>
       <w:pPr>
@@ -11901,6 +10926,32 @@
     <w:p>
       <w:pPr>
         <w:pStyle w:val="ListParagraph"/>
+        <w:rPr>
+          <w:noProof/>
+        </w:rPr>
+      </w:pPr>
+    </w:p>
+    <w:p>
+      <w:pPr>
+        <w:pStyle w:val="ListParagraph"/>
+        <w:numPr>
+          <w:ilvl w:val="0"/>
+          <w:numId w:val="36"/>
+        </w:numPr>
+        <w:rPr>
+          <w:noProof/>
+        </w:rPr>
+      </w:pPr>
+      <w:r>
+        <w:rPr>
+          <w:noProof/>
+        </w:rPr>
+        <w:t>La dernière question concernant les widgets des ExamEvents. Il n’y a nul part marqué ce que l’énoncé entend par « widget », ni dans le code, ni dans le cours. Il n’y a aucune aide pour remplir, par conséquent nous devons attendre de voir notre professeur pour lui demander des précisions.</w:t>
+      </w:r>
+    </w:p>
+    <w:p>
+      <w:pPr>
+        <w:pStyle w:val="ListParagraph"/>
         <w:numPr>
           <w:ilvl w:val="0"/>
           <w:numId w:val="37"/>
@@ -11915,8 +10966,6 @@
         </w:rPr>
         <w:br w:type="page"/>
       </w:r>
-      <w:bookmarkStart w:id="34" w:name="_GoBack"/>
-      <w:bookmarkEnd w:id="34"/>
     </w:p>
     <w:p>
       <w:pPr>
@@ -11999,7 +11048,6 @@
       <w:r>
         <w:t xml:space="preserve">Utiliser </w:t>
       </w:r>
-      <w:proofErr w:type="spellStart"/>
       <w:r>
         <w:rPr>
           <w:b/>
@@ -12007,7 +11055,6 @@
         </w:rPr>
         <w:t>CommanLineParser</w:t>
       </w:r>
-      <w:proofErr w:type="spellEnd"/>
       <w:r>
         <w:t xml:space="preserve"> (TP3) avec l’option </w:t>
       </w:r>
@@ -12016,23 +11063,7 @@
           <w:b/>
           <w:i/>
         </w:rPr>
-        <w:t>–</w:t>
-      </w:r>
-      <w:proofErr w:type="spellStart"/>
-      <w:r>
-        <w:rPr>
-          <w:b/>
-          <w:i/>
-        </w:rPr>
-        <w:t>project</w:t>
-      </w:r>
-      <w:proofErr w:type="spellEnd"/>
-      <w:r>
-        <w:rPr>
-          <w:b/>
-          <w:i/>
-        </w:rPr>
-        <w:t>=&lt;FILE&gt;</w:t>
+        <w:t>–project=&lt;FILE&gt;</w:t>
       </w:r>
       <w:r>
         <w:t xml:space="preserve"> pour pouvoir charger un contenu d’application préalablement sauvegarder</w:t>
@@ -12076,7 +11107,6 @@
       <w:r>
         <w:t xml:space="preserve"> (il faudra donc ajouter dans la session la possibilité de </w:t>
       </w:r>
-      <w:proofErr w:type="spellStart"/>
       <w:r>
         <w:rPr>
           <w:b/>
@@ -12084,7 +11114,6 @@
         </w:rPr>
         <w:t>loggé</w:t>
       </w:r>
-      <w:proofErr w:type="spellEnd"/>
       <w:r>
         <w:t xml:space="preserve"> dans un fichier et les accesseurs fournissant le ch</w:t>
       </w:r>
@@ -12106,7 +11135,6 @@
       <w:r>
         <w:t xml:space="preserve">Utiliser </w:t>
       </w:r>
-      <w:proofErr w:type="spellStart"/>
       <w:r>
         <w:rPr>
           <w:b/>
@@ -12114,7 +11142,6 @@
         </w:rPr>
         <w:t>CommanLineParser</w:t>
       </w:r>
-      <w:proofErr w:type="spellEnd"/>
       <w:r>
         <w:t xml:space="preserve"> (TP3) avec l’option </w:t>
       </w:r>
@@ -12179,7 +11206,6 @@
       <w:r>
         <w:t xml:space="preserve">Lire et visualiser une aide HTML (vous pouvez activer le </w:t>
       </w:r>
-      <w:proofErr w:type="spellStart"/>
       <w:r>
         <w:rPr>
           <w:b/>
@@ -12187,7 +11213,6 @@
         </w:rPr>
         <w:t>menuitem</w:t>
       </w:r>
-      <w:proofErr w:type="spellEnd"/>
       <w:r>
         <w:t xml:space="preserve"> ‘help’</w:t>
       </w:r>
@@ -12209,7 +11234,6 @@
       <w:r>
         <w:t xml:space="preserve">Activer les </w:t>
       </w:r>
-      <w:proofErr w:type="spellStart"/>
       <w:r>
         <w:rPr>
           <w:b/>
@@ -12224,25 +11248,8 @@
         </w:rPr>
         <w:t>s</w:t>
       </w:r>
-      <w:proofErr w:type="spellEnd"/>
-      <w:r>
-        <w:t xml:space="preserve"> ‘</w:t>
-      </w:r>
-      <w:proofErr w:type="spellStart"/>
-      <w:r>
-        <w:t>save</w:t>
-      </w:r>
-      <w:proofErr w:type="spellEnd"/>
-      <w:r>
-        <w:t>’ et ‘</w:t>
-      </w:r>
-      <w:proofErr w:type="spellStart"/>
-      <w:r>
-        <w:t>load</w:t>
-      </w:r>
-      <w:proofErr w:type="spellEnd"/>
-      <w:r>
-        <w:t>’</w:t>
+      <w:r>
+        <w:t xml:space="preserve"> ‘save’ et ‘load’</w:t>
       </w:r>
     </w:p>
     <w:p>
@@ -12483,18 +11490,10 @@
     </w:p>
     <w:p>
       <w:r>
-        <w:t xml:space="preserve">En utilisant un Thread et le système de sauvegarde du TD/TP 4 (exercice 1), sauvegarder le projet </w:t>
-      </w:r>
-      <w:proofErr w:type="gramStart"/>
-      <w:r>
-        <w:t>toute les minute</w:t>
-      </w:r>
-      <w:r>
-        <w:t>s</w:t>
-      </w:r>
-      <w:proofErr w:type="gramEnd"/>
-      <w:r>
-        <w:t>.</w:t>
+        <w:t>En utilisant un Thread et le système de sauvegarde du TD/TP 4 (exercice 1), sauvegarder le projet toute les minute</w:t>
+      </w:r>
+      <w:r>
+        <w:t>s.</w:t>
       </w:r>
     </w:p>
     <w:p/>
@@ -12528,7 +11527,6 @@
       <w:r>
         <w:t xml:space="preserve">En utilisant le code implémenté dans le TD/TP 4 (exercice 3) écrire une </w:t>
       </w:r>
-      <w:proofErr w:type="spellStart"/>
       <w:r>
         <w:rPr>
           <w:b/>
@@ -12536,7 +11534,6 @@
         </w:rPr>
         <w:t>ShutdownHook</w:t>
       </w:r>
-      <w:proofErr w:type="spellEnd"/>
       <w:r>
         <w:t xml:space="preserve"> pour faire un système de reprise sur erreur en cas de crash</w:t>
       </w:r>
@@ -12611,7 +11608,6 @@
       <w:r>
         <w:t>Créer une ‘</w:t>
       </w:r>
-      <w:proofErr w:type="spellStart"/>
       <w:r>
         <w:rPr>
           <w:b/>
@@ -12619,7 +11615,6 @@
         </w:rPr>
         <w:t>DialogBox</w:t>
       </w:r>
-      <w:proofErr w:type="spellEnd"/>
       <w:r>
         <w:t xml:space="preserve">’ </w:t>
       </w:r>
@@ -12638,7 +11633,6 @@
       <w:r>
         <w:t xml:space="preserve"> l’</w:t>
       </w:r>
-      <w:proofErr w:type="spellStart"/>
       <w:r>
         <w:rPr>
           <w:b/>
@@ -12646,14 +11640,12 @@
         </w:rPr>
         <w:t>autosave</w:t>
       </w:r>
-      <w:proofErr w:type="spellEnd"/>
       <w:r>
         <w:t xml:space="preserve"> </w:t>
       </w:r>
       <w:r>
         <w:t>(est-ce que l’</w:t>
       </w:r>
-      <w:proofErr w:type="spellStart"/>
       <w:r>
         <w:rPr>
           <w:b/>
@@ -12661,7 +11653,6 @@
         </w:rPr>
         <w:t>autosave</w:t>
       </w:r>
-      <w:proofErr w:type="spellEnd"/>
       <w:r>
         <w:t xml:space="preserve"> est activé ? à quelle fréquence ?).</w:t>
       </w:r>
@@ -12680,7 +11671,6 @@
       <w:r>
         <w:t>Cette ‘</w:t>
       </w:r>
-      <w:proofErr w:type="spellStart"/>
       <w:r>
         <w:rPr>
           <w:b/>
@@ -12688,25 +11678,15 @@
         </w:rPr>
         <w:t>DialogBox</w:t>
       </w:r>
-      <w:proofErr w:type="spellEnd"/>
       <w:r>
         <w:t>’ devra être accessible depuis le menu (</w:t>
       </w:r>
-      <w:proofErr w:type="spellStart"/>
       <w:r>
         <w:rPr>
           <w:b/>
           <w:i/>
         </w:rPr>
-        <w:t>edit</w:t>
-      </w:r>
-      <w:proofErr w:type="spellEnd"/>
-      <w:r>
-        <w:rPr>
-          <w:b/>
-          <w:i/>
-        </w:rPr>
-        <w:t>-&gt;settings</w:t>
+        <w:t>edit-&gt;settings</w:t>
       </w:r>
       <w:r>
         <w:t>)</w:t>
@@ -12920,7 +11900,6 @@
       <w:r>
         <w:t xml:space="preserve"> et ‘</w:t>
       </w:r>
-      <w:proofErr w:type="spellStart"/>
       <w:r>
         <w:rPr>
           <w:b/>
@@ -12928,7 +11907,6 @@
         </w:rPr>
         <w:t>private</w:t>
       </w:r>
-      <w:proofErr w:type="spellEnd"/>
       <w:r>
         <w:t>’</w:t>
       </w:r>
@@ -12970,7 +11948,6 @@
       <w:r>
         <w:t xml:space="preserve">Créer une </w:t>
       </w:r>
-      <w:proofErr w:type="spellStart"/>
       <w:r>
         <w:rPr>
           <w:i/>
@@ -12981,14 +11958,7 @@
         <w:rPr>
           <w:i/>
         </w:rPr>
-        <w:t>houtbox</w:t>
-      </w:r>
-      <w:proofErr w:type="spellEnd"/>
-      <w:r>
-        <w:rPr>
-          <w:i/>
-        </w:rPr>
-        <w:t xml:space="preserve"> </w:t>
+        <w:t xml:space="preserve">houtbox </w:t>
       </w:r>
       <w:r>
         <w:t xml:space="preserve">avec une </w:t>
@@ -13018,21 +11988,12 @@
       <w:r>
         <w:t xml:space="preserve">Cette </w:t>
       </w:r>
-      <w:proofErr w:type="spellStart"/>
       <w:r>
         <w:rPr>
           <w:b/>
           <w:i/>
         </w:rPr>
-        <w:t>shoutbox</w:t>
-      </w:r>
-      <w:proofErr w:type="spellEnd"/>
-      <w:r>
-        <w:rPr>
-          <w:b/>
-          <w:i/>
-        </w:rPr>
-        <w:t xml:space="preserve"> </w:t>
+        <w:t xml:space="preserve">shoutbox </w:t>
       </w:r>
       <w:r>
         <w:t xml:space="preserve"> devra se connecter au server pour afficher les </w:t>
@@ -13069,7 +12030,6 @@
       </w:r>
     </w:p>
     <w:p>
-      <w:proofErr w:type="spellStart"/>
       <w:r>
         <w:rPr>
           <w:b/>
@@ -13077,7 +12037,6 @@
         </w:rPr>
         <w:t>Shoutbox</w:t>
       </w:r>
-      <w:proofErr w:type="spellEnd"/>
       <w:r>
         <w:t xml:space="preserve"> : </w:t>
       </w:r>
@@ -15283,6 +14242,119 @@
     </w:lvl>
   </w:abstractNum>
   <w:abstractNum w:abstractNumId="17">
+    <w:nsid w:val="3C321998"/>
+    <w:multiLevelType w:val="hybridMultilevel"/>
+    <w:tmpl w:val="439E53A4"/>
+    <w:lvl w:ilvl="0" w:tplc="040C0003">
+      <w:start w:val="1"/>
+      <w:numFmt w:val="bullet"/>
+      <w:lvlText w:val="o"/>
+      <w:lvlJc w:val="left"/>
+      <w:pPr>
+        <w:ind w:left="1486" w:hanging="360"/>
+      </w:pPr>
+      <w:rPr>
+        <w:rFonts w:ascii="Courier New" w:hAnsi="Courier New" w:cs="Courier New" w:hint="default"/>
+      </w:rPr>
+    </w:lvl>
+    <w:lvl w:ilvl="1" w:tplc="040C0003" w:tentative="1">
+      <w:start w:val="1"/>
+      <w:numFmt w:val="bullet"/>
+      <w:lvlText w:val="o"/>
+      <w:lvlJc w:val="left"/>
+      <w:pPr>
+        <w:ind w:left="2206" w:hanging="360"/>
+      </w:pPr>
+      <w:rPr>
+        <w:rFonts w:ascii="Courier New" w:hAnsi="Courier New" w:cs="Courier New" w:hint="default"/>
+      </w:rPr>
+    </w:lvl>
+    <w:lvl w:ilvl="2" w:tplc="040C0005" w:tentative="1">
+      <w:start w:val="1"/>
+      <w:numFmt w:val="bullet"/>
+      <w:lvlText w:val=""/>
+      <w:lvlJc w:val="left"/>
+      <w:pPr>
+        <w:ind w:left="2926" w:hanging="360"/>
+      </w:pPr>
+      <w:rPr>
+        <w:rFonts w:ascii="Wingdings" w:hAnsi="Wingdings" w:hint="default"/>
+      </w:rPr>
+    </w:lvl>
+    <w:lvl w:ilvl="3" w:tplc="040C0001" w:tentative="1">
+      <w:start w:val="1"/>
+      <w:numFmt w:val="bullet"/>
+      <w:lvlText w:val=""/>
+      <w:lvlJc w:val="left"/>
+      <w:pPr>
+        <w:ind w:left="3646" w:hanging="360"/>
+      </w:pPr>
+      <w:rPr>
+        <w:rFonts w:ascii="Symbol" w:hAnsi="Symbol" w:hint="default"/>
+      </w:rPr>
+    </w:lvl>
+    <w:lvl w:ilvl="4" w:tplc="040C0003" w:tentative="1">
+      <w:start w:val="1"/>
+      <w:numFmt w:val="bullet"/>
+      <w:lvlText w:val="o"/>
+      <w:lvlJc w:val="left"/>
+      <w:pPr>
+        <w:ind w:left="4366" w:hanging="360"/>
+      </w:pPr>
+      <w:rPr>
+        <w:rFonts w:ascii="Courier New" w:hAnsi="Courier New" w:cs="Courier New" w:hint="default"/>
+      </w:rPr>
+    </w:lvl>
+    <w:lvl w:ilvl="5" w:tplc="040C0005" w:tentative="1">
+      <w:start w:val="1"/>
+      <w:numFmt w:val="bullet"/>
+      <w:lvlText w:val=""/>
+      <w:lvlJc w:val="left"/>
+      <w:pPr>
+        <w:ind w:left="5086" w:hanging="360"/>
+      </w:pPr>
+      <w:rPr>
+        <w:rFonts w:ascii="Wingdings" w:hAnsi="Wingdings" w:hint="default"/>
+      </w:rPr>
+    </w:lvl>
+    <w:lvl w:ilvl="6" w:tplc="040C0001" w:tentative="1">
+      <w:start w:val="1"/>
+      <w:numFmt w:val="bullet"/>
+      <w:lvlText w:val=""/>
+      <w:lvlJc w:val="left"/>
+      <w:pPr>
+        <w:ind w:left="5806" w:hanging="360"/>
+      </w:pPr>
+      <w:rPr>
+        <w:rFonts w:ascii="Symbol" w:hAnsi="Symbol" w:hint="default"/>
+      </w:rPr>
+    </w:lvl>
+    <w:lvl w:ilvl="7" w:tplc="040C0003" w:tentative="1">
+      <w:start w:val="1"/>
+      <w:numFmt w:val="bullet"/>
+      <w:lvlText w:val="o"/>
+      <w:lvlJc w:val="left"/>
+      <w:pPr>
+        <w:ind w:left="6526" w:hanging="360"/>
+      </w:pPr>
+      <w:rPr>
+        <w:rFonts w:ascii="Courier New" w:hAnsi="Courier New" w:cs="Courier New" w:hint="default"/>
+      </w:rPr>
+    </w:lvl>
+    <w:lvl w:ilvl="8" w:tplc="040C0005" w:tentative="1">
+      <w:start w:val="1"/>
+      <w:numFmt w:val="bullet"/>
+      <w:lvlText w:val=""/>
+      <w:lvlJc w:val="left"/>
+      <w:pPr>
+        <w:ind w:left="7246" w:hanging="360"/>
+      </w:pPr>
+      <w:rPr>
+        <w:rFonts w:ascii="Wingdings" w:hAnsi="Wingdings" w:hint="default"/>
+      </w:rPr>
+    </w:lvl>
+  </w:abstractNum>
+  <w:abstractNum w:abstractNumId="18">
     <w:nsid w:val="3CD161F3"/>
     <w:multiLevelType w:val="hybridMultilevel"/>
     <w:tmpl w:val="649C2908"/>
@@ -15395,7 +14467,7 @@
       </w:rPr>
     </w:lvl>
   </w:abstractNum>
-  <w:abstractNum w:abstractNumId="18">
+  <w:abstractNum w:abstractNumId="19">
     <w:nsid w:val="3D726EA1"/>
     <w:multiLevelType w:val="hybridMultilevel"/>
     <w:tmpl w:val="C1A43D6C"/>
@@ -15508,7 +14580,7 @@
       </w:rPr>
     </w:lvl>
   </w:abstractNum>
-  <w:abstractNum w:abstractNumId="19">
+  <w:abstractNum w:abstractNumId="20">
     <w:nsid w:val="441C275C"/>
     <w:multiLevelType w:val="hybridMultilevel"/>
     <w:tmpl w:val="0B7E49D4"/>
@@ -15622,7 +14694,7 @@
       </w:rPr>
     </w:lvl>
   </w:abstractNum>
-  <w:abstractNum w:abstractNumId="20">
+  <w:abstractNum w:abstractNumId="21">
     <w:nsid w:val="4C1E5409"/>
     <w:multiLevelType w:val="hybridMultilevel"/>
     <w:tmpl w:val="53C66A36"/>
@@ -15735,7 +14807,7 @@
       </w:rPr>
     </w:lvl>
   </w:abstractNum>
-  <w:abstractNum w:abstractNumId="21">
+  <w:abstractNum w:abstractNumId="22">
     <w:nsid w:val="4D2956E3"/>
     <w:multiLevelType w:val="hybridMultilevel"/>
     <w:tmpl w:val="F96E8380"/>
@@ -15848,7 +14920,7 @@
       </w:rPr>
     </w:lvl>
   </w:abstractNum>
-  <w:abstractNum w:abstractNumId="22">
+  <w:abstractNum w:abstractNumId="23">
     <w:nsid w:val="53831A2B"/>
     <w:multiLevelType w:val="hybridMultilevel"/>
     <w:tmpl w:val="81089E24"/>
@@ -15961,7 +15033,7 @@
       </w:rPr>
     </w:lvl>
   </w:abstractNum>
-  <w:abstractNum w:abstractNumId="23">
+  <w:abstractNum w:abstractNumId="24">
     <w:nsid w:val="56BD6131"/>
     <w:multiLevelType w:val="hybridMultilevel"/>
     <w:tmpl w:val="BBEE3DBE"/>
@@ -16074,7 +15146,7 @@
       </w:rPr>
     </w:lvl>
   </w:abstractNum>
-  <w:abstractNum w:abstractNumId="24">
+  <w:abstractNum w:abstractNumId="25">
     <w:nsid w:val="5A9D7867"/>
     <w:multiLevelType w:val="hybridMultilevel"/>
     <w:tmpl w:val="B7163AF4"/>
@@ -16187,7 +15259,7 @@
       </w:rPr>
     </w:lvl>
   </w:abstractNum>
-  <w:abstractNum w:abstractNumId="25">
+  <w:abstractNum w:abstractNumId="26">
     <w:nsid w:val="5E676868"/>
     <w:multiLevelType w:val="hybridMultilevel"/>
     <w:tmpl w:val="45AAEE86"/>
@@ -16300,7 +15372,7 @@
       </w:rPr>
     </w:lvl>
   </w:abstractNum>
-  <w:abstractNum w:abstractNumId="26">
+  <w:abstractNum w:abstractNumId="27">
     <w:nsid w:val="67226155"/>
     <w:multiLevelType w:val="hybridMultilevel"/>
     <w:tmpl w:val="A2809F4C"/>
@@ -16413,7 +15485,7 @@
       </w:rPr>
     </w:lvl>
   </w:abstractNum>
-  <w:abstractNum w:abstractNumId="27">
+  <w:abstractNum w:abstractNumId="28">
     <w:nsid w:val="68B12235"/>
     <w:multiLevelType w:val="hybridMultilevel"/>
     <w:tmpl w:val="13FAC92A"/>
@@ -16526,7 +15598,7 @@
       </w:rPr>
     </w:lvl>
   </w:abstractNum>
-  <w:abstractNum w:abstractNumId="28">
+  <w:abstractNum w:abstractNumId="29">
     <w:nsid w:val="695C2D34"/>
     <w:multiLevelType w:val="hybridMultilevel"/>
     <w:tmpl w:val="9D02CDAE"/>
@@ -16612,7 +15684,7 @@
       </w:pPr>
     </w:lvl>
   </w:abstractNum>
-  <w:abstractNum w:abstractNumId="29">
+  <w:abstractNum w:abstractNumId="30">
     <w:nsid w:val="6C4A101B"/>
     <w:multiLevelType w:val="hybridMultilevel"/>
     <w:tmpl w:val="0B726274"/>
@@ -16725,7 +15797,7 @@
       </w:rPr>
     </w:lvl>
   </w:abstractNum>
-  <w:abstractNum w:abstractNumId="30">
+  <w:abstractNum w:abstractNumId="31">
     <w:nsid w:val="6C943D39"/>
     <w:multiLevelType w:val="hybridMultilevel"/>
     <w:tmpl w:val="F0242206"/>
@@ -16838,7 +15910,7 @@
       </w:rPr>
     </w:lvl>
   </w:abstractNum>
-  <w:abstractNum w:abstractNumId="31">
+  <w:abstractNum w:abstractNumId="32">
     <w:nsid w:val="6DD97BF3"/>
     <w:multiLevelType w:val="hybridMultilevel"/>
     <w:tmpl w:val="C8C6FE24"/>
@@ -16951,7 +16023,7 @@
       </w:rPr>
     </w:lvl>
   </w:abstractNum>
-  <w:abstractNum w:abstractNumId="32">
+  <w:abstractNum w:abstractNumId="33">
     <w:nsid w:val="725A362B"/>
     <w:multiLevelType w:val="hybridMultilevel"/>
     <w:tmpl w:val="AC7EDA82"/>
@@ -17064,7 +16136,7 @@
       </w:rPr>
     </w:lvl>
   </w:abstractNum>
-  <w:abstractNum w:abstractNumId="33">
+  <w:abstractNum w:abstractNumId="34">
     <w:nsid w:val="739602CA"/>
     <w:multiLevelType w:val="hybridMultilevel"/>
     <w:tmpl w:val="53820E50"/>
@@ -17150,7 +16222,7 @@
       </w:pPr>
     </w:lvl>
   </w:abstractNum>
-  <w:abstractNum w:abstractNumId="34">
+  <w:abstractNum w:abstractNumId="35">
     <w:nsid w:val="7BF94CD8"/>
     <w:multiLevelType w:val="hybridMultilevel"/>
     <w:tmpl w:val="C6CE4730"/>
@@ -17263,7 +16335,7 @@
       </w:rPr>
     </w:lvl>
   </w:abstractNum>
-  <w:abstractNum w:abstractNumId="35">
+  <w:abstractNum w:abstractNumId="36">
     <w:nsid w:val="7D99258B"/>
     <w:multiLevelType w:val="hybridMultilevel"/>
     <w:tmpl w:val="ED1C10D2"/>
@@ -17377,13 +16449,13 @@
     </w:lvl>
   </w:abstractNum>
   <w:num w:numId="1">
-    <w:abstractNumId w:val="35"/>
+    <w:abstractNumId w:val="36"/>
   </w:num>
   <w:num w:numId="2">
     <w:abstractNumId w:val="10"/>
   </w:num>
   <w:num w:numId="3">
-    <w:abstractNumId w:val="33"/>
+    <w:abstractNumId w:val="34"/>
   </w:num>
   <w:num w:numId="4">
     <w:abstractNumId w:val="3"/>
@@ -17392,19 +16464,19 @@
     <w:abstractNumId w:val="0"/>
   </w:num>
   <w:num w:numId="6">
-    <w:abstractNumId w:val="28"/>
+    <w:abstractNumId w:val="29"/>
   </w:num>
   <w:num w:numId="7">
     <w:abstractNumId w:val="8"/>
   </w:num>
   <w:num w:numId="8">
-    <w:abstractNumId w:val="18"/>
+    <w:abstractNumId w:val="19"/>
   </w:num>
   <w:num w:numId="9">
-    <w:abstractNumId w:val="31"/>
+    <w:abstractNumId w:val="32"/>
   </w:num>
   <w:num w:numId="10">
-    <w:abstractNumId w:val="26"/>
+    <w:abstractNumId w:val="27"/>
   </w:num>
   <w:num w:numId="11">
     <w:abstractNumId w:val="16"/>
@@ -17416,22 +16488,22 @@
     <w:abstractNumId w:val="1"/>
   </w:num>
   <w:num w:numId="14">
-    <w:abstractNumId w:val="25"/>
+    <w:abstractNumId w:val="26"/>
   </w:num>
   <w:num w:numId="15">
-    <w:abstractNumId w:val="29"/>
+    <w:abstractNumId w:val="30"/>
   </w:num>
   <w:num w:numId="16">
-    <w:abstractNumId w:val="34"/>
+    <w:abstractNumId w:val="35"/>
   </w:num>
   <w:num w:numId="17">
-    <w:abstractNumId w:val="22"/>
+    <w:abstractNumId w:val="23"/>
   </w:num>
   <w:num w:numId="18">
     <w:abstractNumId w:val="14"/>
   </w:num>
   <w:num w:numId="19">
-    <w:abstractNumId w:val="24"/>
+    <w:abstractNumId w:val="25"/>
   </w:num>
   <w:num w:numId="20">
     <w:abstractNumId w:val="6"/>
@@ -17443,76 +16515,52 @@
     <w:abstractNumId w:val="13"/>
   </w:num>
   <w:num w:numId="23">
-    <w:abstractNumId w:val="23"/>
+    <w:abstractNumId w:val="24"/>
   </w:num>
   <w:num w:numId="24">
     <w:abstractNumId w:val="7"/>
   </w:num>
   <w:num w:numId="25">
-    <w:abstractNumId w:val="20"/>
+    <w:abstractNumId w:val="21"/>
   </w:num>
   <w:num w:numId="26">
     <w:abstractNumId w:val="5"/>
   </w:num>
   <w:num w:numId="27">
-    <w:abstractNumId w:val="30"/>
+    <w:abstractNumId w:val="31"/>
   </w:num>
   <w:num w:numId="28">
-    <w:abstractNumId w:val="17"/>
+    <w:abstractNumId w:val="18"/>
   </w:num>
   <w:num w:numId="29">
-    <w:abstractNumId w:val="21"/>
+    <w:abstractNumId w:val="22"/>
   </w:num>
   <w:num w:numId="30">
-    <w:abstractNumId w:val="19"/>
+    <w:abstractNumId w:val="20"/>
   </w:num>
   <w:num w:numId="31">
     <w:abstractNumId w:val="15"/>
   </w:num>
   <w:num w:numId="32">
-    <w:abstractNumId w:val="27"/>
+    <w:abstractNumId w:val="28"/>
   </w:num>
   <w:num w:numId="33">
     <w:abstractNumId w:val="11"/>
   </w:num>
   <w:num w:numId="34">
-    <w:abstractNumId w:val="32"/>
+    <w:abstractNumId w:val="33"/>
   </w:num>
   <w:num w:numId="35">
     <w:abstractNumId w:val="12"/>
-    <w:lvlOverride w:ilvl="0"/>
-    <w:lvlOverride w:ilvl="1"/>
-    <w:lvlOverride w:ilvl="2"/>
-    <w:lvlOverride w:ilvl="3"/>
-    <w:lvlOverride w:ilvl="4"/>
-    <w:lvlOverride w:ilvl="5"/>
-    <w:lvlOverride w:ilvl="6"/>
-    <w:lvlOverride w:ilvl="7"/>
-    <w:lvlOverride w:ilvl="8"/>
   </w:num>
   <w:num w:numId="36">
-    <w:abstractNumId w:val="22"/>
-    <w:lvlOverride w:ilvl="0"/>
-    <w:lvlOverride w:ilvl="1"/>
-    <w:lvlOverride w:ilvl="2"/>
-    <w:lvlOverride w:ilvl="3"/>
-    <w:lvlOverride w:ilvl="4"/>
-    <w:lvlOverride w:ilvl="5"/>
-    <w:lvlOverride w:ilvl="6"/>
-    <w:lvlOverride w:ilvl="7"/>
-    <w:lvlOverride w:ilvl="8"/>
+    <w:abstractNumId w:val="23"/>
   </w:num>
   <w:num w:numId="37">
     <w:abstractNumId w:val="9"/>
-    <w:lvlOverride w:ilvl="0"/>
-    <w:lvlOverride w:ilvl="1"/>
-    <w:lvlOverride w:ilvl="2"/>
-    <w:lvlOverride w:ilvl="3"/>
-    <w:lvlOverride w:ilvl="4"/>
-    <w:lvlOverride w:ilvl="5"/>
-    <w:lvlOverride w:ilvl="6"/>
-    <w:lvlOverride w:ilvl="7"/>
-    <w:lvlOverride w:ilvl="8"/>
+  </w:num>
+  <w:num w:numId="38">
+    <w:abstractNumId w:val="17"/>
   </w:num>
 </w:numbering>
 </file>
@@ -29882,7 +28930,7 @@
   <a:extraClrSchemeLst/>
   <a:extLst>
     <a:ext uri="{05A4C25C-085E-4340-85A3-A5531E510DB2}">
-      <thm15:themeFamily xmlns:thm15="http://schemas.microsoft.com/office/thememl/2012/main" xmlns="" name="Slate" id="{C3F70B94-7CE9-428E-ADC1-3269CC2C3385}" vid="{3F2DE9A5-64E6-437C-A389-CC4477E817E8}"/>
+      <thm15:themeFamily xmlns="" xmlns:thm15="http://schemas.microsoft.com/office/thememl/2012/main" name="Slate" id="{C3F70B94-7CE9-428E-ADC1-3269CC2C3385}" vid="{3F2DE9A5-64E6-437C-A389-CC4477E817E8}"/>
     </a:ext>
   </a:extLst>
 </a:theme>
@@ -29929,7 +28977,7 @@
 </file>
 
 <file path=customXml/itemProps3.xml><?xml version="1.0" encoding="utf-8"?>
-<ds:datastoreItem xmlns:ds="http://schemas.openxmlformats.org/officeDocument/2006/customXml" ds:itemID="{6A63BECF-A013-7544-97E5-A9593C5F33E7}">
+<ds:datastoreItem xmlns:ds="http://schemas.openxmlformats.org/officeDocument/2006/customXml" ds:itemID="{79E64E62-CEF5-8F41-86E5-9A31E9BCB77B}">
   <ds:schemaRefs>
     <ds:schemaRef ds:uri="http://schemas.openxmlformats.org/officeDocument/2006/bibliography"/>
   </ds:schemaRefs>

</xml_diff>